<commit_message>
correzione errori nel CM
</commit_message>
<xml_diff>
--- a/Documentazione/CM/CMv1.00.docx
+++ b/Documentazione/CM/CMv1.00.docx
@@ -210,23 +210,13 @@
           <w:szCs w:val="48"/>
         </w:rPr>
       </w:pPr>
-      <w:proofErr w:type="spellStart"/>
       <w:r>
         <w:rPr>
           <w:rFonts w:cs="Arial"/>
           <w:sz w:val="48"/>
           <w:szCs w:val="48"/>
         </w:rPr>
-        <w:t>Configuration</w:t>
-      </w:r>
-      <w:proofErr w:type="spellEnd"/>
-      <w:r>
-        <w:rPr>
-          <w:rFonts w:cs="Arial"/>
-          <w:sz w:val="48"/>
-          <w:szCs w:val="48"/>
-        </w:rPr>
-        <w:t xml:space="preserve"> Management</w:t>
+        <w:t>Configuration Management</w:t>
       </w:r>
     </w:p>
     <w:p>
@@ -397,7 +387,6 @@
         </w:rPr>
         <w:t xml:space="preserve">Progetto: </w:t>
       </w:r>
-      <w:proofErr w:type="spellStart"/>
       <w:r>
         <w:rPr>
           <w:rFonts w:cs="Arial"/>
@@ -406,7 +395,6 @@
         </w:rPr>
         <w:t>EasyGDPR</w:t>
       </w:r>
-      <w:proofErr w:type="spellEnd"/>
     </w:p>
     <w:p>
       <w:pPr>
@@ -1345,23 +1333,7 @@
                 <w:rFonts w:cs="Arial"/>
                 <w:szCs w:val="24"/>
               </w:rPr>
-              <w:t>Cambiamenti all’</w:t>
-            </w:r>
-            <w:proofErr w:type="spellStart"/>
-            <w:r>
-              <w:rPr>
-                <w:rFonts w:cs="Arial"/>
-                <w:szCs w:val="24"/>
-              </w:rPr>
-              <w:t>header</w:t>
-            </w:r>
-            <w:proofErr w:type="spellEnd"/>
-            <w:r>
-              <w:rPr>
-                <w:rFonts w:cs="Arial"/>
-                <w:szCs w:val="24"/>
-              </w:rPr>
-              <w:t>, inserimento intestazione, aggiunta paragrafo 2.1</w:t>
+              <w:t>Cambiamenti all’header, inserimento intestazione, aggiunta paragrafo 2.1</w:t>
             </w:r>
             <w:r>
               <w:rPr>
@@ -3136,12 +3108,12 @@
       <w:tr>
         <w:tc>
           <w:tcPr>
-            <w:cnfStyle w:val="001000000000" w:firstRow="0" w:lastRow="0" w:firstColumn="1" w:lastColumn="0" w:oddVBand="0" w:evenVBand="0" w:oddHBand="0" w:evenHBand="0" w:firstRowFirstColumn="0" w:firstRowLastColumn="0" w:lastRowFirstColumn="0" w:lastRowLastColumn="0"/>
             <w:tcW w:w="1230" w:type="dxa"/>
           </w:tcPr>
           <w:p>
             <w:pPr>
               <w:jc w:val="center"/>
+              <w:cnfStyle w:val="001000000000" w:firstRow="0" w:lastRow="0" w:firstColumn="1" w:lastColumn="0" w:oddVBand="0" w:evenVBand="0" w:oddHBand="0" w:evenHBand="0" w:firstRowFirstColumn="0" w:firstRowLastColumn="0" w:lastRowFirstColumn="0" w:lastRowLastColumn="0"/>
               <w:rPr>
                 <w:rFonts w:cs="Arial"/>
                 <w:b w:val="0"/>
@@ -3167,7 +3139,6 @@
           <w:p>
             <w:pPr>
               <w:jc w:val="center"/>
-              <w:cnfStyle w:val="000000000000" w:firstRow="0" w:lastRow="0" w:firstColumn="0" w:lastColumn="0" w:oddVBand="0" w:evenVBand="0" w:oddHBand="0" w:evenHBand="0" w:firstRowFirstColumn="0" w:firstRowLastColumn="0" w:lastRowFirstColumn="0" w:lastRowLastColumn="0"/>
               <w:rPr>
                 <w:rFonts w:cs="Arial"/>
                 <w:szCs w:val="24"/>
@@ -3189,7 +3160,6 @@
           <w:p>
             <w:pPr>
               <w:jc w:val="center"/>
-              <w:cnfStyle w:val="000000000000" w:firstRow="0" w:lastRow="0" w:firstColumn="0" w:lastColumn="0" w:oddVBand="0" w:evenVBand="0" w:oddHBand="0" w:evenHBand="0" w:firstRowFirstColumn="0" w:firstRowLastColumn="0" w:lastRowFirstColumn="0" w:lastRowLastColumn="0"/>
               <w:rPr>
                 <w:rFonts w:cs="Arial"/>
                 <w:szCs w:val="24"/>
@@ -3228,6 +3198,13 @@
                 <w:rFonts w:cs="Arial"/>
                 <w:szCs w:val="24"/>
               </w:rPr>
+              <w:t xml:space="preserve">2, </w:t>
+            </w:r>
+            <w:r>
+              <w:rPr>
+                <w:rFonts w:cs="Arial"/>
+                <w:szCs w:val="24"/>
+              </w:rPr>
               <w:t>2.3</w:t>
             </w:r>
             <w:r>
@@ -3249,6 +3226,15 @@
                 <w:rFonts w:cs="Arial"/>
                 <w:szCs w:val="24"/>
               </w:rPr>
+              <w:t xml:space="preserve">2.10.2, </w:t>
+            </w:r>
+            <w:bookmarkStart w:id="4" w:name="_GoBack"/>
+            <w:bookmarkEnd w:id="4"/>
+            <w:r>
+              <w:rPr>
+                <w:rFonts w:cs="Arial"/>
+                <w:szCs w:val="24"/>
+              </w:rPr>
               <w:t>2.14</w:t>
             </w:r>
             <w:r>
@@ -3274,7 +3260,6 @@
           <w:p>
             <w:pPr>
               <w:jc w:val="center"/>
-              <w:cnfStyle w:val="000000000000" w:firstRow="0" w:lastRow="0" w:firstColumn="0" w:lastColumn="0" w:oddVBand="0" w:evenVBand="0" w:oddHBand="0" w:evenHBand="0" w:firstRowFirstColumn="0" w:firstRowLastColumn="0" w:lastRowFirstColumn="0" w:lastRowLastColumn="0"/>
               <w:rPr>
                 <w:rFonts w:cs="Arial"/>
                 <w:szCs w:val="24"/>
@@ -3296,7 +3281,6 @@
           <w:p>
             <w:pPr>
               <w:jc w:val="center"/>
-              <w:cnfStyle w:val="000000000000" w:firstRow="0" w:lastRow="0" w:firstColumn="0" w:lastColumn="0" w:oddVBand="0" w:evenVBand="0" w:oddHBand="0" w:evenHBand="0" w:firstRowFirstColumn="0" w:firstRowLastColumn="0" w:lastRowFirstColumn="0" w:lastRowLastColumn="0"/>
               <w:rPr>
                 <w:rFonts w:cs="Arial"/>
                 <w:szCs w:val="24"/>
@@ -5337,7 +5321,7 @@
                 <w:noProof/>
                 <w:webHidden/>
               </w:rPr>
-              <w:t>16</w:t>
+              <w:t>17</w:t>
             </w:r>
             <w:r>
               <w:rPr>
@@ -5801,8 +5785,8 @@
           <w:color w:val="000000" w:themeColor="text1"/>
         </w:rPr>
       </w:pPr>
-      <w:bookmarkStart w:id="4" w:name="_Toc10658878"/>
-      <w:bookmarkStart w:id="5" w:name="_Hlk532375721"/>
+      <w:bookmarkStart w:id="5" w:name="_Toc10658878"/>
+      <w:bookmarkStart w:id="6" w:name="_Hlk532375721"/>
       <w:r>
         <w:rPr>
           <w:rFonts w:ascii="Arial" w:hAnsi="Arial" w:cs="Arial"/>
@@ -5811,7 +5795,7 @@
         </w:rPr>
         <w:t xml:space="preserve">1 - </w:t>
       </w:r>
-      <w:bookmarkStart w:id="6" w:name="_Hlk7179548"/>
+      <w:bookmarkStart w:id="7" w:name="_Hlk7179548"/>
       <w:r>
         <w:rPr>
           <w:rFonts w:ascii="Arial" w:hAnsi="Arial" w:cs="Arial"/>
@@ -5820,8 +5804,8 @@
         </w:rPr>
         <w:t>Organizzazione del gruppo</w:t>
       </w:r>
-      <w:bookmarkEnd w:id="4"/>
-      <w:bookmarkEnd w:id="6"/>
+      <w:bookmarkEnd w:id="5"/>
+      <w:bookmarkEnd w:id="7"/>
       <w:r>
         <w:rPr>
           <w:rFonts w:ascii="Arial" w:hAnsi="Arial" w:cs="Arial"/>
@@ -5861,7 +5845,7 @@
         <w:fldChar w:fldCharType="end"/>
       </w:r>
     </w:p>
-    <w:bookmarkEnd w:id="5"/>
+    <w:bookmarkEnd w:id="6"/>
     <w:p>
       <w:pPr>
         <w:rPr>
@@ -5899,11 +5883,11 @@
       <w:pPr>
         <w:pStyle w:val="Titolo2"/>
       </w:pPr>
-      <w:bookmarkStart w:id="7" w:name="_Toc10658879"/>
+      <w:bookmarkStart w:id="8" w:name="_Toc10658879"/>
       <w:r>
         <w:t>1.1 Il gruppo di lavoro</w:t>
       </w:r>
-      <w:bookmarkEnd w:id="7"/>
+      <w:bookmarkEnd w:id="8"/>
     </w:p>
     <w:p>
       <w:pPr>
@@ -5968,17 +5952,8 @@
           <w:rFonts w:cs="Arial"/>
           <w:szCs w:val="24"/>
         </w:rPr>
-        <w:t xml:space="preserve">Luca </w:t>
-      </w:r>
-      <w:proofErr w:type="spellStart"/>
-      <w:r>
-        <w:rPr>
-          <w:rFonts w:cs="Arial"/>
-          <w:szCs w:val="24"/>
-        </w:rPr>
-        <w:t>Pussini</w:t>
-      </w:r>
-      <w:proofErr w:type="spellEnd"/>
+        <w:t>Luca Pussini</w:t>
+      </w:r>
     </w:p>
     <w:p>
       <w:pPr>
@@ -5992,31 +5967,13 @@
           <w:szCs w:val="24"/>
         </w:rPr>
       </w:pPr>
-      <w:proofErr w:type="spellStart"/>
-      <w:r>
-        <w:rPr>
-          <w:rFonts w:cs="Arial"/>
-          <w:szCs w:val="24"/>
-        </w:rPr>
-        <w:t>Viktorija</w:t>
-      </w:r>
-      <w:proofErr w:type="spellEnd"/>
-      <w:r>
-        <w:rPr>
-          <w:rFonts w:cs="Arial"/>
-          <w:szCs w:val="24"/>
-        </w:rPr>
-        <w:t xml:space="preserve"> </w:t>
-      </w:r>
-      <w:proofErr w:type="spellStart"/>
-      <w:r>
-        <w:rPr>
-          <w:rFonts w:cs="Arial"/>
-          <w:szCs w:val="24"/>
-        </w:rPr>
-        <w:t>Petreska</w:t>
-      </w:r>
-      <w:proofErr w:type="spellEnd"/>
+      <w:r>
+        <w:rPr>
+          <w:rFonts w:cs="Arial"/>
+          <w:szCs w:val="24"/>
+        </w:rPr>
+        <w:t>Viktorija Petreska</w:t>
+      </w:r>
     </w:p>
     <w:p>
       <w:pPr>
@@ -6030,31 +5987,13 @@
           <w:szCs w:val="24"/>
         </w:rPr>
       </w:pPr>
-      <w:proofErr w:type="spellStart"/>
-      <w:r>
-        <w:rPr>
-          <w:rFonts w:cs="Arial"/>
-          <w:szCs w:val="24"/>
-        </w:rPr>
-        <w:t>Hristina</w:t>
-      </w:r>
-      <w:proofErr w:type="spellEnd"/>
-      <w:r>
-        <w:rPr>
-          <w:rFonts w:cs="Arial"/>
-          <w:szCs w:val="24"/>
-        </w:rPr>
-        <w:t xml:space="preserve"> </w:t>
-      </w:r>
-      <w:proofErr w:type="spellStart"/>
-      <w:r>
-        <w:rPr>
-          <w:rFonts w:cs="Arial"/>
-          <w:szCs w:val="24"/>
-        </w:rPr>
-        <w:t>Stevanovska</w:t>
-      </w:r>
-      <w:proofErr w:type="spellEnd"/>
+      <w:r>
+        <w:rPr>
+          <w:rFonts w:cs="Arial"/>
+          <w:szCs w:val="24"/>
+        </w:rPr>
+        <w:t>Hristina Stevanovska</w:t>
+      </w:r>
       <w:r>
         <w:rPr>
           <w:rFonts w:cs="Arial"/>
@@ -6068,11 +6007,11 @@
       <w:pPr>
         <w:pStyle w:val="Titolo2"/>
       </w:pPr>
-      <w:bookmarkStart w:id="8" w:name="_Toc10658880"/>
+      <w:bookmarkStart w:id="9" w:name="_Toc10658880"/>
       <w:r>
         <w:t>1.2 Analisi delle competenze</w:t>
       </w:r>
-      <w:bookmarkEnd w:id="8"/>
+      <w:bookmarkEnd w:id="9"/>
     </w:p>
     <w:p>
       <w:pPr>
@@ -6197,7 +6136,6 @@
                 <w:szCs w:val="24"/>
               </w:rPr>
             </w:pPr>
-            <w:proofErr w:type="spellStart"/>
             <w:r>
               <w:rPr>
                 <w:rFonts w:cs="Arial"/>
@@ -6205,7 +6143,6 @@
               </w:rPr>
               <w:t>Viktorija</w:t>
             </w:r>
-            <w:proofErr w:type="spellEnd"/>
           </w:p>
         </w:tc>
         <w:tc>
@@ -6221,7 +6158,6 @@
                 <w:szCs w:val="24"/>
               </w:rPr>
             </w:pPr>
-            <w:proofErr w:type="spellStart"/>
             <w:r>
               <w:rPr>
                 <w:rFonts w:cs="Arial"/>
@@ -6229,7 +6165,6 @@
               </w:rPr>
               <w:t>Hristina</w:t>
             </w:r>
-            <w:proofErr w:type="spellEnd"/>
           </w:p>
         </w:tc>
       </w:tr>
@@ -7882,11 +7817,11 @@
       <w:pPr>
         <w:pStyle w:val="Titolo2"/>
       </w:pPr>
-      <w:bookmarkStart w:id="9" w:name="_Toc10658881"/>
+      <w:bookmarkStart w:id="10" w:name="_Toc10658881"/>
       <w:r>
         <w:t>1.3 Assegnamento dei ruoli</w:t>
       </w:r>
-      <w:bookmarkEnd w:id="9"/>
+      <w:bookmarkEnd w:id="10"/>
     </w:p>
     <w:p>
       <w:pPr>
@@ -8203,7 +8138,6 @@
                 <w:szCs w:val="24"/>
               </w:rPr>
             </w:pPr>
-            <w:proofErr w:type="spellStart"/>
             <w:r>
               <w:rPr>
                 <w:rFonts w:cs="Arial"/>
@@ -8212,7 +8146,6 @@
               </w:rPr>
               <w:t>Hristina</w:t>
             </w:r>
-            <w:proofErr w:type="spellEnd"/>
           </w:p>
         </w:tc>
         <w:tc>
@@ -8284,7 +8217,6 @@
                 <w:szCs w:val="24"/>
               </w:rPr>
             </w:pPr>
-            <w:proofErr w:type="spellStart"/>
             <w:r>
               <w:rPr>
                 <w:rFonts w:cs="Arial"/>
@@ -8293,7 +8225,6 @@
               </w:rPr>
               <w:t>Viktorija</w:t>
             </w:r>
-            <w:proofErr w:type="spellEnd"/>
           </w:p>
         </w:tc>
         <w:tc>
@@ -8783,7 +8714,6 @@
               </w:rPr>
               <w:t xml:space="preserve">Luca e </w:t>
             </w:r>
-            <w:proofErr w:type="spellStart"/>
             <w:r>
               <w:rPr>
                 <w:rFonts w:cs="Arial"/>
@@ -8792,7 +8722,6 @@
               </w:rPr>
               <w:t>Viktorija</w:t>
             </w:r>
-            <w:proofErr w:type="spellEnd"/>
           </w:p>
         </w:tc>
         <w:tc>
@@ -8887,18 +8816,8 @@
                 <w:color w:val="000000" w:themeColor="text1"/>
                 <w:szCs w:val="24"/>
               </w:rPr>
-              <w:t xml:space="preserve">Giovanni e </w:t>
-            </w:r>
-            <w:proofErr w:type="spellStart"/>
-            <w:r>
-              <w:rPr>
-                <w:rFonts w:cs="Arial"/>
-                <w:color w:val="000000" w:themeColor="text1"/>
-                <w:szCs w:val="24"/>
-              </w:rPr>
-              <w:t>Hristina</w:t>
-            </w:r>
-            <w:proofErr w:type="spellEnd"/>
+              <w:t>Giovanni e Hristina</w:t>
+            </w:r>
           </w:p>
         </w:tc>
         <w:tc>
@@ -9271,42 +9190,23 @@
                 <w:szCs w:val="24"/>
               </w:rPr>
             </w:pPr>
-            <w:proofErr w:type="spellStart"/>
             <w:r>
               <w:rPr>
                 <w:rFonts w:cs="Arial"/>
                 <w:color w:val="000000" w:themeColor="text1"/>
                 <w:szCs w:val="24"/>
               </w:rPr>
-              <w:t>Viktorija</w:t>
-            </w:r>
-            <w:proofErr w:type="spellEnd"/>
+              <w:t xml:space="preserve">Viktorija e </w:t>
+            </w:r>
             <w:r>
               <w:rPr>
                 <w:rFonts w:cs="Arial"/>
                 <w:color w:val="000000" w:themeColor="text1"/>
                 <w:szCs w:val="24"/>
               </w:rPr>
-              <w:t xml:space="preserve"> e </w:t>
-            </w:r>
-            <w:r>
-              <w:rPr>
-                <w:rFonts w:cs="Arial"/>
-                <w:color w:val="000000" w:themeColor="text1"/>
-                <w:szCs w:val="24"/>
-              </w:rPr>
               <w:br/>
-            </w:r>
-            <w:proofErr w:type="spellStart"/>
-            <w:r>
-              <w:rPr>
-                <w:rFonts w:cs="Arial"/>
-                <w:color w:val="000000" w:themeColor="text1"/>
-                <w:szCs w:val="24"/>
-              </w:rPr>
               <w:t>Hristina</w:t>
             </w:r>
-            <w:proofErr w:type="spellEnd"/>
           </w:p>
         </w:tc>
         <w:tc>
@@ -9613,12 +9513,12 @@
       <w:pPr>
         <w:pStyle w:val="Titolo2"/>
       </w:pPr>
-      <w:bookmarkStart w:id="10" w:name="_Toc10658882"/>
+      <w:bookmarkStart w:id="11" w:name="_Toc10658882"/>
       <w:r>
         <w:lastRenderedPageBreak/>
         <w:t>1.4 Metodi di comunicazione</w:t>
       </w:r>
-      <w:bookmarkEnd w:id="10"/>
+      <w:bookmarkEnd w:id="11"/>
       <w:r>
         <w:br/>
       </w:r>
@@ -9637,25 +9537,7 @@
           <w:color w:val="000000" w:themeColor="text1"/>
           <w:szCs w:val="24"/>
         </w:rPr>
-        <w:t xml:space="preserve">Per la comunicazione tra i membri del gruppo è stata utilizzata l’applicazione </w:t>
-      </w:r>
-      <w:proofErr w:type="spellStart"/>
-      <w:r>
-        <w:rPr>
-          <w:rFonts w:cs="Arial"/>
-          <w:color w:val="000000" w:themeColor="text1"/>
-          <w:szCs w:val="24"/>
-        </w:rPr>
-        <w:t>Telegram</w:t>
-      </w:r>
-      <w:proofErr w:type="spellEnd"/>
-      <w:r>
-        <w:rPr>
-          <w:rFonts w:cs="Arial"/>
-          <w:color w:val="000000" w:themeColor="text1"/>
-          <w:szCs w:val="24"/>
-        </w:rPr>
-        <w:t xml:space="preserve"> (</w:t>
+        <w:t>Per la comunicazione tra i membri del gruppo è stata utilizzata l’applicazione Telegram (</w:t>
       </w:r>
       <w:hyperlink r:id="rId10" w:history="1">
         <w:r>
@@ -9673,25 +9555,7 @@
           <w:color w:val="000000" w:themeColor="text1"/>
           <w:szCs w:val="24"/>
         </w:rPr>
-        <w:t xml:space="preserve">); per la condivisione della documentazione e del software sviluppato è stato invece usato </w:t>
-      </w:r>
-      <w:proofErr w:type="spellStart"/>
-      <w:r>
-        <w:rPr>
-          <w:rFonts w:cs="Arial"/>
-          <w:color w:val="000000" w:themeColor="text1"/>
-          <w:szCs w:val="24"/>
-        </w:rPr>
-        <w:t>Github</w:t>
-      </w:r>
-      <w:proofErr w:type="spellEnd"/>
-      <w:r>
-        <w:rPr>
-          <w:rFonts w:cs="Arial"/>
-          <w:color w:val="000000" w:themeColor="text1"/>
-          <w:szCs w:val="24"/>
-        </w:rPr>
-        <w:t xml:space="preserve"> (</w:t>
+        <w:t>); per la condivisione della documentazione e del software sviluppato è stato invece usato Github (</w:t>
       </w:r>
       <w:hyperlink r:id="rId11" w:history="1">
         <w:r>
@@ -9730,7 +9594,7 @@
           <w:color w:val="000000" w:themeColor="text1"/>
         </w:rPr>
       </w:pPr>
-      <w:bookmarkStart w:id="11" w:name="_Toc10658883"/>
+      <w:bookmarkStart w:id="12" w:name="_Toc10658883"/>
       <w:r>
         <w:rPr>
           <w:rFonts w:ascii="Arial" w:hAnsi="Arial" w:cs="Arial"/>
@@ -9739,7 +9603,7 @@
         </w:rPr>
         <w:t>2 - Definizione degli Item del CM</w:t>
       </w:r>
-      <w:bookmarkEnd w:id="11"/>
+      <w:bookmarkEnd w:id="12"/>
     </w:p>
     <w:p>
       <w:pPr>
@@ -9901,39 +9765,7 @@
           <w:rFonts w:cs="Arial"/>
           <w:szCs w:val="24"/>
         </w:rPr>
-        <w:t xml:space="preserve">Il </w:t>
-      </w:r>
-      <w:proofErr w:type="spellStart"/>
-      <w:r>
-        <w:rPr>
-          <w:rFonts w:cs="Arial"/>
-          <w:szCs w:val="24"/>
-        </w:rPr>
-        <w:t>Change</w:t>
-      </w:r>
-      <w:proofErr w:type="spellEnd"/>
-      <w:r>
-        <w:rPr>
-          <w:rFonts w:cs="Arial"/>
-          <w:szCs w:val="24"/>
-        </w:rPr>
-        <w:t xml:space="preserve"> </w:t>
-      </w:r>
-      <w:proofErr w:type="spellStart"/>
-      <w:r>
-        <w:rPr>
-          <w:rFonts w:cs="Arial"/>
-          <w:szCs w:val="24"/>
-        </w:rPr>
-        <w:t>Request</w:t>
-      </w:r>
-      <w:proofErr w:type="spellEnd"/>
-      <w:r>
-        <w:rPr>
-          <w:rFonts w:cs="Arial"/>
-          <w:szCs w:val="24"/>
-        </w:rPr>
-        <w:t xml:space="preserve"> Form</w:t>
+        <w:t>Il Change Request Form</w:t>
       </w:r>
     </w:p>
     <w:p>
@@ -10350,23 +10182,7 @@
           <w:rFonts w:cs="Arial"/>
           <w:szCs w:val="24"/>
         </w:rPr>
-        <w:t>L’</w:t>
-      </w:r>
-      <w:proofErr w:type="spellStart"/>
-      <w:r>
-        <w:rPr>
-          <w:rFonts w:cs="Arial"/>
-          <w:szCs w:val="24"/>
-        </w:rPr>
-        <w:t>header</w:t>
-      </w:r>
-      <w:proofErr w:type="spellEnd"/>
-      <w:r>
-        <w:rPr>
-          <w:rFonts w:cs="Arial"/>
-          <w:szCs w:val="24"/>
-        </w:rPr>
-        <w:t xml:space="preserve"> riportato nella struttura di più item del CM ha la stessa struttura per ognuno di questi item: </w:t>
+        <w:t xml:space="preserve">L’header riportato nella struttura di più item del CM ha la stessa struttura per ognuno di questi item: </w:t>
       </w:r>
       <w:r>
         <w:rPr>
@@ -10398,11 +10214,11 @@
           <w:szCs w:val="24"/>
         </w:rPr>
       </w:pPr>
-      <w:bookmarkStart w:id="12" w:name="_Toc10658884"/>
+      <w:bookmarkStart w:id="13" w:name="_Toc10658884"/>
       <w:r>
         <w:t>2.1 Il CM</w:t>
       </w:r>
-      <w:bookmarkEnd w:id="12"/>
+      <w:bookmarkEnd w:id="13"/>
     </w:p>
     <w:p>
       <w:pPr>
@@ -10500,7 +10316,6 @@
           <w:szCs w:val="24"/>
         </w:rPr>
       </w:pPr>
-      <w:proofErr w:type="spellStart"/>
       <w:r>
         <w:rPr>
           <w:rFonts w:cs="Arial"/>
@@ -10509,7 +10324,6 @@
         </w:rPr>
         <w:t>Header</w:t>
       </w:r>
-      <w:proofErr w:type="spellEnd"/>
     </w:p>
     <w:p>
       <w:pPr>
@@ -10641,43 +10455,7 @@
           <w:color w:val="000000" w:themeColor="text1"/>
           <w:szCs w:val="24"/>
         </w:rPr>
-        <w:t>"</w:t>
-      </w:r>
-      <w:proofErr w:type="spellStart"/>
-      <w:r>
-        <w:rPr>
-          <w:rFonts w:cs="Arial"/>
-          <w:color w:val="000000" w:themeColor="text1"/>
-          <w:szCs w:val="24"/>
-        </w:rPr>
-        <w:t>CMv</w:t>
-      </w:r>
-      <w:proofErr w:type="spellEnd"/>
-      <w:r>
-        <w:rPr>
-          <w:rFonts w:cs="Arial"/>
-          <w:color w:val="000000" w:themeColor="text1"/>
-          <w:szCs w:val="24"/>
-        </w:rPr>
-        <w:t>" + numero della versione in 2 livelli. Le versioni “</w:t>
-      </w:r>
-      <w:proofErr w:type="gramStart"/>
-      <w:r>
-        <w:rPr>
-          <w:rFonts w:cs="Arial"/>
-          <w:color w:val="000000" w:themeColor="text1"/>
-          <w:szCs w:val="24"/>
-        </w:rPr>
-        <w:t>0.xx</w:t>
-      </w:r>
-      <w:proofErr w:type="gramEnd"/>
-      <w:r>
-        <w:rPr>
-          <w:rFonts w:cs="Arial"/>
-          <w:color w:val="000000" w:themeColor="text1"/>
-          <w:szCs w:val="24"/>
-        </w:rPr>
-        <w:t>” sono versioni di “preproduzione”, le versioni “1.xx” sono versioni complete.</w:t>
+        <w:t>"CMv" + numero della versione in 2 livelli. Le versioni “0.xx” sono versioni di “preproduzione”, le versioni “1.xx” sono versioni complete.</w:t>
       </w:r>
     </w:p>
     <w:p>
@@ -10843,11 +10621,11 @@
       <w:pPr>
         <w:pStyle w:val="Titolo2"/>
       </w:pPr>
-      <w:bookmarkStart w:id="13" w:name="_Toc10658885"/>
+      <w:bookmarkStart w:id="14" w:name="_Toc10658885"/>
       <w:r>
         <w:t>2.2 Ruoli nel gruppo</w:t>
       </w:r>
-      <w:bookmarkEnd w:id="13"/>
+      <w:bookmarkEnd w:id="14"/>
     </w:p>
     <w:p>
       <w:pPr>
@@ -10912,11 +10690,11 @@
       <w:pPr>
         <w:pStyle w:val="Titolo2"/>
       </w:pPr>
-      <w:bookmarkStart w:id="14" w:name="_Toc10658886"/>
+      <w:bookmarkStart w:id="15" w:name="_Toc10658886"/>
       <w:r>
         <w:t>2.3 Software utilizzato dal gruppo</w:t>
       </w:r>
-      <w:bookmarkEnd w:id="14"/>
+      <w:bookmarkEnd w:id="15"/>
     </w:p>
     <w:p>
       <w:pPr>
@@ -11069,7 +10847,6 @@
                 <w:szCs w:val="24"/>
               </w:rPr>
             </w:pPr>
-            <w:proofErr w:type="spellStart"/>
             <w:r>
               <w:rPr>
                 <w:rFonts w:cs="Arial"/>
@@ -11078,7 +10855,6 @@
               </w:rPr>
               <w:t>Telegram</w:t>
             </w:r>
-            <w:proofErr w:type="spellEnd"/>
           </w:p>
         </w:tc>
         <w:tc>
@@ -11263,7 +11039,6 @@
                 <w:szCs w:val="24"/>
               </w:rPr>
             </w:pPr>
-            <w:proofErr w:type="spellStart"/>
             <w:r>
               <w:rPr>
                 <w:rFonts w:cs="Arial"/>
@@ -11273,7 +11048,6 @@
               <w:lastRenderedPageBreak/>
               <w:t>Draw.io</w:t>
             </w:r>
-            <w:proofErr w:type="spellEnd"/>
           </w:p>
         </w:tc>
         <w:tc>
@@ -11370,7 +11144,6 @@
                 <w:szCs w:val="24"/>
               </w:rPr>
             </w:pPr>
-            <w:proofErr w:type="spellStart"/>
             <w:r>
               <w:rPr>
                 <w:rFonts w:cs="Arial"/>
@@ -11379,7 +11152,6 @@
               </w:rPr>
               <w:t>phpMyAdmin</w:t>
             </w:r>
-            <w:proofErr w:type="spellEnd"/>
           </w:p>
         </w:tc>
         <w:tc>
@@ -11417,11 +11189,11 @@
       <w:pPr>
         <w:pStyle w:val="Titolo2"/>
       </w:pPr>
-      <w:bookmarkStart w:id="15" w:name="_Toc10658887"/>
+      <w:bookmarkStart w:id="16" w:name="_Toc10658887"/>
       <w:r>
         <w:t>2.4 Verbali Interni</w:t>
       </w:r>
-      <w:bookmarkEnd w:id="15"/>
+      <w:bookmarkEnd w:id="16"/>
       <w:r>
         <w:br/>
       </w:r>
@@ -11508,17 +11280,8 @@
           <w:rFonts w:cs="Arial"/>
           <w:szCs w:val="24"/>
         </w:rPr>
-        <w:t xml:space="preserve">Numero del verbale, data </w:t>
-      </w:r>
-      <w:proofErr w:type="gramStart"/>
-      <w:r>
-        <w:rPr>
-          <w:rFonts w:cs="Arial"/>
-          <w:szCs w:val="24"/>
-        </w:rPr>
-        <w:t>del meeting interno</w:t>
-      </w:r>
-      <w:proofErr w:type="gramEnd"/>
+        <w:t>Numero del verbale, data del meeting interno</w:t>
+      </w:r>
     </w:p>
     <w:p>
       <w:pPr>
@@ -11673,7 +11436,6 @@
         <w:tab/>
         <w:t>"</w:t>
       </w:r>
-      <w:proofErr w:type="spellStart"/>
       <w:r>
         <w:rPr>
           <w:rFonts w:cs="Arial"/>
@@ -11686,15 +11448,7 @@
           <w:rFonts w:cs="Arial"/>
           <w:szCs w:val="24"/>
         </w:rPr>
-        <w:t>VerbInt</w:t>
-      </w:r>
-      <w:proofErr w:type="spellEnd"/>
-      <w:r>
-        <w:rPr>
-          <w:rFonts w:cs="Arial"/>
-          <w:szCs w:val="24"/>
-        </w:rPr>
-        <w:t xml:space="preserve">_" + numero progressivo a tre </w:t>
+        <w:t xml:space="preserve">VerbInt_" + numero progressivo a tre </w:t>
       </w:r>
       <w:r>
         <w:rPr>
@@ -11843,11 +11597,11 @@
       <w:pPr>
         <w:pStyle w:val="Titolo2"/>
       </w:pPr>
-      <w:bookmarkStart w:id="16" w:name="_Toc10658888"/>
+      <w:bookmarkStart w:id="17" w:name="_Toc10658888"/>
       <w:r>
         <w:t>2.5 Verbali Esterni</w:t>
       </w:r>
-      <w:bookmarkEnd w:id="16"/>
+      <w:bookmarkEnd w:id="17"/>
     </w:p>
     <w:p>
       <w:pPr>
@@ -11939,17 +11693,8 @@
           <w:rFonts w:cs="Arial"/>
           <w:szCs w:val="24"/>
         </w:rPr>
-        <w:t xml:space="preserve">Numero del verbale, data </w:t>
-      </w:r>
-      <w:proofErr w:type="gramStart"/>
-      <w:r>
-        <w:rPr>
-          <w:rFonts w:cs="Arial"/>
-          <w:szCs w:val="24"/>
-        </w:rPr>
-        <w:t>del meeting interno</w:t>
-      </w:r>
-      <w:proofErr w:type="gramEnd"/>
+        <w:t>Numero del verbale, data del meeting interno</w:t>
+      </w:r>
     </w:p>
     <w:p>
       <w:pPr>
@@ -12016,17 +11761,8 @@
           <w:rFonts w:cs="Arial"/>
           <w:szCs w:val="24"/>
         </w:rPr>
-        <w:t xml:space="preserve">–Descrizione della discussione avvenuta durante </w:t>
-      </w:r>
-      <w:proofErr w:type="gramStart"/>
-      <w:r>
-        <w:rPr>
-          <w:rFonts w:cs="Arial"/>
-          <w:szCs w:val="24"/>
-        </w:rPr>
-        <w:t>il meeting</w:t>
-      </w:r>
-      <w:proofErr w:type="gramEnd"/>
+        <w:t>–Descrizione della discussione avvenuta durante il meeting</w:t>
+      </w:r>
     </w:p>
     <w:p>
       <w:pPr>
@@ -12080,7 +11816,6 @@
         <w:tab/>
         <w:t>"</w:t>
       </w:r>
-      <w:proofErr w:type="spellStart"/>
       <w:r>
         <w:rPr>
           <w:rFonts w:cs="Arial"/>
@@ -12093,15 +11828,7 @@
           <w:rFonts w:cs="Arial"/>
           <w:szCs w:val="24"/>
         </w:rPr>
-        <w:t>VerbEst</w:t>
-      </w:r>
-      <w:proofErr w:type="spellEnd"/>
-      <w:r>
-        <w:rPr>
-          <w:rFonts w:cs="Arial"/>
-          <w:szCs w:val="24"/>
-        </w:rPr>
-        <w:t xml:space="preserve">_" + numero progressivo a tre cifre + "_" + data in formato </w:t>
+        <w:t xml:space="preserve">VerbEst_" + numero progressivo a tre cifre + "_" + data in formato </w:t>
       </w:r>
       <w:r>
         <w:rPr>
@@ -12260,11 +11987,11 @@
           <w:szCs w:val="24"/>
         </w:rPr>
       </w:pPr>
-      <w:bookmarkStart w:id="17" w:name="_Toc10658889"/>
+      <w:bookmarkStart w:id="18" w:name="_Toc10658889"/>
       <w:r>
         <w:t>2.6 Convenzioni nella nominazione dei file</w:t>
       </w:r>
-      <w:bookmarkEnd w:id="17"/>
+      <w:bookmarkEnd w:id="18"/>
     </w:p>
     <w:p>
       <w:pPr>
@@ -12300,7 +12027,7 @@
       <w:pPr>
         <w:pStyle w:val="Titolo2"/>
       </w:pPr>
-      <w:bookmarkStart w:id="18" w:name="_Toc10658890"/>
+      <w:bookmarkStart w:id="19" w:name="_Toc10658890"/>
       <w:r>
         <w:t>2.</w:t>
       </w:r>
@@ -12308,25 +12035,9 @@
         <w:t>7</w:t>
       </w:r>
       <w:r>
-        <w:t xml:space="preserve"> </w:t>
-      </w:r>
-      <w:proofErr w:type="spellStart"/>
-      <w:r>
-        <w:t>Change</w:t>
-      </w:r>
-      <w:proofErr w:type="spellEnd"/>
-      <w:r>
-        <w:t xml:space="preserve"> </w:t>
-      </w:r>
-      <w:proofErr w:type="spellStart"/>
-      <w:r>
-        <w:t>Request</w:t>
-      </w:r>
-      <w:proofErr w:type="spellEnd"/>
-      <w:r>
-        <w:t xml:space="preserve"> Form</w:t>
-      </w:r>
-      <w:bookmarkEnd w:id="18"/>
+        <w:t xml:space="preserve"> Change Request Form</w:t>
+      </w:r>
+      <w:bookmarkEnd w:id="19"/>
     </w:p>
     <w:p/>
     <w:p>
@@ -12341,39 +12052,7 @@
           <w:rFonts w:cs="Arial"/>
           <w:szCs w:val="24"/>
         </w:rPr>
-        <w:t xml:space="preserve">Il modulo di </w:t>
-      </w:r>
-      <w:proofErr w:type="spellStart"/>
-      <w:r>
-        <w:rPr>
-          <w:rFonts w:cs="Arial"/>
-          <w:szCs w:val="24"/>
-        </w:rPr>
-        <w:t>Change</w:t>
-      </w:r>
-      <w:proofErr w:type="spellEnd"/>
-      <w:r>
-        <w:rPr>
-          <w:rFonts w:cs="Arial"/>
-          <w:szCs w:val="24"/>
-        </w:rPr>
-        <w:t xml:space="preserve"> </w:t>
-      </w:r>
-      <w:proofErr w:type="spellStart"/>
-      <w:r>
-        <w:rPr>
-          <w:rFonts w:cs="Arial"/>
-          <w:szCs w:val="24"/>
-        </w:rPr>
-        <w:t>Request</w:t>
-      </w:r>
-      <w:proofErr w:type="spellEnd"/>
-      <w:r>
-        <w:rPr>
-          <w:rFonts w:cs="Arial"/>
-          <w:szCs w:val="24"/>
-        </w:rPr>
-        <w:t xml:space="preserve"> Form è stato definito in un documento dedicato, seguendo il seguente schema:</w:t>
+        <w:t>Il modulo di Change Request Form è stato definito in un documento dedicato, seguendo il seguente schema:</w:t>
       </w:r>
     </w:p>
     <w:p>
@@ -12422,7 +12101,6 @@
           <w:lang w:val="en-US"/>
         </w:rPr>
       </w:pPr>
-      <w:proofErr w:type="spellStart"/>
       <w:r>
         <w:rPr>
           <w:rFonts w:cs="Arial"/>
@@ -12430,9 +12108,8 @@
           <w:szCs w:val="24"/>
           <w:lang w:val="en-US"/>
         </w:rPr>
-        <w:t>Struttura</w:t>
-      </w:r>
-      <w:proofErr w:type="spellEnd"/>
+        <w:t>Struttura dell</w:t>
+      </w:r>
       <w:r>
         <w:rPr>
           <w:rFonts w:cs="Arial"/>
@@ -12440,9 +12117,8 @@
           <w:szCs w:val="24"/>
           <w:lang w:val="en-US"/>
         </w:rPr>
-        <w:t xml:space="preserve"> </w:t>
-      </w:r>
-      <w:proofErr w:type="spellStart"/>
+        <w:t>’</w:t>
+      </w:r>
       <w:r>
         <w:rPr>
           <w:rFonts w:cs="Arial"/>
@@ -12450,35 +12126,7 @@
           <w:szCs w:val="24"/>
           <w:lang w:val="en-US"/>
         </w:rPr>
-        <w:t>dell</w:t>
-      </w:r>
-      <w:r>
-        <w:rPr>
-          <w:rFonts w:cs="Arial"/>
-          <w:b/>
-          <w:szCs w:val="24"/>
-          <w:lang w:val="en-US"/>
-        </w:rPr>
-        <w:t>’</w:t>
-      </w:r>
-      <w:r>
-        <w:rPr>
-          <w:rFonts w:cs="Arial"/>
-          <w:b/>
-          <w:szCs w:val="24"/>
-          <w:lang w:val="en-US"/>
-        </w:rPr>
-        <w:t>item</w:t>
-      </w:r>
-      <w:proofErr w:type="spellEnd"/>
-      <w:r>
-        <w:rPr>
-          <w:rFonts w:cs="Arial"/>
-          <w:b/>
-          <w:szCs w:val="24"/>
-          <w:lang w:val="en-US"/>
-        </w:rPr>
-        <w:t>:</w:t>
+        <w:t>item:</w:t>
       </w:r>
     </w:p>
     <w:p>
@@ -12493,7 +12141,6 @@
           <w:szCs w:val="24"/>
         </w:rPr>
       </w:pPr>
-      <w:proofErr w:type="spellStart"/>
       <w:r>
         <w:rPr>
           <w:rFonts w:cs="Arial"/>
@@ -12501,7 +12148,6 @@
         </w:rPr>
         <w:t>Header</w:t>
       </w:r>
-      <w:proofErr w:type="spellEnd"/>
     </w:p>
     <w:p>
       <w:pPr>
@@ -12618,7 +12264,6 @@
       <w:r>
         <w:t xml:space="preserve"> </w:t>
       </w:r>
-      <w:proofErr w:type="spellStart"/>
       <w:r>
         <w:rPr>
           <w:rFonts w:cs="Arial"/>
@@ -12626,7 +12271,6 @@
         </w:rPr>
         <w:t>EasyGDPR_CRF_V</w:t>
       </w:r>
-      <w:proofErr w:type="spellEnd"/>
       <w:r>
         <w:rPr>
           <w:rFonts w:cs="Arial"/>
@@ -12732,7 +12376,7 @@
       <w:pPr>
         <w:pStyle w:val="Titolo2"/>
       </w:pPr>
-      <w:bookmarkStart w:id="19" w:name="_Toc10658891"/>
+      <w:bookmarkStart w:id="20" w:name="_Toc10658891"/>
       <w:r>
         <w:t>2.</w:t>
       </w:r>
@@ -12745,7 +12389,7 @@
       <w:r>
         <w:t>sistema</w:t>
       </w:r>
-      <w:bookmarkEnd w:id="19"/>
+      <w:bookmarkEnd w:id="20"/>
     </w:p>
     <w:p>
       <w:pPr>
@@ -12907,7 +12551,7 @@
       <w:pPr>
         <w:pStyle w:val="Titolo3"/>
       </w:pPr>
-      <w:bookmarkStart w:id="20" w:name="_Toc10658892"/>
+      <w:bookmarkStart w:id="21" w:name="_Toc10658892"/>
       <w:r>
         <w:t>2.</w:t>
       </w:r>
@@ -12917,7 +12561,7 @@
       <w:r>
         <w:t>.1 – Il documento dei requisiti</w:t>
       </w:r>
-      <w:bookmarkEnd w:id="20"/>
+      <w:bookmarkEnd w:id="21"/>
       <w:r>
         <w:br/>
       </w:r>
@@ -12999,7 +12643,6 @@
           <w:szCs w:val="24"/>
         </w:rPr>
       </w:pPr>
-      <w:proofErr w:type="spellStart"/>
       <w:r>
         <w:rPr>
           <w:rFonts w:cs="Arial"/>
@@ -13008,7 +12651,6 @@
         </w:rPr>
         <w:t>Header</w:t>
       </w:r>
-      <w:proofErr w:type="spellEnd"/>
     </w:p>
     <w:p>
       <w:pPr>
@@ -13150,7 +12792,6 @@
         <w:tab/>
         <w:t>"</w:t>
       </w:r>
-      <w:proofErr w:type="spellStart"/>
       <w:r>
         <w:rPr>
           <w:rFonts w:cs="Arial"/>
@@ -13163,34 +12804,15 @@
           <w:rFonts w:cs="Arial"/>
           <w:szCs w:val="24"/>
         </w:rPr>
-        <w:t>DocReq</w:t>
-      </w:r>
-      <w:proofErr w:type="spellEnd"/>
-      <w:r>
-        <w:rPr>
-          <w:rFonts w:cs="Arial"/>
-          <w:szCs w:val="24"/>
-        </w:rPr>
-        <w:t>_" + numero progressivo a due livelli</w:t>
-      </w:r>
-      <w:r>
-        <w:rPr>
-          <w:rFonts w:cs="Arial"/>
-          <w:szCs w:val="24"/>
-        </w:rPr>
-        <w:t xml:space="preserve"> in formato </w:t>
-      </w:r>
-      <w:proofErr w:type="spellStart"/>
-      <w:proofErr w:type="gramStart"/>
-      <w:r>
-        <w:rPr>
-          <w:rFonts w:cs="Arial"/>
-          <w:szCs w:val="24"/>
-        </w:rPr>
-        <w:t>x.yy</w:t>
-      </w:r>
-      <w:proofErr w:type="spellEnd"/>
-      <w:proofErr w:type="gramEnd"/>
+        <w:t>DocReq_" + numero progressivo a due livelli</w:t>
+      </w:r>
+      <w:r>
+        <w:rPr>
+          <w:rFonts w:cs="Arial"/>
+          <w:szCs w:val="24"/>
+        </w:rPr>
+        <w:t xml:space="preserve"> in formato x.yy</w:t>
+      </w:r>
     </w:p>
     <w:p>
       <w:pPr>
@@ -13331,7 +12953,7 @@
       <w:pPr>
         <w:pStyle w:val="Titolo3"/>
       </w:pPr>
-      <w:bookmarkStart w:id="21" w:name="_Toc10658893"/>
+      <w:bookmarkStart w:id="22" w:name="_Toc10658893"/>
       <w:r>
         <w:t>2.</w:t>
       </w:r>
@@ -13341,7 +12963,7 @@
       <w:r>
         <w:t>.2 – Il documento di progetto</w:t>
       </w:r>
-      <w:bookmarkEnd w:id="21"/>
+      <w:bookmarkEnd w:id="22"/>
     </w:p>
     <w:p>
       <w:pPr>
@@ -13437,7 +13059,6 @@
           <w:szCs w:val="24"/>
         </w:rPr>
       </w:pPr>
-      <w:proofErr w:type="spellStart"/>
       <w:r>
         <w:rPr>
           <w:rFonts w:cs="Arial"/>
@@ -13446,7 +13067,6 @@
         </w:rPr>
         <w:t>Header</w:t>
       </w:r>
-      <w:proofErr w:type="spellEnd"/>
     </w:p>
     <w:p>
       <w:pPr>
@@ -13554,35 +13174,8 @@
           <w:szCs w:val="24"/>
         </w:rPr>
         <w:tab/>
-        <w:t>"</w:t>
-      </w:r>
-      <w:proofErr w:type="spellStart"/>
-      <w:r>
-        <w:rPr>
-          <w:rFonts w:cs="Arial"/>
-          <w:szCs w:val="24"/>
-        </w:rPr>
-        <w:t>EasyGDPR_DocProg</w:t>
-      </w:r>
-      <w:proofErr w:type="spellEnd"/>
-      <w:r>
-        <w:rPr>
-          <w:rFonts w:cs="Arial"/>
-          <w:szCs w:val="24"/>
-        </w:rPr>
-        <w:t xml:space="preserve">_" + numero progressivo a due livelli in formato </w:t>
-      </w:r>
-      <w:proofErr w:type="spellStart"/>
-      <w:proofErr w:type="gramStart"/>
-      <w:r>
-        <w:rPr>
-          <w:rFonts w:cs="Arial"/>
-          <w:szCs w:val="24"/>
-        </w:rPr>
-        <w:t>x.yy</w:t>
-      </w:r>
-      <w:proofErr w:type="spellEnd"/>
-      <w:proofErr w:type="gramEnd"/>
+        <w:t>"EasyGDPR_DocProg_" + numero progressivo a due livelli in formato x.yy</w:t>
+      </w:r>
     </w:p>
     <w:p>
       <w:pPr>
@@ -13745,23 +13338,7 @@
           <w:rFonts w:cs="Arial"/>
           <w:szCs w:val="24"/>
         </w:rPr>
-        <w:t>i diagrammi UML del documento sono conservati (sia in formato .xml che .</w:t>
-      </w:r>
-      <w:proofErr w:type="spellStart"/>
-      <w:r>
-        <w:rPr>
-          <w:rFonts w:cs="Arial"/>
-          <w:szCs w:val="24"/>
-        </w:rPr>
-        <w:t>png</w:t>
-      </w:r>
-      <w:proofErr w:type="spellEnd"/>
-      <w:r>
-        <w:rPr>
-          <w:rFonts w:cs="Arial"/>
-          <w:szCs w:val="24"/>
-        </w:rPr>
-        <w:t xml:space="preserve">) nella cartella </w:t>
+        <w:t xml:space="preserve">i diagrammi UML del documento sono conservati (sia in formato .xml che .png) nella cartella </w:t>
       </w:r>
       <w:r>
         <w:rPr>
@@ -13790,7 +13367,7 @@
       <w:pPr>
         <w:pStyle w:val="Titolo3"/>
       </w:pPr>
-      <w:bookmarkStart w:id="22" w:name="_Toc10658894"/>
+      <w:bookmarkStart w:id="23" w:name="_Toc10658894"/>
       <w:r>
         <w:t>2.</w:t>
       </w:r>
@@ -13800,7 +13377,7 @@
       <w:r>
         <w:t>.3 – Il documento di design</w:t>
       </w:r>
-      <w:bookmarkEnd w:id="22"/>
+      <w:bookmarkEnd w:id="23"/>
     </w:p>
     <w:p>
       <w:pPr>
@@ -13887,7 +13464,6 @@
           <w:szCs w:val="24"/>
         </w:rPr>
       </w:pPr>
-      <w:proofErr w:type="spellStart"/>
       <w:r>
         <w:rPr>
           <w:rFonts w:cs="Arial"/>
@@ -13896,7 +13472,6 @@
         </w:rPr>
         <w:t>Header</w:t>
       </w:r>
-      <w:proofErr w:type="spellEnd"/>
     </w:p>
     <w:p>
       <w:pPr>
@@ -14005,33 +13580,13 @@
         </w:rPr>
         <w:t xml:space="preserve"> </w:t>
       </w:r>
-      <w:proofErr w:type="spellStart"/>
-      <w:r>
-        <w:rPr>
-          <w:rFonts w:cs="Arial"/>
-          <w:szCs w:val="24"/>
-        </w:rPr>
-        <w:t>EasyGDPR_DesignWeb</w:t>
-      </w:r>
-      <w:proofErr w:type="spellEnd"/>
-      <w:r>
-        <w:rPr>
-          <w:rFonts w:cs="Arial"/>
-          <w:szCs w:val="24"/>
-        </w:rPr>
-        <w:t xml:space="preserve">_” + numero progressivo a due livelli in formato </w:t>
-      </w:r>
-      <w:proofErr w:type="spellStart"/>
-      <w:proofErr w:type="gramStart"/>
-      <w:r>
-        <w:rPr>
-          <w:rFonts w:cs="Arial"/>
-          <w:szCs w:val="24"/>
-        </w:rPr>
-        <w:t>x.yy</w:t>
-      </w:r>
-      <w:proofErr w:type="spellEnd"/>
-      <w:proofErr w:type="gramEnd"/>
+      <w:r>
+        <w:rPr>
+          <w:rFonts w:cs="Arial"/>
+          <w:szCs w:val="24"/>
+        </w:rPr>
+        <w:t>EasyGDPR_DesignWeb_” + numero progressivo a due livelli in formato x.yy</w:t>
+      </w:r>
     </w:p>
     <w:p>
       <w:pPr>
@@ -14136,7 +13691,7 @@
       <w:pPr>
         <w:pStyle w:val="Titolo2"/>
       </w:pPr>
-      <w:bookmarkStart w:id="23" w:name="_Toc10658895"/>
+      <w:bookmarkStart w:id="24" w:name="_Toc10658895"/>
       <w:r>
         <w:t>2.</w:t>
       </w:r>
@@ -14146,14 +13701,14 @@
       <w:r>
         <w:t>Il software</w:t>
       </w:r>
-      <w:bookmarkEnd w:id="23"/>
+      <w:bookmarkEnd w:id="24"/>
     </w:p>
     <w:p/>
     <w:p>
       <w:pPr>
         <w:pStyle w:val="Titolo3"/>
       </w:pPr>
-      <w:bookmarkStart w:id="24" w:name="_Toc10658896"/>
+      <w:bookmarkStart w:id="25" w:name="_Toc10658896"/>
       <w:r>
         <w:t>2.</w:t>
       </w:r>
@@ -14169,7 +13724,7 @@
       <w:r>
         <w:t>Software</w:t>
       </w:r>
-      <w:bookmarkEnd w:id="24"/>
+      <w:bookmarkEnd w:id="25"/>
     </w:p>
     <w:p/>
     <w:p>
@@ -14301,7 +13856,6 @@
           <w:szCs w:val="24"/>
         </w:rPr>
       </w:pPr>
-      <w:proofErr w:type="spellStart"/>
       <w:r>
         <w:rPr>
           <w:rFonts w:cs="Arial"/>
@@ -14309,7 +13863,6 @@
         </w:rPr>
         <w:t>EasyGDPRv</w:t>
       </w:r>
-      <w:proofErr w:type="spellEnd"/>
       <w:r>
         <w:rPr>
           <w:rFonts w:cs="Arial"/>
@@ -14373,55 +13926,7 @@
           <w:rFonts w:cs="Arial"/>
           <w:szCs w:val="24"/>
         </w:rPr>
-        <w:t xml:space="preserve">Versione attuale – cartella e relative sottocartelle con file </w:t>
-      </w:r>
-      <w:proofErr w:type="spellStart"/>
-      <w:r>
-        <w:rPr>
-          <w:rFonts w:cs="Arial"/>
-          <w:szCs w:val="24"/>
-        </w:rPr>
-        <w:t>php</w:t>
-      </w:r>
-      <w:proofErr w:type="spellEnd"/>
-      <w:r>
-        <w:rPr>
-          <w:rFonts w:cs="Arial"/>
-          <w:szCs w:val="24"/>
-        </w:rPr>
-        <w:t xml:space="preserve">, </w:t>
-      </w:r>
-      <w:proofErr w:type="spellStart"/>
-      <w:r>
-        <w:rPr>
-          <w:rFonts w:cs="Arial"/>
-          <w:szCs w:val="24"/>
-        </w:rPr>
-        <w:t>js</w:t>
-      </w:r>
-      <w:proofErr w:type="spellEnd"/>
-      <w:r>
-        <w:rPr>
-          <w:rFonts w:cs="Arial"/>
-          <w:szCs w:val="24"/>
-        </w:rPr>
-        <w:t xml:space="preserve">, </w:t>
-      </w:r>
-      <w:proofErr w:type="spellStart"/>
-      <w:r>
-        <w:rPr>
-          <w:rFonts w:cs="Arial"/>
-          <w:szCs w:val="24"/>
-        </w:rPr>
-        <w:t>css</w:t>
-      </w:r>
-      <w:proofErr w:type="spellEnd"/>
-      <w:r>
-        <w:rPr>
-          <w:rFonts w:cs="Arial"/>
-          <w:szCs w:val="24"/>
-        </w:rPr>
-        <w:t>…</w:t>
+        <w:t>Versione attuale – cartella e relative sottocartelle con file php, js, css…</w:t>
       </w:r>
     </w:p>
     <w:p>
@@ -14545,7 +14050,7 @@
       <w:pPr>
         <w:pStyle w:val="Titolo3"/>
       </w:pPr>
-      <w:bookmarkStart w:id="25" w:name="_Toc10658897"/>
+      <w:bookmarkStart w:id="26" w:name="_Toc10658897"/>
       <w:r>
         <w:t>2.</w:t>
       </w:r>
@@ -14570,7 +14075,7 @@
       <w:r>
         <w:t>Convenzioni nel codice</w:t>
       </w:r>
-      <w:bookmarkEnd w:id="25"/>
+      <w:bookmarkEnd w:id="26"/>
     </w:p>
     <w:p>
       <w:pPr>
@@ -14620,17 +14125,8 @@
           <w:rFonts w:cs="Arial"/>
           <w:szCs w:val="24"/>
         </w:rPr>
-        <w:t xml:space="preserve">ommenti prima di ogni metodo con descrizione su ciò che esso fa, più descrizione delle eventuali sue precondizioni e </w:t>
-      </w:r>
-      <w:proofErr w:type="spellStart"/>
-      <w:r>
-        <w:rPr>
-          <w:rFonts w:cs="Arial"/>
-          <w:szCs w:val="24"/>
-        </w:rPr>
-        <w:t>postcondizioni</w:t>
-      </w:r>
-      <w:proofErr w:type="spellEnd"/>
+        <w:t>ommenti prima di ogni metodo con descrizione su ciò che esso fa, più descrizione delle eventuali sue precondizioni e postcondizioni</w:t>
+      </w:r>
       <w:r>
         <w:rPr>
           <w:rFonts w:cs="Arial"/>
@@ -14732,23 +14228,7 @@
           <w:szCs w:val="24"/>
         </w:rPr>
         <w:lastRenderedPageBreak/>
-        <w:t xml:space="preserve">Utilizzo della notazione </w:t>
-      </w:r>
-      <w:proofErr w:type="spellStart"/>
-      <w:r>
-        <w:rPr>
-          <w:rFonts w:cs="Arial"/>
-          <w:szCs w:val="24"/>
-        </w:rPr>
-        <w:t>camel</w:t>
-      </w:r>
-      <w:proofErr w:type="spellEnd"/>
-      <w:r>
-        <w:rPr>
-          <w:rFonts w:cs="Arial"/>
-          <w:szCs w:val="24"/>
-        </w:rPr>
-        <w:t xml:space="preserve"> case con prima lettera minuscolo per metodi e variabili</w:t>
+        <w:t>Utilizzo della notazione camel case con prima lettera minuscolo per metodi e variabili</w:t>
       </w:r>
     </w:p>
     <w:p/>
@@ -14756,7 +14236,7 @@
       <w:pPr>
         <w:pStyle w:val="Titolo2"/>
       </w:pPr>
-      <w:bookmarkStart w:id="26" w:name="_Toc10658898"/>
+      <w:bookmarkStart w:id="27" w:name="_Toc10658898"/>
       <w:r>
         <w:t>2.1</w:t>
       </w:r>
@@ -14766,7 +14246,7 @@
       <w:r>
         <w:t xml:space="preserve"> Basi di dati</w:t>
       </w:r>
-      <w:bookmarkEnd w:id="26"/>
+      <w:bookmarkEnd w:id="27"/>
     </w:p>
     <w:p>
       <w:pPr>
@@ -14779,11 +14259,11 @@
       <w:pPr>
         <w:pStyle w:val="Titolo3"/>
       </w:pPr>
-      <w:bookmarkStart w:id="27" w:name="_Toc10658899"/>
+      <w:bookmarkStart w:id="28" w:name="_Toc10658899"/>
       <w:r>
         <w:t>2.10.1 – Documento del Database</w:t>
       </w:r>
-      <w:bookmarkEnd w:id="27"/>
+      <w:bookmarkEnd w:id="28"/>
     </w:p>
     <w:p/>
     <w:p>
@@ -14877,7 +14357,6 @@
           <w:szCs w:val="24"/>
         </w:rPr>
       </w:pPr>
-      <w:proofErr w:type="spellStart"/>
       <w:r>
         <w:rPr>
           <w:rFonts w:cs="Arial"/>
@@ -14886,7 +14365,6 @@
         </w:rPr>
         <w:t>Header</w:t>
       </w:r>
-      <w:proofErr w:type="spellEnd"/>
     </w:p>
     <w:p>
       <w:pPr>
@@ -15015,35 +14493,8 @@
           <w:rFonts w:cs="Arial"/>
           <w:szCs w:val="24"/>
         </w:rPr>
-        <w:t>"</w:t>
-      </w:r>
-      <w:proofErr w:type="spellStart"/>
-      <w:r>
-        <w:rPr>
-          <w:rFonts w:cs="Arial"/>
-          <w:szCs w:val="24"/>
-        </w:rPr>
-        <w:t>EasyGDPR_DocDB</w:t>
-      </w:r>
-      <w:proofErr w:type="spellEnd"/>
-      <w:r>
-        <w:rPr>
-          <w:rFonts w:cs="Arial"/>
-          <w:szCs w:val="24"/>
-        </w:rPr>
-        <w:t xml:space="preserve">_" + numero progressivo a due livelli in formato </w:t>
-      </w:r>
-      <w:proofErr w:type="spellStart"/>
-      <w:proofErr w:type="gramStart"/>
-      <w:r>
-        <w:rPr>
-          <w:rFonts w:cs="Arial"/>
-          <w:szCs w:val="24"/>
-        </w:rPr>
-        <w:t>x.yy</w:t>
-      </w:r>
-      <w:proofErr w:type="spellEnd"/>
-      <w:proofErr w:type="gramEnd"/>
+        <w:t>"EasyGDPR_DocDB_" + numero progressivo a due livelli in formato x.yy</w:t>
+      </w:r>
       <w:r>
         <w:rPr>
           <w:rFonts w:cs="Arial"/>
@@ -15072,7 +14523,6 @@
         </w:rPr>
         <w:t>“</w:t>
       </w:r>
-      <w:proofErr w:type="spellStart"/>
       <w:r>
         <w:rPr>
           <w:rFonts w:cs="Arial"/>
@@ -15080,7 +14530,6 @@
         </w:rPr>
         <w:t>EasyGDPR_DB_ER_v</w:t>
       </w:r>
-      <w:proofErr w:type="spellEnd"/>
       <w:r>
         <w:rPr>
           <w:rFonts w:cs="Arial"/>
@@ -15191,23 +14640,7 @@
           <w:rFonts w:cs="Arial"/>
           <w:szCs w:val="24"/>
         </w:rPr>
-        <w:t xml:space="preserve">Schema E-R – </w:t>
-      </w:r>
-      <w:proofErr w:type="spellStart"/>
-      <w:r>
-        <w:rPr>
-          <w:rFonts w:cs="Arial"/>
-          <w:szCs w:val="24"/>
-        </w:rPr>
-        <w:t>png</w:t>
-      </w:r>
-      <w:proofErr w:type="spellEnd"/>
-      <w:r>
-        <w:rPr>
-          <w:rFonts w:cs="Arial"/>
-          <w:szCs w:val="24"/>
-        </w:rPr>
-        <w:t xml:space="preserve"> e xml</w:t>
+        <w:t>Schema E-R – png e xml</w:t>
       </w:r>
     </w:p>
     <w:p>
@@ -15338,11 +14771,11 @@
       <w:pPr>
         <w:pStyle w:val="Titolo3"/>
       </w:pPr>
-      <w:bookmarkStart w:id="28" w:name="_Toc10658900"/>
+      <w:bookmarkStart w:id="29" w:name="_Toc10658900"/>
       <w:r>
         <w:t>2.10.2 – Database</w:t>
       </w:r>
-      <w:bookmarkEnd w:id="28"/>
+      <w:bookmarkEnd w:id="29"/>
     </w:p>
     <w:p/>
     <w:p>
@@ -15459,25 +14892,7 @@
           <w:color w:val="000000" w:themeColor="text1"/>
           <w:szCs w:val="24"/>
         </w:rPr>
-        <w:t>File .</w:t>
-      </w:r>
-      <w:proofErr w:type="spellStart"/>
-      <w:r>
-        <w:rPr>
-          <w:rFonts w:cs="Arial"/>
-          <w:color w:val="000000" w:themeColor="text1"/>
-          <w:szCs w:val="24"/>
-        </w:rPr>
-        <w:t>sql</w:t>
-      </w:r>
-      <w:proofErr w:type="spellEnd"/>
-      <w:r>
-        <w:rPr>
-          <w:rFonts w:cs="Arial"/>
-          <w:color w:val="000000" w:themeColor="text1"/>
-          <w:szCs w:val="24"/>
-        </w:rPr>
-        <w:t xml:space="preserve"> contenente la struttura del DB</w:t>
+        <w:t>File .sql contenente la struttura del DB</w:t>
       </w:r>
     </w:p>
     <w:p>
@@ -15517,7 +14932,6 @@
         </w:rPr>
         <w:t>“</w:t>
       </w:r>
-      <w:proofErr w:type="spellStart"/>
       <w:r>
         <w:rPr>
           <w:rFonts w:cs="Arial"/>
@@ -15525,7 +14939,6 @@
         </w:rPr>
         <w:t>mydatabase.sql</w:t>
       </w:r>
-      <w:proofErr w:type="spellEnd"/>
       <w:r>
         <w:rPr>
           <w:rFonts w:cs="Arial"/>
@@ -15568,17 +14981,8 @@
           <w:rFonts w:cs="Arial"/>
           <w:szCs w:val="24"/>
         </w:rPr>
-        <w:t>File in formato .</w:t>
-      </w:r>
-      <w:proofErr w:type="spellStart"/>
-      <w:r>
-        <w:rPr>
-          <w:rFonts w:cs="Arial"/>
-          <w:szCs w:val="24"/>
-        </w:rPr>
-        <w:t>sql</w:t>
-      </w:r>
-      <w:proofErr w:type="spellEnd"/>
+        <w:t>File in formato .sql</w:t>
+      </w:r>
     </w:p>
     <w:p>
       <w:pPr>
@@ -15604,14 +15008,78 @@
           <w:ilvl w:val="0"/>
           <w:numId w:val="8"/>
         </w:numPr>
-      </w:pPr>
+        <w:rPr>
+          <w:rFonts w:cs="Arial"/>
+          <w:b/>
+          <w:szCs w:val="24"/>
+        </w:rPr>
+      </w:pPr>
+      <w:r>
+        <w:rPr>
+          <w:rFonts w:cs="Arial"/>
+          <w:szCs w:val="24"/>
+        </w:rPr>
+        <w:t>Versioni precedenti: Codice/</w:t>
+      </w:r>
       <w:r>
         <w:rPr>
           <w:rFonts w:cs="Arial"/>
           <w:bCs/>
           <w:szCs w:val="24"/>
         </w:rPr>
-        <w:t>Codice/Database</w:t>
+        <w:t>Database</w:t>
+      </w:r>
+      <w:r>
+        <w:rPr>
+          <w:rFonts w:cs="Arial"/>
+          <w:szCs w:val="24"/>
+        </w:rPr>
+        <w:t>/</w:t>
+      </w:r>
+      <w:r>
+        <w:rPr>
+          <w:rFonts w:cs="Arial"/>
+          <w:szCs w:val="24"/>
+        </w:rPr>
+        <w:t>Versioni Precedenti</w:t>
+      </w:r>
+    </w:p>
+    <w:p>
+      <w:pPr>
+        <w:pStyle w:val="Paragrafoelenco"/>
+        <w:numPr>
+          <w:ilvl w:val="0"/>
+          <w:numId w:val="8"/>
+        </w:numPr>
+      </w:pPr>
+      <w:r>
+        <w:rPr>
+          <w:rFonts w:cs="Arial"/>
+          <w:szCs w:val="24"/>
+        </w:rPr>
+        <w:t xml:space="preserve">Versione attuale: </w:t>
+      </w:r>
+      <w:r>
+        <w:rPr>
+          <w:rFonts w:cs="Arial"/>
+          <w:szCs w:val="24"/>
+        </w:rPr>
+        <w:t>Codice</w:t>
+      </w:r>
+      <w:r>
+        <w:rPr>
+          <w:rFonts w:cs="Arial"/>
+          <w:szCs w:val="24"/>
+        </w:rPr>
+        <w:t>/</w:t>
+      </w:r>
+      <w:r>
+        <w:rPr>
+          <w:rFonts w:cs="Arial"/>
+          <w:bCs/>
+          <w:szCs w:val="24"/>
+        </w:rPr>
+        <w:t>Database</w:t>
       </w:r>
     </w:p>
     <w:p>
@@ -15629,7 +15097,7 @@
           <w:szCs w:val="24"/>
         </w:rPr>
       </w:pPr>
-      <w:bookmarkStart w:id="29" w:name="_Toc10658901"/>
+      <w:bookmarkStart w:id="30" w:name="_Toc10658901"/>
       <w:r>
         <w:t>2.1</w:t>
       </w:r>
@@ -15639,7 +15107,7 @@
       <w:r>
         <w:t>Testing</w:t>
       </w:r>
-      <w:bookmarkEnd w:id="29"/>
+      <w:bookmarkEnd w:id="30"/>
       <w:r>
         <w:rPr>
           <w:sz w:val="24"/>
@@ -15782,7 +15250,7 @@
           <w:szCs w:val="24"/>
         </w:rPr>
       </w:pPr>
-      <w:bookmarkStart w:id="30" w:name="_Hlk533172935"/>
+      <w:bookmarkStart w:id="31" w:name="_Hlk533172935"/>
       <w:r>
         <w:rPr>
           <w:rFonts w:cs="Arial"/>
@@ -15860,7 +15328,7 @@
         <w:t xml:space="preserve"> da utilizzare durante i test</w:t>
       </w:r>
     </w:p>
-    <w:bookmarkEnd w:id="30"/>
+    <w:bookmarkEnd w:id="31"/>
     <w:p>
       <w:pPr>
         <w:rPr>
@@ -15893,7 +15361,6 @@
         <w:tab/>
         <w:t>"</w:t>
       </w:r>
-      <w:proofErr w:type="spellStart"/>
       <w:r>
         <w:rPr>
           <w:rFonts w:cs="Arial"/>
@@ -15922,7 +15389,6 @@
         </w:rPr>
         <w:t>R</w:t>
       </w:r>
-      <w:proofErr w:type="spellEnd"/>
       <w:r>
         <w:rPr>
           <w:rFonts w:cs="Arial"/>
@@ -15956,16 +15422,7 @@
           <w:rFonts w:cs="Arial"/>
           <w:szCs w:val="24"/>
         </w:rPr>
-        <w:t xml:space="preserve">numero progressivo a due livelli in formato </w:t>
-      </w:r>
-      <w:proofErr w:type="spellStart"/>
-      <w:proofErr w:type="gramStart"/>
-      <w:r>
-        <w:rPr>
-          <w:rFonts w:cs="Arial"/>
-          <w:szCs w:val="24"/>
-        </w:rPr>
-        <w:t>x.y</w:t>
+        <w:t>numero progressivo a due livelli in formato x.y</w:t>
       </w:r>
       <w:r>
         <w:rPr>
@@ -15974,8 +15431,6 @@
         </w:rPr>
         <w:t>y</w:t>
       </w:r>
-      <w:proofErr w:type="spellEnd"/>
-      <w:proofErr w:type="gramEnd"/>
     </w:p>
     <w:p>
       <w:pPr>
@@ -16063,6 +15518,7 @@
           <w:rFonts w:cs="Arial"/>
           <w:szCs w:val="24"/>
         </w:rPr>
+        <w:lastRenderedPageBreak/>
         <w:tab/>
         <w:t>/Documentazione/Documenti di Progetto/Document</w:t>
       </w:r>
@@ -16207,7 +15663,7 @@
           <w:szCs w:val="24"/>
         </w:rPr>
       </w:pPr>
-      <w:bookmarkStart w:id="31" w:name="_Hlk532377240"/>
+      <w:bookmarkStart w:id="32" w:name="_Hlk532377240"/>
       <w:r>
         <w:rPr>
           <w:rFonts w:cs="Arial"/>
@@ -16254,23 +15710,7 @@
           <w:rFonts w:cs="Arial"/>
           <w:szCs w:val="24"/>
         </w:rPr>
-        <w:t xml:space="preserve">Tabella con le azioni da eseguire secondo </w:t>
-      </w:r>
-      <w:proofErr w:type="gramStart"/>
-      <w:r>
-        <w:rPr>
-          <w:rFonts w:cs="Arial"/>
-          <w:szCs w:val="24"/>
-        </w:rPr>
-        <w:t>la test</w:t>
-      </w:r>
-      <w:proofErr w:type="gramEnd"/>
-      <w:r>
-        <w:rPr>
-          <w:rFonts w:cs="Arial"/>
-          <w:szCs w:val="24"/>
-        </w:rPr>
-        <w:t xml:space="preserve"> chain del relativo requisito e i risultati ottenuti durante l’esecuzione</w:t>
+        <w:t>Tabella con le azioni da eseguire secondo la test chain del relativo requisito e i risultati ottenuti durante l’esecuzione</w:t>
       </w:r>
     </w:p>
     <w:p>
@@ -16341,7 +15781,7 @@
         <w:t xml:space="preserve"> – Sullo svolgimento del test</w:t>
       </w:r>
     </w:p>
-    <w:bookmarkEnd w:id="31"/>
+    <w:bookmarkEnd w:id="32"/>
     <w:p>
       <w:pPr>
         <w:rPr>
@@ -16374,21 +15814,12 @@
         <w:tab/>
         <w:t>"</w:t>
       </w:r>
-      <w:proofErr w:type="spellStart"/>
-      <w:r>
-        <w:rPr>
-          <w:rFonts w:cs="Arial"/>
-          <w:szCs w:val="24"/>
-        </w:rPr>
-        <w:t>EasyGDPR_TestChainRes_R</w:t>
-      </w:r>
-      <w:proofErr w:type="spellEnd"/>
-      <w:r>
-        <w:rPr>
-          <w:rFonts w:cs="Arial"/>
-          <w:szCs w:val="24"/>
-        </w:rPr>
-        <w:t>” + riferimento al req</w:t>
+      <w:r>
+        <w:rPr>
+          <w:rFonts w:cs="Arial"/>
+          <w:szCs w:val="24"/>
+        </w:rPr>
+        <w:t>EasyGDPR_TestChainRes_R” + riferimento al req</w:t>
       </w:r>
       <w:r>
         <w:rPr>
@@ -16545,7 +15976,7 @@
           <w:szCs w:val="24"/>
         </w:rPr>
       </w:pPr>
-      <w:bookmarkStart w:id="32" w:name="_Toc10658902"/>
+      <w:bookmarkStart w:id="33" w:name="_Toc10658902"/>
       <w:r>
         <w:t>2.1</w:t>
       </w:r>
@@ -16555,7 +15986,7 @@
       <w:r>
         <w:t xml:space="preserve"> Proposta di Progetto</w:t>
       </w:r>
-      <w:bookmarkEnd w:id="32"/>
+      <w:bookmarkEnd w:id="33"/>
     </w:p>
     <w:p>
       <w:pPr>
@@ -16641,7 +16072,6 @@
           <w:szCs w:val="24"/>
         </w:rPr>
       </w:pPr>
-      <w:proofErr w:type="spellStart"/>
       <w:r>
         <w:rPr>
           <w:rFonts w:cs="Arial"/>
@@ -16649,7 +16079,6 @@
         </w:rPr>
         <w:t>Header</w:t>
       </w:r>
-      <w:proofErr w:type="spellEnd"/>
     </w:p>
     <w:p>
       <w:pPr>
@@ -16825,6 +16254,7 @@
           <w:b/>
           <w:szCs w:val="24"/>
         </w:rPr>
+        <w:lastRenderedPageBreak/>
         <w:t>Nomenclatura dell'oggetto:</w:t>
       </w:r>
     </w:p>
@@ -16840,11 +16270,9 @@
           <w:rFonts w:cs="Arial"/>
           <w:szCs w:val="24"/>
         </w:rPr>
-        <w:lastRenderedPageBreak/>
         <w:tab/>
         <w:t>"</w:t>
       </w:r>
-      <w:proofErr w:type="spellStart"/>
       <w:r>
         <w:rPr>
           <w:rFonts w:cs="Arial"/>
@@ -16857,15 +16285,7 @@
           <w:rFonts w:cs="Arial"/>
           <w:szCs w:val="24"/>
         </w:rPr>
-        <w:t>Prop_V</w:t>
-      </w:r>
-      <w:proofErr w:type="spellEnd"/>
-      <w:r>
-        <w:rPr>
-          <w:rFonts w:cs="Arial"/>
-          <w:szCs w:val="24"/>
-        </w:rPr>
-        <w:t>" + numero progressivo a una cifra</w:t>
+        <w:t>Prop_V" + numero progressivo a una cifra</w:t>
       </w:r>
     </w:p>
     <w:p>
@@ -17045,7 +16465,7 @@
       <w:pPr>
         <w:pStyle w:val="Titolo2"/>
       </w:pPr>
-      <w:bookmarkStart w:id="33" w:name="_Toc10658903"/>
+      <w:bookmarkStart w:id="34" w:name="_Toc10658903"/>
       <w:r>
         <w:t>2.1</w:t>
       </w:r>
@@ -17055,7 +16475,7 @@
       <w:r>
         <w:t xml:space="preserve"> Logo del gruppo</w:t>
       </w:r>
-      <w:bookmarkEnd w:id="33"/>
+      <w:bookmarkEnd w:id="34"/>
     </w:p>
     <w:p>
       <w:pPr>
@@ -17181,15 +16601,7 @@
           <w:szCs w:val="24"/>
         </w:rPr>
         <w:tab/>
-        <w:t>"</w:t>
-      </w:r>
-      <w:proofErr w:type="spellStart"/>
-      <w:r>
-        <w:rPr>
-          <w:rFonts w:cs="Arial"/>
-          <w:szCs w:val="24"/>
-        </w:rPr>
-        <w:t>Logo</w:t>
+        <w:t>"Logo</w:t>
       </w:r>
       <w:r>
         <w:rPr>
@@ -17198,7 +16610,6 @@
         </w:rPr>
         <w:t>_V</w:t>
       </w:r>
-      <w:proofErr w:type="spellEnd"/>
       <w:r>
         <w:rPr>
           <w:rFonts w:cs="Arial"/>
@@ -17255,17 +16666,8 @@
           <w:rFonts w:cs="Arial"/>
           <w:szCs w:val="24"/>
         </w:rPr>
-        <w:t xml:space="preserve"> </w:t>
-      </w:r>
-      <w:proofErr w:type="spellStart"/>
-      <w:r>
-        <w:rPr>
-          <w:rFonts w:cs="Arial"/>
-          <w:szCs w:val="24"/>
-        </w:rPr>
-        <w:t>png</w:t>
-      </w:r>
-      <w:proofErr w:type="spellEnd"/>
+        <w:t xml:space="preserve"> png</w:t>
+      </w:r>
     </w:p>
     <w:p>
       <w:pPr>
@@ -17332,7 +16734,7 @@
       <w:pPr>
         <w:pStyle w:val="Titolo2"/>
       </w:pPr>
-      <w:bookmarkStart w:id="34" w:name="_Toc10658904"/>
+      <w:bookmarkStart w:id="35" w:name="_Toc10658904"/>
       <w:r>
         <w:t>2.1</w:t>
       </w:r>
@@ -17342,7 +16744,7 @@
       <w:r>
         <w:t>Software Riutilizzato</w:t>
       </w:r>
-      <w:bookmarkEnd w:id="34"/>
+      <w:bookmarkEnd w:id="35"/>
     </w:p>
     <w:p>
       <w:pPr>
@@ -17485,7 +16887,6 @@
                 <w:szCs w:val="24"/>
               </w:rPr>
             </w:pPr>
-            <w:proofErr w:type="spellStart"/>
             <w:r>
               <w:rPr>
                 <w:rFonts w:cs="Arial"/>
@@ -17494,7 +16895,6 @@
               </w:rPr>
               <w:t>phpMyAdmin</w:t>
             </w:r>
-            <w:proofErr w:type="spellEnd"/>
           </w:p>
         </w:tc>
         <w:tc>
@@ -17612,31 +17012,13 @@
                 <w:szCs w:val="24"/>
               </w:rPr>
             </w:pPr>
-            <w:proofErr w:type="spellStart"/>
-            <w:r>
-              <w:rPr>
-                <w:rFonts w:cs="Arial"/>
-                <w:szCs w:val="24"/>
-              </w:rPr>
-              <w:t>Fullcalendar</w:t>
-            </w:r>
-            <w:proofErr w:type="spellEnd"/>
-            <w:r>
-              <w:rPr>
-                <w:rFonts w:cs="Arial"/>
-                <w:szCs w:val="24"/>
-              </w:rPr>
-              <w:t xml:space="preserve"> Google </w:t>
-            </w:r>
-            <w:proofErr w:type="spellStart"/>
-            <w:r>
-              <w:rPr>
-                <w:rFonts w:cs="Arial"/>
-                <w:szCs w:val="24"/>
-              </w:rPr>
-              <w:t>Calendar</w:t>
-            </w:r>
-            <w:proofErr w:type="spellEnd"/>
+            <w:r>
+              <w:rPr>
+                <w:rFonts w:cs="Arial"/>
+                <w:szCs w:val="24"/>
+              </w:rPr>
+              <w:t>Fullcalendar Google Calendar</w:t>
+            </w:r>
           </w:p>
         </w:tc>
         <w:tc>
@@ -17737,23 +17119,7 @@
                 <w:rFonts w:cs="Arial"/>
                 <w:szCs w:val="24"/>
               </w:rPr>
-              <w:t xml:space="preserve">Creazione </w:t>
-            </w:r>
-            <w:proofErr w:type="spellStart"/>
-            <w:r>
-              <w:rPr>
-                <w:rFonts w:cs="Arial"/>
-                <w:szCs w:val="24"/>
-              </w:rPr>
-              <w:t>alert</w:t>
-            </w:r>
-            <w:proofErr w:type="spellEnd"/>
-            <w:r>
-              <w:rPr>
-                <w:rFonts w:cs="Arial"/>
-                <w:szCs w:val="24"/>
-              </w:rPr>
-              <w:t xml:space="preserve"> eventi calendario</w:t>
+              <w:t>Creazione alert eventi calendario</w:t>
             </w:r>
           </w:p>
         </w:tc>
@@ -17771,8 +17137,9 @@
       <w:pPr>
         <w:pStyle w:val="Titolo2"/>
       </w:pPr>
-      <w:bookmarkStart w:id="35" w:name="_Toc10658905"/>
-      <w:r>
+      <w:bookmarkStart w:id="36" w:name="_Toc10658905"/>
+      <w:r>
+        <w:lastRenderedPageBreak/>
         <w:t>2.1</w:t>
       </w:r>
       <w:r>
@@ -17784,30 +17151,29 @@
       <w:r>
         <w:t>Manuale</w:t>
       </w:r>
-      <w:bookmarkEnd w:id="35"/>
-    </w:p>
-    <w:p>
-      <w:pPr>
-        <w:rPr>
-          <w:rFonts w:cs="Arial"/>
-          <w:b/>
-          <w:szCs w:val="24"/>
-        </w:rPr>
-      </w:pPr>
-    </w:p>
-    <w:p>
-      <w:pPr>
-        <w:rPr>
-          <w:rFonts w:cs="Arial"/>
-          <w:szCs w:val="24"/>
-        </w:rPr>
-      </w:pPr>
-      <w:r>
-        <w:rPr>
-          <w:rFonts w:cs="Arial"/>
-          <w:szCs w:val="24"/>
-        </w:rPr>
-        <w:lastRenderedPageBreak/>
+      <w:bookmarkEnd w:id="36"/>
+    </w:p>
+    <w:p>
+      <w:pPr>
+        <w:rPr>
+          <w:rFonts w:cs="Arial"/>
+          <w:b/>
+          <w:szCs w:val="24"/>
+        </w:rPr>
+      </w:pPr>
+    </w:p>
+    <w:p>
+      <w:pPr>
+        <w:rPr>
+          <w:rFonts w:cs="Arial"/>
+          <w:szCs w:val="24"/>
+        </w:rPr>
+      </w:pPr>
+      <w:r>
+        <w:rPr>
+          <w:rFonts w:cs="Arial"/>
+          <w:szCs w:val="24"/>
+        </w:rPr>
         <w:t xml:space="preserve">Il </w:t>
       </w:r>
       <w:r>
@@ -18016,15 +17382,7 @@
           <w:szCs w:val="24"/>
         </w:rPr>
         <w:tab/>
-        <w:t>"</w:t>
-      </w:r>
-      <w:proofErr w:type="spellStart"/>
-      <w:r>
-        <w:rPr>
-          <w:rFonts w:cs="Arial"/>
-          <w:szCs w:val="24"/>
-        </w:rPr>
-        <w:t>EasyGDPR_</w:t>
+        <w:t>"EasyGDPR_</w:t>
       </w:r>
       <w:r>
         <w:rPr>
@@ -18038,15 +17396,7 @@
           <w:rFonts w:cs="Arial"/>
           <w:szCs w:val="24"/>
         </w:rPr>
-        <w:t>_V</w:t>
-      </w:r>
-      <w:proofErr w:type="spellEnd"/>
-      <w:r>
-        <w:rPr>
-          <w:rFonts w:cs="Arial"/>
-          <w:szCs w:val="24"/>
-        </w:rPr>
-        <w:t>" + numero progressivo a una cifra</w:t>
+        <w:t>_V" + numero progressivo a una cifra</w:t>
       </w:r>
     </w:p>
     <w:p>
@@ -18280,23 +17630,7 @@
           <w:rFonts w:cs="Arial"/>
           <w:szCs w:val="24"/>
         </w:rPr>
-        <w:t xml:space="preserve">Nel manuale del sistema andranno a confluire anche gli </w:t>
-      </w:r>
-      <w:proofErr w:type="spellStart"/>
-      <w:r>
-        <w:rPr>
-          <w:rFonts w:cs="Arial"/>
-          <w:szCs w:val="24"/>
-        </w:rPr>
-        <w:t>screenshot</w:t>
-      </w:r>
-      <w:proofErr w:type="spellEnd"/>
-      <w:r>
-        <w:rPr>
-          <w:rFonts w:cs="Arial"/>
-          <w:szCs w:val="24"/>
-        </w:rPr>
-        <w:t xml:space="preserve"> presi sul sistema stesso, che sono stati tracciati nel seguente modo:</w:t>
+        <w:t>Nel manuale del sistema andranno a confluire anche gli screenshot presi sul sistema stesso, che sono stati tracciati nel seguente modo:</w:t>
       </w:r>
     </w:p>
     <w:p>
@@ -18330,21 +17664,12 @@
         </w:rPr>
         <w:tab/>
       </w:r>
-      <w:proofErr w:type="spellStart"/>
-      <w:r>
-        <w:rPr>
-          <w:rFonts w:cs="Arial"/>
-          <w:szCs w:val="24"/>
-        </w:rPr>
-        <w:t>Screenshot</w:t>
-      </w:r>
-      <w:proofErr w:type="spellEnd"/>
-      <w:r>
-        <w:rPr>
-          <w:rFonts w:cs="Arial"/>
-          <w:szCs w:val="24"/>
-        </w:rPr>
-        <w:t xml:space="preserve"> del sistema</w:t>
+      <w:r>
+        <w:rPr>
+          <w:rFonts w:cs="Arial"/>
+          <w:szCs w:val="24"/>
+        </w:rPr>
+        <w:t>Screenshot del sistema</w:t>
       </w:r>
     </w:p>
     <w:p>
@@ -18382,17 +17707,8 @@
           <w:rFonts w:cs="Arial"/>
           <w:szCs w:val="24"/>
         </w:rPr>
-        <w:t>Archivio .zip contenente immagini in formato .</w:t>
-      </w:r>
-      <w:proofErr w:type="spellStart"/>
-      <w:r>
-        <w:rPr>
-          <w:rFonts w:cs="Arial"/>
-          <w:szCs w:val="24"/>
-        </w:rPr>
-        <w:t>png</w:t>
-      </w:r>
-      <w:proofErr w:type="spellEnd"/>
+        <w:t>Archivio .zip contenente immagini in formato .png</w:t>
+      </w:r>
     </w:p>
     <w:p>
       <w:pPr>
@@ -18430,7 +17746,6 @@
       <w:r>
         <w:t xml:space="preserve"> </w:t>
       </w:r>
-      <w:proofErr w:type="spellStart"/>
       <w:r>
         <w:rPr>
           <w:rFonts w:cs="Arial"/>
@@ -18438,29 +17753,12 @@
         </w:rPr>
         <w:t>Screenshots</w:t>
       </w:r>
-      <w:proofErr w:type="spellEnd"/>
-      <w:r>
-        <w:rPr>
-          <w:rFonts w:cs="Arial"/>
-          <w:szCs w:val="24"/>
-        </w:rPr>
-        <w:t xml:space="preserve">” + data in formato MM_GG in cui gli </w:t>
-      </w:r>
-      <w:proofErr w:type="spellStart"/>
-      <w:r>
-        <w:rPr>
-          <w:rFonts w:cs="Arial"/>
-          <w:szCs w:val="24"/>
-        </w:rPr>
-        <w:t>screenshot</w:t>
-      </w:r>
-      <w:proofErr w:type="spellEnd"/>
-      <w:r>
-        <w:rPr>
-          <w:rFonts w:cs="Arial"/>
-          <w:szCs w:val="24"/>
-        </w:rPr>
-        <w:t xml:space="preserve"> sono stati presi</w:t>
+      <w:r>
+        <w:rPr>
+          <w:rFonts w:cs="Arial"/>
+          <w:szCs w:val="24"/>
+        </w:rPr>
+        <w:t>” + data in formato MM_GG in cui gli screenshot sono stati presi</w:t>
       </w:r>
       <w:r>
         <w:rPr>
@@ -18549,7 +17847,6 @@
         </w:rPr>
         <w:t>/</w:t>
       </w:r>
-      <w:proofErr w:type="spellStart"/>
       <w:r>
         <w:rPr>
           <w:rFonts w:cs="Arial"/>
@@ -18557,7 +17854,6 @@
         </w:rPr>
         <w:t>Screenshot</w:t>
       </w:r>
-      <w:proofErr w:type="spellEnd"/>
     </w:p>
     <w:p>
       <w:pPr>
@@ -18571,9 +17867,8 @@
       <w:pPr>
         <w:pStyle w:val="Titolo2"/>
       </w:pPr>
-      <w:bookmarkStart w:id="36" w:name="_Toc10658906"/>
-      <w:r>
-        <w:lastRenderedPageBreak/>
+      <w:bookmarkStart w:id="37" w:name="_Toc10658906"/>
+      <w:r>
         <w:t>2.1</w:t>
       </w:r>
       <w:r>
@@ -18582,7 +17877,7 @@
       <w:r>
         <w:t xml:space="preserve"> Documento dell’attività</w:t>
       </w:r>
-      <w:bookmarkEnd w:id="36"/>
+      <w:bookmarkEnd w:id="37"/>
     </w:p>
     <w:p>
       <w:pPr>
@@ -18766,17 +18061,8 @@
           <w:rFonts w:cs="Arial"/>
           <w:szCs w:val="24"/>
         </w:rPr>
-        <w:t>File in formato .</w:t>
-      </w:r>
-      <w:proofErr w:type="spellStart"/>
-      <w:r>
-        <w:rPr>
-          <w:rFonts w:cs="Arial"/>
-          <w:szCs w:val="24"/>
-        </w:rPr>
-        <w:t>xlsx</w:t>
-      </w:r>
-      <w:proofErr w:type="spellEnd"/>
+        <w:t>File in formato .xlsx</w:t>
+      </w:r>
     </w:p>
     <w:p>
       <w:pPr>
@@ -18823,22 +18109,20 @@
       <w:pPr>
         <w:pStyle w:val="Titolo2"/>
       </w:pPr>
-      <w:bookmarkStart w:id="37" w:name="_Toc10658907"/>
-      <w:bookmarkStart w:id="38" w:name="_GoBack"/>
+      <w:bookmarkStart w:id="38" w:name="_Toc10658907"/>
+      <w:r>
+        <w:t>2.1</w:t>
+      </w:r>
+      <w:r>
+        <w:t>7</w:t>
+      </w:r>
+      <w:r>
+        <w:t xml:space="preserve"> Documento </w:t>
+      </w:r>
+      <w:r>
+        <w:t>di maturità del processo SW</w:t>
+      </w:r>
       <w:bookmarkEnd w:id="38"/>
-      <w:r>
-        <w:t>2.1</w:t>
-      </w:r>
-      <w:r>
-        <w:t>7</w:t>
-      </w:r>
-      <w:r>
-        <w:t xml:space="preserve"> Documento </w:t>
-      </w:r>
-      <w:r>
-        <w:t>di maturità del processo SW</w:t>
-      </w:r>
-      <w:bookmarkEnd w:id="37"/>
     </w:p>
     <w:p>
       <w:pPr>
@@ -18868,23 +18152,7 @@
           <w:rFonts w:cs="Arial"/>
           <w:szCs w:val="24"/>
         </w:rPr>
-        <w:t xml:space="preserve">il livello di maturità del processo </w:t>
-      </w:r>
-      <w:proofErr w:type="spellStart"/>
-      <w:r>
-        <w:rPr>
-          <w:rFonts w:cs="Arial"/>
-          <w:szCs w:val="24"/>
-        </w:rPr>
-        <w:t>sw</w:t>
-      </w:r>
-      <w:proofErr w:type="spellEnd"/>
-      <w:r>
-        <w:rPr>
-          <w:rFonts w:cs="Arial"/>
-          <w:szCs w:val="24"/>
-        </w:rPr>
-        <w:t xml:space="preserve"> calcolato internamente all’organizzazione</w:t>
+        <w:t>il livello di maturità del processo sw calcolato internamente all’organizzazione</w:t>
       </w:r>
     </w:p>
     <w:p>
@@ -18962,23 +18230,7 @@
           <w:rFonts w:cs="Arial"/>
           <w:szCs w:val="24"/>
         </w:rPr>
-        <w:t xml:space="preserve">Documento word che riporta il livello di maturità del processo </w:t>
-      </w:r>
-      <w:proofErr w:type="spellStart"/>
-      <w:r>
-        <w:rPr>
-          <w:rFonts w:cs="Arial"/>
-          <w:szCs w:val="24"/>
-        </w:rPr>
-        <w:t>sw</w:t>
-      </w:r>
-      <w:proofErr w:type="spellEnd"/>
-      <w:r>
-        <w:rPr>
-          <w:rFonts w:cs="Arial"/>
-          <w:szCs w:val="24"/>
-        </w:rPr>
-        <w:t xml:space="preserve"> stimato, con relative spiegazioni su come il livello di maturità calcolato sia stato raggiunto</w:t>
+        <w:t>Documento word che riporta il livello di maturità del processo sw stimato, con relative spiegazioni su come il livello di maturità calcolato sia stato raggiunto</w:t>
       </w:r>
     </w:p>
     <w:p>
@@ -19125,7 +18377,6 @@
       </w:pPr>
       <w:bookmarkStart w:id="39" w:name="_Toc10658908"/>
       <w:r>
-        <w:lastRenderedPageBreak/>
         <w:t>2.1</w:t>
       </w:r>
       <w:r>
@@ -19240,7 +18491,6 @@
         </w:rPr>
         <w:t xml:space="preserve">Documento </w:t>
       </w:r>
-      <w:proofErr w:type="spellStart"/>
       <w:r>
         <w:rPr>
           <w:rFonts w:cs="Arial"/>
@@ -19248,7 +18498,6 @@
         </w:rPr>
         <w:t>excel</w:t>
       </w:r>
-      <w:proofErr w:type="spellEnd"/>
       <w:r>
         <w:rPr>
           <w:rFonts w:cs="Arial"/>
@@ -19261,23 +18510,7 @@
           <w:rFonts w:cs="Arial"/>
           <w:szCs w:val="24"/>
         </w:rPr>
-        <w:t xml:space="preserve">lcolo dei </w:t>
-      </w:r>
-      <w:proofErr w:type="spellStart"/>
-      <w:r>
-        <w:rPr>
-          <w:rFonts w:cs="Arial"/>
-          <w:szCs w:val="24"/>
-        </w:rPr>
-        <w:t>Function</w:t>
-      </w:r>
-      <w:proofErr w:type="spellEnd"/>
-      <w:r>
-        <w:rPr>
-          <w:rFonts w:cs="Arial"/>
-          <w:szCs w:val="24"/>
-        </w:rPr>
-        <w:t xml:space="preserve"> Points (FP)</w:t>
+        <w:t>lcolo dei Function Points (FP)</w:t>
       </w:r>
       <w:r>
         <w:rPr>
@@ -19352,7 +18585,6 @@
         </w:rPr>
         <w:t>Documenti per calcolo FP: “</w:t>
       </w:r>
-      <w:proofErr w:type="spellStart"/>
       <w:r>
         <w:rPr>
           <w:rFonts w:cs="Arial"/>
@@ -19360,7 +18592,6 @@
         </w:rPr>
         <w:t>CalcoloFP</w:t>
       </w:r>
-      <w:proofErr w:type="spellEnd"/>
       <w:r>
         <w:rPr>
           <w:rFonts w:cs="Arial"/>
@@ -19417,7 +18648,6 @@
         </w:rPr>
         <w:t>“</w:t>
       </w:r>
-      <w:proofErr w:type="spellStart"/>
       <w:r>
         <w:rPr>
           <w:rFonts w:cs="Arial"/>
@@ -19425,7 +18655,6 @@
         </w:rPr>
         <w:t>TabellaCalcoloFP</w:t>
       </w:r>
-      <w:proofErr w:type="spellEnd"/>
       <w:r>
         <w:rPr>
           <w:rFonts w:cs="Arial"/>
@@ -19567,7 +18796,6 @@
         </w:rPr>
         <w:t>docx per i documenti “</w:t>
       </w:r>
-      <w:proofErr w:type="spellStart"/>
       <w:r>
         <w:rPr>
           <w:rFonts w:cs="Arial"/>
@@ -19575,7 +18803,6 @@
         </w:rPr>
         <w:t>CalcoloFP</w:t>
       </w:r>
-      <w:proofErr w:type="spellEnd"/>
       <w:r>
         <w:rPr>
           <w:rFonts w:cs="Arial"/>
@@ -19622,38 +18849,14 @@
           <w:rFonts w:cs="Arial"/>
           <w:szCs w:val="24"/>
         </w:rPr>
-        <w:t>File in formato .</w:t>
-      </w:r>
-      <w:proofErr w:type="spellStart"/>
-      <w:r>
-        <w:rPr>
-          <w:rFonts w:cs="Arial"/>
-          <w:szCs w:val="24"/>
-        </w:rPr>
-        <w:t>xlsx</w:t>
-      </w:r>
-      <w:proofErr w:type="spellEnd"/>
-      <w:r>
-        <w:rPr>
-          <w:rFonts w:cs="Arial"/>
-          <w:szCs w:val="24"/>
-        </w:rPr>
-        <w:t xml:space="preserve"> per </w:t>
-      </w:r>
-      <w:r>
-        <w:rPr>
-          <w:rFonts w:cs="Arial"/>
-          <w:szCs w:val="24"/>
-        </w:rPr>
-        <w:t>“</w:t>
-      </w:r>
-      <w:proofErr w:type="spellStart"/>
-      <w:r>
-        <w:rPr>
-          <w:rFonts w:cs="Arial"/>
-          <w:szCs w:val="24"/>
-        </w:rPr>
-        <w:t>Tabella</w:t>
+        <w:t xml:space="preserve">File in formato .xlsx per </w:t>
+      </w:r>
+      <w:r>
+        <w:rPr>
+          <w:rFonts w:cs="Arial"/>
+          <w:szCs w:val="24"/>
+        </w:rPr>
+        <w:t>“Tabella</w:t>
       </w:r>
       <w:r>
         <w:rPr>
@@ -19662,7 +18865,6 @@
         </w:rPr>
         <w:t>CalcoloFP</w:t>
       </w:r>
-      <w:proofErr w:type="spellEnd"/>
       <w:r>
         <w:rPr>
           <w:rFonts w:cs="Arial"/>
@@ -19742,21 +18944,12 @@
         </w:rPr>
         <w:t>/</w:t>
       </w:r>
-      <w:proofErr w:type="spellStart"/>
-      <w:r>
-        <w:rPr>
-          <w:rFonts w:cs="Arial"/>
-          <w:szCs w:val="24"/>
-        </w:rPr>
-        <w:t>Function</w:t>
-      </w:r>
-      <w:proofErr w:type="spellEnd"/>
-      <w:r>
-        <w:rPr>
-          <w:rFonts w:cs="Arial"/>
-          <w:szCs w:val="24"/>
-        </w:rPr>
-        <w:t xml:space="preserve"> Points</w:t>
+      <w:r>
+        <w:rPr>
+          <w:rFonts w:cs="Arial"/>
+          <w:szCs w:val="24"/>
+        </w:rPr>
+        <w:t>Function Points</w:t>
       </w:r>
       <w:r>
         <w:rPr>
@@ -20009,21 +19202,12 @@
         <w:lastRenderedPageBreak/>
         <w:t>“</w:t>
       </w:r>
-      <w:proofErr w:type="spellStart"/>
-      <w:r>
-        <w:rPr>
-          <w:rFonts w:cs="Arial"/>
-          <w:szCs w:val="24"/>
-        </w:rPr>
-        <w:t>DocAvanz</w:t>
-      </w:r>
-      <w:proofErr w:type="spellEnd"/>
-      <w:r>
-        <w:rPr>
-          <w:rFonts w:cs="Arial"/>
-          <w:szCs w:val="24"/>
-        </w:rPr>
-        <w:t>_</w:t>
+      <w:r>
+        <w:rPr>
+          <w:rFonts w:cs="Arial"/>
+          <w:szCs w:val="24"/>
+        </w:rPr>
+        <w:t>DocAvanz_</w:t>
       </w:r>
       <w:r>
         <w:rPr>
@@ -20277,23 +19461,7 @@
           <w:rFonts w:cs="Arial"/>
           <w:szCs w:val="24"/>
         </w:rPr>
-        <w:t xml:space="preserve">Diagramma di </w:t>
-      </w:r>
-      <w:proofErr w:type="spellStart"/>
-      <w:r>
-        <w:rPr>
-          <w:rFonts w:cs="Arial"/>
-          <w:szCs w:val="24"/>
-        </w:rPr>
-        <w:t>Gantt</w:t>
-      </w:r>
-      <w:proofErr w:type="spellEnd"/>
-      <w:r>
-        <w:rPr>
-          <w:rFonts w:cs="Arial"/>
-          <w:szCs w:val="24"/>
-        </w:rPr>
-        <w:t xml:space="preserve"> riportante attività pianificate per il progetto e loro stato di avanzamento</w:t>
+        <w:t>Diagramma di Gantt riportante attività pianificate per il progetto e loro stato di avanzamento</w:t>
       </w:r>
     </w:p>
     <w:p>
@@ -20333,21 +19501,12 @@
         </w:rPr>
         <w:t>“</w:t>
       </w:r>
-      <w:proofErr w:type="spellStart"/>
-      <w:r>
-        <w:rPr>
-          <w:rFonts w:cs="Arial"/>
-          <w:szCs w:val="24"/>
-        </w:rPr>
-        <w:t>EasyGDPR_Gantt</w:t>
-      </w:r>
-      <w:proofErr w:type="spellEnd"/>
-      <w:r>
-        <w:rPr>
-          <w:rFonts w:cs="Arial"/>
-          <w:szCs w:val="24"/>
-        </w:rPr>
-        <w:t>_</w:t>
+      <w:r>
+        <w:rPr>
+          <w:rFonts w:cs="Arial"/>
+          <w:szCs w:val="24"/>
+        </w:rPr>
+        <w:t>EasyGDPR_Gantt_</w:t>
       </w:r>
       <w:r>
         <w:rPr>
@@ -20454,17 +19613,8 @@
           <w:rFonts w:cs="Arial"/>
           <w:szCs w:val="24"/>
         </w:rPr>
-        <w:t>Immagine in formato .</w:t>
-      </w:r>
-      <w:proofErr w:type="spellStart"/>
-      <w:r>
-        <w:rPr>
-          <w:rFonts w:cs="Arial"/>
-          <w:szCs w:val="24"/>
-        </w:rPr>
-        <w:t>png</w:t>
-      </w:r>
-      <w:proofErr w:type="spellEnd"/>
+        <w:t>Immagine in formato .png</w:t>
+      </w:r>
     </w:p>
     <w:p>
       <w:pPr>
@@ -20646,7 +19796,6 @@
           <w:szCs w:val="24"/>
         </w:rPr>
       </w:pPr>
-      <w:proofErr w:type="spellStart"/>
       <w:r>
         <w:rPr>
           <w:rFonts w:cs="Arial"/>
@@ -20655,7 +19804,6 @@
         </w:rPr>
         <w:t>Header</w:t>
       </w:r>
-      <w:proofErr w:type="spellEnd"/>
     </w:p>
     <w:p>
       <w:pPr>
@@ -20801,7 +19949,6 @@
       <w:r>
         <w:t xml:space="preserve"> </w:t>
       </w:r>
-      <w:proofErr w:type="spellStart"/>
       <w:r>
         <w:rPr>
           <w:rFonts w:cs="Arial"/>
@@ -20809,7 +19956,6 @@
         </w:rPr>
         <w:t>EasyGDPR_Rilascio_V</w:t>
       </w:r>
-      <w:proofErr w:type="spellEnd"/>
       <w:r>
         <w:rPr>
           <w:rFonts w:cs="Arial"/>
@@ -21022,6 +20168,7 @@
         <w:docPartUnique/>
       </w:docPartObj>
     </w:sdtPr>
+    <w:sdtEndPr/>
     <w:sdtContent>
       <w:p>
         <w:pPr>
@@ -21179,7 +20326,6 @@
       </w:rPr>
       <w:t xml:space="preserve">rogetto: </w:t>
     </w:r>
-    <w:proofErr w:type="spellStart"/>
     <w:r>
       <w:rPr>
         <w:rFonts w:cs="Arial"/>
@@ -21187,7 +20333,6 @@
       </w:rPr>
       <w:t>EasyGDPR</w:t>
     </w:r>
-    <w:proofErr w:type="spellEnd"/>
     <w:r>
       <w:rPr>
         <w:rFonts w:cs="Arial"/>
@@ -24797,7 +23942,7 @@
 </file>
 
 <file path=customXml/itemProps1.xml><?xml version="1.0" encoding="utf-8"?>
-<ds:datastoreItem xmlns:ds="http://schemas.openxmlformats.org/officeDocument/2006/customXml" ds:itemID="{67E1F50A-95F7-48E0-95E3-BA740DFDA8AF}">
+<ds:datastoreItem xmlns:ds="http://schemas.openxmlformats.org/officeDocument/2006/customXml" ds:itemID="{80F10286-09F5-43E4-97CB-038A6FC09E7A}">
   <ds:schemaRefs>
     <ds:schemaRef ds:uri="http://schemas.openxmlformats.org/officeDocument/2006/bibliography"/>
   </ds:schemaRefs>

</xml_diff>

<commit_message>
Modificato nome doc risultati test e fatti alcuni test
</commit_message>
<xml_diff>
--- a/Documentazione/CM/CMv1.00.docx
+++ b/Documentazione/CM/CMv1.00.docx
@@ -1,6 +1,6 @@
 
 <file path=word/document.xml><?xml version="1.0" encoding="utf-8"?>
-<w:document xmlns:wpc="http://schemas.microsoft.com/office/word/2010/wordprocessingCanvas" xmlns:cx="http://schemas.microsoft.com/office/drawing/2014/chartex" xmlns:cx1="http://schemas.microsoft.com/office/drawing/2015/9/8/chartex" xmlns:cx2="http://schemas.microsoft.com/office/drawing/2015/10/21/chartex" xmlns:cx3="http://schemas.microsoft.com/office/drawing/2016/5/9/chartex" xmlns:cx4="http://schemas.microsoft.com/office/drawing/2016/5/10/chartex" xmlns:cx5="http://schemas.microsoft.com/office/drawing/2016/5/11/chartex" xmlns:cx6="http://schemas.microsoft.com/office/drawing/2016/5/12/chartex" xmlns:cx7="http://schemas.microsoft.com/office/drawing/2016/5/13/chartex" xmlns:cx8="http://schemas.microsoft.com/office/drawing/2016/5/14/chartex" xmlns:mc="http://schemas.openxmlformats.org/markup-compatibility/2006" xmlns:aink="http://schemas.microsoft.com/office/drawing/2016/ink" xmlns:am3d="http://schemas.microsoft.com/office/drawing/2017/model3d" xmlns:o="urn:schemas-microsoft-com:office:office" xmlns:r="http://schemas.openxmlformats.org/officeDocument/2006/relationships" xmlns:m="http://schemas.openxmlformats.org/officeDocument/2006/math" xmlns:v="urn:schemas-microsoft-com:vml" xmlns:wp14="http://schemas.microsoft.com/office/word/2010/wordprocessingDrawing" xmlns:wp="http://schemas.openxmlformats.org/drawingml/2006/wordprocessingDrawing" xmlns:w10="urn:schemas-microsoft-com:office:word" xmlns:w="http://schemas.openxmlformats.org/wordprocessingml/2006/main" xmlns:w14="http://schemas.microsoft.com/office/word/2010/wordml" xmlns:w15="http://schemas.microsoft.com/office/word/2012/wordml" xmlns:w16cid="http://schemas.microsoft.com/office/word/2016/wordml/cid" xmlns:w16se="http://schemas.microsoft.com/office/word/2015/wordml/symex" xmlns:wpg="http://schemas.microsoft.com/office/word/2010/wordprocessingGroup" xmlns:wpi="http://schemas.microsoft.com/office/word/2010/wordprocessingInk" xmlns:wne="http://schemas.microsoft.com/office/word/2006/wordml" xmlns:wps="http://schemas.microsoft.com/office/word/2010/wordprocessingShape" mc:Ignorable="w14 w15 w16se w16cid wp14">
+<w:document xmlns:wpc="http://schemas.microsoft.com/office/word/2010/wordprocessingCanvas" xmlns:cx="http://schemas.microsoft.com/office/drawing/2014/chartex" xmlns:mc="http://schemas.openxmlformats.org/markup-compatibility/2006" xmlns:o="urn:schemas-microsoft-com:office:office" xmlns:r="http://schemas.openxmlformats.org/officeDocument/2006/relationships" xmlns:m="http://schemas.openxmlformats.org/officeDocument/2006/math" xmlns:v="urn:schemas-microsoft-com:vml" xmlns:wp14="http://schemas.microsoft.com/office/word/2010/wordprocessingDrawing" xmlns:wp="http://schemas.openxmlformats.org/drawingml/2006/wordprocessingDrawing" xmlns:w10="urn:schemas-microsoft-com:office:word" xmlns:w="http://schemas.openxmlformats.org/wordprocessingml/2006/main" xmlns:w14="http://schemas.microsoft.com/office/word/2010/wordml" xmlns:w15="http://schemas.microsoft.com/office/word/2012/wordml" xmlns:w16se="http://schemas.microsoft.com/office/word/2015/wordml/symex" xmlns:wpg="http://schemas.microsoft.com/office/word/2010/wordprocessingGroup" xmlns:wpi="http://schemas.microsoft.com/office/word/2010/wordprocessingInk" xmlns:wne="http://schemas.microsoft.com/office/word/2006/wordml" xmlns:wps="http://schemas.microsoft.com/office/word/2010/wordprocessingShape" mc:Ignorable="w14 w15 w16se wp14">
   <w:body>
     <w:p>
       <w:pPr>
@@ -387,6 +387,7 @@
         </w:rPr>
         <w:t xml:space="preserve">Progetto: </w:t>
       </w:r>
+      <w:proofErr w:type="spellStart"/>
       <w:r>
         <w:rPr>
           <w:rFonts w:cs="Arial"/>
@@ -395,6 +396,7 @@
         </w:rPr>
         <w:t>EasyGDPR</w:t>
       </w:r>
+      <w:proofErr w:type="spellEnd"/>
     </w:p>
     <w:p>
       <w:pPr>
@@ -3108,12 +3110,12 @@
       <w:tr>
         <w:tc>
           <w:tcPr>
+            <w:cnfStyle w:val="001000000000" w:firstRow="0" w:lastRow="0" w:firstColumn="1" w:lastColumn="0" w:oddVBand="0" w:evenVBand="0" w:oddHBand="0" w:evenHBand="0" w:firstRowFirstColumn="0" w:firstRowLastColumn="0" w:lastRowFirstColumn="0" w:lastRowLastColumn="0"/>
             <w:tcW w:w="1230" w:type="dxa"/>
           </w:tcPr>
           <w:p>
             <w:pPr>
               <w:jc w:val="center"/>
-              <w:cnfStyle w:val="001000000000" w:firstRow="0" w:lastRow="0" w:firstColumn="1" w:lastColumn="0" w:oddVBand="0" w:evenVBand="0" w:oddHBand="0" w:evenHBand="0" w:firstRowFirstColumn="0" w:firstRowLastColumn="0" w:lastRowFirstColumn="0" w:lastRowLastColumn="0"/>
               <w:rPr>
                 <w:rFonts w:cs="Arial"/>
                 <w:b w:val="0"/>
@@ -3139,6 +3141,7 @@
           <w:p>
             <w:pPr>
               <w:jc w:val="center"/>
+              <w:cnfStyle w:val="000000000000" w:firstRow="0" w:lastRow="0" w:firstColumn="0" w:lastColumn="0" w:oddVBand="0" w:evenVBand="0" w:oddHBand="0" w:evenHBand="0" w:firstRowFirstColumn="0" w:firstRowLastColumn="0" w:lastRowFirstColumn="0" w:lastRowLastColumn="0"/>
               <w:rPr>
                 <w:rFonts w:cs="Arial"/>
                 <w:szCs w:val="24"/>
@@ -3160,6 +3163,7 @@
           <w:p>
             <w:pPr>
               <w:jc w:val="center"/>
+              <w:cnfStyle w:val="000000000000" w:firstRow="0" w:lastRow="0" w:firstColumn="0" w:lastColumn="0" w:oddVBand="0" w:evenVBand="0" w:oddHBand="0" w:evenHBand="0" w:firstRowFirstColumn="0" w:firstRowLastColumn="0" w:lastRowFirstColumn="0" w:lastRowLastColumn="0"/>
               <w:rPr>
                 <w:rFonts w:cs="Arial"/>
                 <w:szCs w:val="24"/>
@@ -3228,8 +3232,6 @@
               </w:rPr>
               <w:t xml:space="preserve">2.10.2, </w:t>
             </w:r>
-            <w:bookmarkStart w:id="4" w:name="_GoBack"/>
-            <w:bookmarkEnd w:id="4"/>
             <w:r>
               <w:rPr>
                 <w:rFonts w:cs="Arial"/>
@@ -3260,6 +3262,7 @@
           <w:p>
             <w:pPr>
               <w:jc w:val="center"/>
+              <w:cnfStyle w:val="000000000000" w:firstRow="0" w:lastRow="0" w:firstColumn="0" w:lastColumn="0" w:oddVBand="0" w:evenVBand="0" w:oddHBand="0" w:evenHBand="0" w:firstRowFirstColumn="0" w:firstRowLastColumn="0" w:lastRowFirstColumn="0" w:lastRowLastColumn="0"/>
               <w:rPr>
                 <w:rFonts w:cs="Arial"/>
                 <w:szCs w:val="24"/>
@@ -3281,6 +3284,7 @@
           <w:p>
             <w:pPr>
               <w:jc w:val="center"/>
+              <w:cnfStyle w:val="000000000000" w:firstRow="0" w:lastRow="0" w:firstColumn="0" w:lastColumn="0" w:oddVBand="0" w:evenVBand="0" w:oddHBand="0" w:evenHBand="0" w:firstRowFirstColumn="0" w:firstRowLastColumn="0" w:lastRowFirstColumn="0" w:lastRowLastColumn="0"/>
               <w:rPr>
                 <w:rFonts w:cs="Arial"/>
                 <w:szCs w:val="24"/>
@@ -3350,7 +3354,7 @@
           <w:pPr>
             <w:pStyle w:val="Sommario1"/>
             <w:rPr>
-              <w:rFonts w:asciiTheme="minorHAnsi" w:eastAsia="ＭＳ 明朝" w:hAnsiTheme="minorHAnsi" w:cstheme="minorBidi"/>
+              <w:rFonts w:asciiTheme="minorHAnsi" w:eastAsia="MS Mincho" w:hAnsiTheme="minorHAnsi" w:cstheme="minorBidi"/>
               <w:b w:val="0"/>
               <w:sz w:val="22"/>
               <w:szCs w:val="22"/>
@@ -3432,7 +3436,7 @@
               <w:tab w:val="right" w:leader="dot" w:pos="9628"/>
             </w:tabs>
             <w:rPr>
-              <w:rFonts w:asciiTheme="minorHAnsi" w:eastAsia="ＭＳ 明朝" w:hAnsiTheme="minorHAnsi" w:cstheme="minorBidi"/>
+              <w:rFonts w:asciiTheme="minorHAnsi" w:eastAsia="MS Mincho" w:hAnsiTheme="minorHAnsi" w:cstheme="minorBidi"/>
               <w:noProof/>
               <w:sz w:val="22"/>
               <w:lang w:eastAsia="ja-JP"/>
@@ -3503,7 +3507,7 @@
               <w:tab w:val="right" w:leader="dot" w:pos="9628"/>
             </w:tabs>
             <w:rPr>
-              <w:rFonts w:asciiTheme="minorHAnsi" w:eastAsia="ＭＳ 明朝" w:hAnsiTheme="minorHAnsi" w:cstheme="minorBidi"/>
+              <w:rFonts w:asciiTheme="minorHAnsi" w:eastAsia="MS Mincho" w:hAnsiTheme="minorHAnsi" w:cstheme="minorBidi"/>
               <w:noProof/>
               <w:sz w:val="22"/>
               <w:lang w:eastAsia="ja-JP"/>
@@ -3574,7 +3578,7 @@
               <w:tab w:val="right" w:leader="dot" w:pos="9628"/>
             </w:tabs>
             <w:rPr>
-              <w:rFonts w:asciiTheme="minorHAnsi" w:eastAsia="ＭＳ 明朝" w:hAnsiTheme="minorHAnsi" w:cstheme="minorBidi"/>
+              <w:rFonts w:asciiTheme="minorHAnsi" w:eastAsia="MS Mincho" w:hAnsiTheme="minorHAnsi" w:cstheme="minorBidi"/>
               <w:noProof/>
               <w:sz w:val="22"/>
               <w:lang w:eastAsia="ja-JP"/>
@@ -3645,7 +3649,7 @@
               <w:tab w:val="right" w:leader="dot" w:pos="9628"/>
             </w:tabs>
             <w:rPr>
-              <w:rFonts w:asciiTheme="minorHAnsi" w:eastAsia="ＭＳ 明朝" w:hAnsiTheme="minorHAnsi" w:cstheme="minorBidi"/>
+              <w:rFonts w:asciiTheme="minorHAnsi" w:eastAsia="MS Mincho" w:hAnsiTheme="minorHAnsi" w:cstheme="minorBidi"/>
               <w:noProof/>
               <w:sz w:val="22"/>
               <w:lang w:eastAsia="ja-JP"/>
@@ -3713,7 +3717,7 @@
           <w:pPr>
             <w:pStyle w:val="Sommario1"/>
             <w:rPr>
-              <w:rFonts w:asciiTheme="minorHAnsi" w:eastAsia="ＭＳ 明朝" w:hAnsiTheme="minorHAnsi" w:cstheme="minorBidi"/>
+              <w:rFonts w:asciiTheme="minorHAnsi" w:eastAsia="MS Mincho" w:hAnsiTheme="minorHAnsi" w:cstheme="minorBidi"/>
               <w:b w:val="0"/>
               <w:sz w:val="22"/>
               <w:szCs w:val="22"/>
@@ -3777,7 +3781,7 @@
               <w:tab w:val="right" w:leader="dot" w:pos="9628"/>
             </w:tabs>
             <w:rPr>
-              <w:rFonts w:asciiTheme="minorHAnsi" w:eastAsia="ＭＳ 明朝" w:hAnsiTheme="minorHAnsi" w:cstheme="minorBidi"/>
+              <w:rFonts w:asciiTheme="minorHAnsi" w:eastAsia="MS Mincho" w:hAnsiTheme="minorHAnsi" w:cstheme="minorBidi"/>
               <w:noProof/>
               <w:sz w:val="22"/>
               <w:lang w:eastAsia="ja-JP"/>
@@ -3848,7 +3852,7 @@
               <w:tab w:val="right" w:leader="dot" w:pos="9628"/>
             </w:tabs>
             <w:rPr>
-              <w:rFonts w:asciiTheme="minorHAnsi" w:eastAsia="ＭＳ 明朝" w:hAnsiTheme="minorHAnsi" w:cstheme="minorBidi"/>
+              <w:rFonts w:asciiTheme="minorHAnsi" w:eastAsia="MS Mincho" w:hAnsiTheme="minorHAnsi" w:cstheme="minorBidi"/>
               <w:noProof/>
               <w:sz w:val="22"/>
               <w:lang w:eastAsia="ja-JP"/>
@@ -3919,7 +3923,7 @@
               <w:tab w:val="right" w:leader="dot" w:pos="9628"/>
             </w:tabs>
             <w:rPr>
-              <w:rFonts w:asciiTheme="minorHAnsi" w:eastAsia="ＭＳ 明朝" w:hAnsiTheme="minorHAnsi" w:cstheme="minorBidi"/>
+              <w:rFonts w:asciiTheme="minorHAnsi" w:eastAsia="MS Mincho" w:hAnsiTheme="minorHAnsi" w:cstheme="minorBidi"/>
               <w:noProof/>
               <w:sz w:val="22"/>
               <w:lang w:eastAsia="ja-JP"/>
@@ -3990,7 +3994,7 @@
               <w:tab w:val="right" w:leader="dot" w:pos="9628"/>
             </w:tabs>
             <w:rPr>
-              <w:rFonts w:asciiTheme="minorHAnsi" w:eastAsia="ＭＳ 明朝" w:hAnsiTheme="minorHAnsi" w:cstheme="minorBidi"/>
+              <w:rFonts w:asciiTheme="minorHAnsi" w:eastAsia="MS Mincho" w:hAnsiTheme="minorHAnsi" w:cstheme="minorBidi"/>
               <w:noProof/>
               <w:sz w:val="22"/>
               <w:lang w:eastAsia="ja-JP"/>
@@ -4061,7 +4065,7 @@
               <w:tab w:val="right" w:leader="dot" w:pos="9628"/>
             </w:tabs>
             <w:rPr>
-              <w:rFonts w:asciiTheme="minorHAnsi" w:eastAsia="ＭＳ 明朝" w:hAnsiTheme="minorHAnsi" w:cstheme="minorBidi"/>
+              <w:rFonts w:asciiTheme="minorHAnsi" w:eastAsia="MS Mincho" w:hAnsiTheme="minorHAnsi" w:cstheme="minorBidi"/>
               <w:noProof/>
               <w:sz w:val="22"/>
               <w:lang w:eastAsia="ja-JP"/>
@@ -4132,7 +4136,7 @@
               <w:tab w:val="right" w:leader="dot" w:pos="9628"/>
             </w:tabs>
             <w:rPr>
-              <w:rFonts w:asciiTheme="minorHAnsi" w:eastAsia="ＭＳ 明朝" w:hAnsiTheme="minorHAnsi" w:cstheme="minorBidi"/>
+              <w:rFonts w:asciiTheme="minorHAnsi" w:eastAsia="MS Mincho" w:hAnsiTheme="minorHAnsi" w:cstheme="minorBidi"/>
               <w:noProof/>
               <w:sz w:val="22"/>
               <w:lang w:eastAsia="ja-JP"/>
@@ -4203,7 +4207,7 @@
               <w:tab w:val="right" w:leader="dot" w:pos="9628"/>
             </w:tabs>
             <w:rPr>
-              <w:rFonts w:asciiTheme="minorHAnsi" w:eastAsia="ＭＳ 明朝" w:hAnsiTheme="minorHAnsi" w:cstheme="minorBidi"/>
+              <w:rFonts w:asciiTheme="minorHAnsi" w:eastAsia="MS Mincho" w:hAnsiTheme="minorHAnsi" w:cstheme="minorBidi"/>
               <w:noProof/>
               <w:sz w:val="22"/>
               <w:lang w:eastAsia="ja-JP"/>
@@ -4274,7 +4278,7 @@
               <w:tab w:val="right" w:leader="dot" w:pos="9628"/>
             </w:tabs>
             <w:rPr>
-              <w:rFonts w:asciiTheme="minorHAnsi" w:eastAsia="ＭＳ 明朝" w:hAnsiTheme="minorHAnsi" w:cstheme="minorBidi"/>
+              <w:rFonts w:asciiTheme="minorHAnsi" w:eastAsia="MS Mincho" w:hAnsiTheme="minorHAnsi" w:cstheme="minorBidi"/>
               <w:noProof/>
               <w:sz w:val="22"/>
               <w:lang w:eastAsia="ja-JP"/>
@@ -4345,7 +4349,7 @@
               <w:tab w:val="right" w:leader="dot" w:pos="9628"/>
             </w:tabs>
             <w:rPr>
-              <w:rFonts w:asciiTheme="minorHAnsi" w:eastAsia="ＭＳ 明朝" w:hAnsiTheme="minorHAnsi"/>
+              <w:rFonts w:asciiTheme="minorHAnsi" w:eastAsia="MS Mincho" w:hAnsiTheme="minorHAnsi"/>
               <w:noProof/>
               <w:sz w:val="22"/>
               <w:lang w:eastAsia="ja-JP"/>
@@ -4416,7 +4420,7 @@
               <w:tab w:val="right" w:leader="dot" w:pos="9628"/>
             </w:tabs>
             <w:rPr>
-              <w:rFonts w:asciiTheme="minorHAnsi" w:eastAsia="ＭＳ 明朝" w:hAnsiTheme="minorHAnsi"/>
+              <w:rFonts w:asciiTheme="minorHAnsi" w:eastAsia="MS Mincho" w:hAnsiTheme="minorHAnsi"/>
               <w:noProof/>
               <w:sz w:val="22"/>
               <w:lang w:eastAsia="ja-JP"/>
@@ -4487,7 +4491,7 @@
               <w:tab w:val="right" w:leader="dot" w:pos="9628"/>
             </w:tabs>
             <w:rPr>
-              <w:rFonts w:asciiTheme="minorHAnsi" w:eastAsia="ＭＳ 明朝" w:hAnsiTheme="minorHAnsi"/>
+              <w:rFonts w:asciiTheme="minorHAnsi" w:eastAsia="MS Mincho" w:hAnsiTheme="minorHAnsi"/>
               <w:noProof/>
               <w:sz w:val="22"/>
               <w:lang w:eastAsia="ja-JP"/>
@@ -4558,7 +4562,7 @@
               <w:tab w:val="right" w:leader="dot" w:pos="9628"/>
             </w:tabs>
             <w:rPr>
-              <w:rFonts w:asciiTheme="minorHAnsi" w:eastAsia="ＭＳ 明朝" w:hAnsiTheme="minorHAnsi" w:cstheme="minorBidi"/>
+              <w:rFonts w:asciiTheme="minorHAnsi" w:eastAsia="MS Mincho" w:hAnsiTheme="minorHAnsi" w:cstheme="minorBidi"/>
               <w:noProof/>
               <w:sz w:val="22"/>
               <w:lang w:eastAsia="ja-JP"/>
@@ -4629,7 +4633,7 @@
               <w:tab w:val="right" w:leader="dot" w:pos="9628"/>
             </w:tabs>
             <w:rPr>
-              <w:rFonts w:asciiTheme="minorHAnsi" w:eastAsia="ＭＳ 明朝" w:hAnsiTheme="minorHAnsi"/>
+              <w:rFonts w:asciiTheme="minorHAnsi" w:eastAsia="MS Mincho" w:hAnsiTheme="minorHAnsi"/>
               <w:noProof/>
               <w:sz w:val="22"/>
               <w:lang w:eastAsia="ja-JP"/>
@@ -4700,7 +4704,7 @@
               <w:tab w:val="right" w:leader="dot" w:pos="9628"/>
             </w:tabs>
             <w:rPr>
-              <w:rFonts w:asciiTheme="minorHAnsi" w:eastAsia="ＭＳ 明朝" w:hAnsiTheme="minorHAnsi"/>
+              <w:rFonts w:asciiTheme="minorHAnsi" w:eastAsia="MS Mincho" w:hAnsiTheme="minorHAnsi"/>
               <w:noProof/>
               <w:sz w:val="22"/>
               <w:lang w:eastAsia="ja-JP"/>
@@ -4771,7 +4775,7 @@
               <w:tab w:val="right" w:leader="dot" w:pos="9628"/>
             </w:tabs>
             <w:rPr>
-              <w:rFonts w:asciiTheme="minorHAnsi" w:eastAsia="ＭＳ 明朝" w:hAnsiTheme="minorHAnsi" w:cstheme="minorBidi"/>
+              <w:rFonts w:asciiTheme="minorHAnsi" w:eastAsia="MS Mincho" w:hAnsiTheme="minorHAnsi" w:cstheme="minorBidi"/>
               <w:noProof/>
               <w:sz w:val="22"/>
               <w:lang w:eastAsia="ja-JP"/>
@@ -4842,7 +4846,7 @@
               <w:tab w:val="right" w:leader="dot" w:pos="9628"/>
             </w:tabs>
             <w:rPr>
-              <w:rFonts w:asciiTheme="minorHAnsi" w:eastAsia="ＭＳ 明朝" w:hAnsiTheme="minorHAnsi"/>
+              <w:rFonts w:asciiTheme="minorHAnsi" w:eastAsia="MS Mincho" w:hAnsiTheme="minorHAnsi"/>
               <w:noProof/>
               <w:sz w:val="22"/>
               <w:lang w:eastAsia="ja-JP"/>
@@ -4913,7 +4917,7 @@
               <w:tab w:val="right" w:leader="dot" w:pos="9628"/>
             </w:tabs>
             <w:rPr>
-              <w:rFonts w:asciiTheme="minorHAnsi" w:eastAsia="ＭＳ 明朝" w:hAnsiTheme="minorHAnsi"/>
+              <w:rFonts w:asciiTheme="minorHAnsi" w:eastAsia="MS Mincho" w:hAnsiTheme="minorHAnsi"/>
               <w:noProof/>
               <w:sz w:val="22"/>
               <w:lang w:eastAsia="ja-JP"/>
@@ -4984,7 +4988,7 @@
               <w:tab w:val="right" w:leader="dot" w:pos="9628"/>
             </w:tabs>
             <w:rPr>
-              <w:rFonts w:asciiTheme="minorHAnsi" w:eastAsia="ＭＳ 明朝" w:hAnsiTheme="minorHAnsi" w:cstheme="minorBidi"/>
+              <w:rFonts w:asciiTheme="minorHAnsi" w:eastAsia="MS Mincho" w:hAnsiTheme="minorHAnsi" w:cstheme="minorBidi"/>
               <w:noProof/>
               <w:sz w:val="22"/>
               <w:lang w:eastAsia="ja-JP"/>
@@ -5055,7 +5059,7 @@
               <w:tab w:val="right" w:leader="dot" w:pos="9628"/>
             </w:tabs>
             <w:rPr>
-              <w:rFonts w:asciiTheme="minorHAnsi" w:eastAsia="ＭＳ 明朝" w:hAnsiTheme="minorHAnsi" w:cstheme="minorBidi"/>
+              <w:rFonts w:asciiTheme="minorHAnsi" w:eastAsia="MS Mincho" w:hAnsiTheme="minorHAnsi" w:cstheme="minorBidi"/>
               <w:noProof/>
               <w:sz w:val="22"/>
               <w:lang w:eastAsia="ja-JP"/>
@@ -5126,7 +5130,7 @@
               <w:tab w:val="right" w:leader="dot" w:pos="9628"/>
             </w:tabs>
             <w:rPr>
-              <w:rFonts w:asciiTheme="minorHAnsi" w:eastAsia="ＭＳ 明朝" w:hAnsiTheme="minorHAnsi" w:cstheme="minorBidi"/>
+              <w:rFonts w:asciiTheme="minorHAnsi" w:eastAsia="MS Mincho" w:hAnsiTheme="minorHAnsi" w:cstheme="minorBidi"/>
               <w:noProof/>
               <w:sz w:val="22"/>
               <w:lang w:eastAsia="ja-JP"/>
@@ -5197,7 +5201,7 @@
               <w:tab w:val="right" w:leader="dot" w:pos="9628"/>
             </w:tabs>
             <w:rPr>
-              <w:rFonts w:asciiTheme="minorHAnsi" w:eastAsia="ＭＳ 明朝" w:hAnsiTheme="minorHAnsi" w:cstheme="minorBidi"/>
+              <w:rFonts w:asciiTheme="minorHAnsi" w:eastAsia="MS Mincho" w:hAnsiTheme="minorHAnsi" w:cstheme="minorBidi"/>
               <w:noProof/>
               <w:sz w:val="22"/>
               <w:lang w:eastAsia="ja-JP"/>
@@ -5268,7 +5272,7 @@
               <w:tab w:val="right" w:leader="dot" w:pos="9628"/>
             </w:tabs>
             <w:rPr>
-              <w:rFonts w:asciiTheme="minorHAnsi" w:eastAsia="ＭＳ 明朝" w:hAnsiTheme="minorHAnsi" w:cstheme="minorBidi"/>
+              <w:rFonts w:asciiTheme="minorHAnsi" w:eastAsia="MS Mincho" w:hAnsiTheme="minorHAnsi" w:cstheme="minorBidi"/>
               <w:noProof/>
               <w:sz w:val="22"/>
               <w:lang w:eastAsia="ja-JP"/>
@@ -5339,7 +5343,7 @@
               <w:tab w:val="right" w:leader="dot" w:pos="9628"/>
             </w:tabs>
             <w:rPr>
-              <w:rFonts w:asciiTheme="minorHAnsi" w:eastAsia="ＭＳ 明朝" w:hAnsiTheme="minorHAnsi" w:cstheme="minorBidi"/>
+              <w:rFonts w:asciiTheme="minorHAnsi" w:eastAsia="MS Mincho" w:hAnsiTheme="minorHAnsi" w:cstheme="minorBidi"/>
               <w:noProof/>
               <w:sz w:val="22"/>
               <w:lang w:eastAsia="ja-JP"/>
@@ -5410,7 +5414,7 @@
               <w:tab w:val="right" w:leader="dot" w:pos="9628"/>
             </w:tabs>
             <w:rPr>
-              <w:rFonts w:asciiTheme="minorHAnsi" w:eastAsia="ＭＳ 明朝" w:hAnsiTheme="minorHAnsi" w:cstheme="minorBidi"/>
+              <w:rFonts w:asciiTheme="minorHAnsi" w:eastAsia="MS Mincho" w:hAnsiTheme="minorHAnsi" w:cstheme="minorBidi"/>
               <w:noProof/>
               <w:sz w:val="22"/>
               <w:lang w:eastAsia="ja-JP"/>
@@ -5481,7 +5485,7 @@
               <w:tab w:val="right" w:leader="dot" w:pos="9628"/>
             </w:tabs>
             <w:rPr>
-              <w:rFonts w:asciiTheme="minorHAnsi" w:eastAsia="ＭＳ 明朝" w:hAnsiTheme="minorHAnsi" w:cstheme="minorBidi"/>
+              <w:rFonts w:asciiTheme="minorHAnsi" w:eastAsia="MS Mincho" w:hAnsiTheme="minorHAnsi" w:cstheme="minorBidi"/>
               <w:noProof/>
               <w:sz w:val="22"/>
               <w:lang w:eastAsia="ja-JP"/>
@@ -5552,7 +5556,7 @@
               <w:tab w:val="right" w:leader="dot" w:pos="9628"/>
             </w:tabs>
             <w:rPr>
-              <w:rFonts w:asciiTheme="minorHAnsi" w:eastAsia="ＭＳ 明朝" w:hAnsiTheme="minorHAnsi" w:cstheme="minorBidi"/>
+              <w:rFonts w:asciiTheme="minorHAnsi" w:eastAsia="MS Mincho" w:hAnsiTheme="minorHAnsi" w:cstheme="minorBidi"/>
               <w:noProof/>
               <w:sz w:val="22"/>
               <w:lang w:eastAsia="ja-JP"/>
@@ -5623,7 +5627,7 @@
               <w:tab w:val="right" w:leader="dot" w:pos="9628"/>
             </w:tabs>
             <w:rPr>
-              <w:rFonts w:asciiTheme="minorHAnsi" w:eastAsia="ＭＳ 明朝" w:hAnsiTheme="minorHAnsi" w:cstheme="minorBidi"/>
+              <w:rFonts w:asciiTheme="minorHAnsi" w:eastAsia="MS Mincho" w:hAnsiTheme="minorHAnsi" w:cstheme="minorBidi"/>
               <w:noProof/>
               <w:sz w:val="22"/>
               <w:lang w:eastAsia="ja-JP"/>
@@ -5694,7 +5698,7 @@
               <w:tab w:val="right" w:leader="dot" w:pos="9628"/>
             </w:tabs>
             <w:rPr>
-              <w:rFonts w:asciiTheme="minorHAnsi" w:eastAsia="ＭＳ 明朝" w:hAnsiTheme="minorHAnsi" w:cstheme="minorBidi"/>
+              <w:rFonts w:asciiTheme="minorHAnsi" w:eastAsia="MS Mincho" w:hAnsiTheme="minorHAnsi" w:cstheme="minorBidi"/>
               <w:noProof/>
               <w:sz w:val="22"/>
               <w:lang w:eastAsia="ja-JP"/>
@@ -5785,8 +5789,8 @@
           <w:color w:val="000000" w:themeColor="text1"/>
         </w:rPr>
       </w:pPr>
-      <w:bookmarkStart w:id="5" w:name="_Toc10658878"/>
-      <w:bookmarkStart w:id="6" w:name="_Hlk532375721"/>
+      <w:bookmarkStart w:id="4" w:name="_Toc10658878"/>
+      <w:bookmarkStart w:id="5" w:name="_Hlk532375721"/>
       <w:r>
         <w:rPr>
           <w:rFonts w:ascii="Arial" w:hAnsi="Arial" w:cs="Arial"/>
@@ -5795,7 +5799,7 @@
         </w:rPr>
         <w:t xml:space="preserve">1 - </w:t>
       </w:r>
-      <w:bookmarkStart w:id="7" w:name="_Hlk7179548"/>
+      <w:bookmarkStart w:id="6" w:name="_Hlk7179548"/>
       <w:r>
         <w:rPr>
           <w:rFonts w:ascii="Arial" w:hAnsi="Arial" w:cs="Arial"/>
@@ -5804,8 +5808,8 @@
         </w:rPr>
         <w:t>Organizzazione del gruppo</w:t>
       </w:r>
-      <w:bookmarkEnd w:id="5"/>
-      <w:bookmarkEnd w:id="7"/>
+      <w:bookmarkEnd w:id="4"/>
+      <w:bookmarkEnd w:id="6"/>
       <w:r>
         <w:rPr>
           <w:rFonts w:ascii="Arial" w:hAnsi="Arial" w:cs="Arial"/>
@@ -5845,7 +5849,7 @@
         <w:fldChar w:fldCharType="end"/>
       </w:r>
     </w:p>
-    <w:bookmarkEnd w:id="6"/>
+    <w:bookmarkEnd w:id="5"/>
     <w:p>
       <w:pPr>
         <w:rPr>
@@ -5883,11 +5887,11 @@
       <w:pPr>
         <w:pStyle w:val="Titolo2"/>
       </w:pPr>
-      <w:bookmarkStart w:id="8" w:name="_Toc10658879"/>
+      <w:bookmarkStart w:id="7" w:name="_Toc10658879"/>
       <w:r>
         <w:t>1.1 Il gruppo di lavoro</w:t>
       </w:r>
-      <w:bookmarkEnd w:id="8"/>
+      <w:bookmarkEnd w:id="7"/>
     </w:p>
     <w:p>
       <w:pPr>
@@ -5967,13 +5971,31 @@
           <w:szCs w:val="24"/>
         </w:rPr>
       </w:pPr>
-      <w:r>
-        <w:rPr>
-          <w:rFonts w:cs="Arial"/>
-          <w:szCs w:val="24"/>
-        </w:rPr>
-        <w:t>Viktorija Petreska</w:t>
-      </w:r>
+      <w:proofErr w:type="spellStart"/>
+      <w:r>
+        <w:rPr>
+          <w:rFonts w:cs="Arial"/>
+          <w:szCs w:val="24"/>
+        </w:rPr>
+        <w:t>Viktorija</w:t>
+      </w:r>
+      <w:proofErr w:type="spellEnd"/>
+      <w:r>
+        <w:rPr>
+          <w:rFonts w:cs="Arial"/>
+          <w:szCs w:val="24"/>
+        </w:rPr>
+        <w:t xml:space="preserve"> </w:t>
+      </w:r>
+      <w:proofErr w:type="spellStart"/>
+      <w:r>
+        <w:rPr>
+          <w:rFonts w:cs="Arial"/>
+          <w:szCs w:val="24"/>
+        </w:rPr>
+        <w:t>Petreska</w:t>
+      </w:r>
+      <w:proofErr w:type="spellEnd"/>
     </w:p>
     <w:p>
       <w:pPr>
@@ -5987,13 +6009,31 @@
           <w:szCs w:val="24"/>
         </w:rPr>
       </w:pPr>
-      <w:r>
-        <w:rPr>
-          <w:rFonts w:cs="Arial"/>
-          <w:szCs w:val="24"/>
-        </w:rPr>
-        <w:t>Hristina Stevanovska</w:t>
-      </w:r>
+      <w:proofErr w:type="spellStart"/>
+      <w:r>
+        <w:rPr>
+          <w:rFonts w:cs="Arial"/>
+          <w:szCs w:val="24"/>
+        </w:rPr>
+        <w:t>Hristina</w:t>
+      </w:r>
+      <w:proofErr w:type="spellEnd"/>
+      <w:r>
+        <w:rPr>
+          <w:rFonts w:cs="Arial"/>
+          <w:szCs w:val="24"/>
+        </w:rPr>
+        <w:t xml:space="preserve"> </w:t>
+      </w:r>
+      <w:proofErr w:type="spellStart"/>
+      <w:r>
+        <w:rPr>
+          <w:rFonts w:cs="Arial"/>
+          <w:szCs w:val="24"/>
+        </w:rPr>
+        <w:t>Stevanovska</w:t>
+      </w:r>
+      <w:proofErr w:type="spellEnd"/>
       <w:r>
         <w:rPr>
           <w:rFonts w:cs="Arial"/>
@@ -6007,11 +6047,11 @@
       <w:pPr>
         <w:pStyle w:val="Titolo2"/>
       </w:pPr>
-      <w:bookmarkStart w:id="9" w:name="_Toc10658880"/>
+      <w:bookmarkStart w:id="8" w:name="_Toc10658880"/>
       <w:r>
         <w:t>1.2 Analisi delle competenze</w:t>
       </w:r>
-      <w:bookmarkEnd w:id="9"/>
+      <w:bookmarkEnd w:id="8"/>
     </w:p>
     <w:p>
       <w:pPr>
@@ -6136,6 +6176,7 @@
                 <w:szCs w:val="24"/>
               </w:rPr>
             </w:pPr>
+            <w:proofErr w:type="spellStart"/>
             <w:r>
               <w:rPr>
                 <w:rFonts w:cs="Arial"/>
@@ -6143,6 +6184,7 @@
               </w:rPr>
               <w:t>Viktorija</w:t>
             </w:r>
+            <w:proofErr w:type="spellEnd"/>
           </w:p>
         </w:tc>
         <w:tc>
@@ -6158,6 +6200,7 @@
                 <w:szCs w:val="24"/>
               </w:rPr>
             </w:pPr>
+            <w:proofErr w:type="spellStart"/>
             <w:r>
               <w:rPr>
                 <w:rFonts w:cs="Arial"/>
@@ -6165,6 +6208,7 @@
               </w:rPr>
               <w:t>Hristina</w:t>
             </w:r>
+            <w:proofErr w:type="spellEnd"/>
           </w:p>
         </w:tc>
       </w:tr>
@@ -7817,11 +7861,11 @@
       <w:pPr>
         <w:pStyle w:val="Titolo2"/>
       </w:pPr>
-      <w:bookmarkStart w:id="10" w:name="_Toc10658881"/>
+      <w:bookmarkStart w:id="9" w:name="_Toc10658881"/>
       <w:r>
         <w:t>1.3 Assegnamento dei ruoli</w:t>
       </w:r>
-      <w:bookmarkEnd w:id="10"/>
+      <w:bookmarkEnd w:id="9"/>
     </w:p>
     <w:p>
       <w:pPr>
@@ -8138,6 +8182,7 @@
                 <w:szCs w:val="24"/>
               </w:rPr>
             </w:pPr>
+            <w:proofErr w:type="spellStart"/>
             <w:r>
               <w:rPr>
                 <w:rFonts w:cs="Arial"/>
@@ -8146,6 +8191,7 @@
               </w:rPr>
               <w:t>Hristina</w:t>
             </w:r>
+            <w:proofErr w:type="spellEnd"/>
           </w:p>
         </w:tc>
         <w:tc>
@@ -8217,6 +8263,7 @@
                 <w:szCs w:val="24"/>
               </w:rPr>
             </w:pPr>
+            <w:proofErr w:type="spellStart"/>
             <w:r>
               <w:rPr>
                 <w:rFonts w:cs="Arial"/>
@@ -8225,6 +8272,7 @@
               </w:rPr>
               <w:t>Viktorija</w:t>
             </w:r>
+            <w:proofErr w:type="spellEnd"/>
           </w:p>
         </w:tc>
         <w:tc>
@@ -8714,6 +8762,7 @@
               </w:rPr>
               <w:t xml:space="preserve">Luca e </w:t>
             </w:r>
+            <w:proofErr w:type="spellStart"/>
             <w:r>
               <w:rPr>
                 <w:rFonts w:cs="Arial"/>
@@ -8722,6 +8771,7 @@
               </w:rPr>
               <w:t>Viktorija</w:t>
             </w:r>
+            <w:proofErr w:type="spellEnd"/>
           </w:p>
         </w:tc>
         <w:tc>
@@ -8816,8 +8866,18 @@
                 <w:color w:val="000000" w:themeColor="text1"/>
                 <w:szCs w:val="24"/>
               </w:rPr>
-              <w:t>Giovanni e Hristina</w:t>
-            </w:r>
+              <w:t xml:space="preserve">Giovanni e </w:t>
+            </w:r>
+            <w:proofErr w:type="spellStart"/>
+            <w:r>
+              <w:rPr>
+                <w:rFonts w:cs="Arial"/>
+                <w:color w:val="000000" w:themeColor="text1"/>
+                <w:szCs w:val="24"/>
+              </w:rPr>
+              <w:t>Hristina</w:t>
+            </w:r>
+            <w:proofErr w:type="spellEnd"/>
           </w:p>
         </w:tc>
         <w:tc>
@@ -9190,23 +9250,42 @@
                 <w:szCs w:val="24"/>
               </w:rPr>
             </w:pPr>
+            <w:proofErr w:type="spellStart"/>
             <w:r>
               <w:rPr>
                 <w:rFonts w:cs="Arial"/>
                 <w:color w:val="000000" w:themeColor="text1"/>
                 <w:szCs w:val="24"/>
               </w:rPr>
-              <w:t xml:space="preserve">Viktorija e </w:t>
-            </w:r>
+              <w:t>Viktorija</w:t>
+            </w:r>
+            <w:proofErr w:type="spellEnd"/>
             <w:r>
               <w:rPr>
                 <w:rFonts w:cs="Arial"/>
                 <w:color w:val="000000" w:themeColor="text1"/>
                 <w:szCs w:val="24"/>
               </w:rPr>
+              <w:t xml:space="preserve"> e </w:t>
+            </w:r>
+            <w:r>
+              <w:rPr>
+                <w:rFonts w:cs="Arial"/>
+                <w:color w:val="000000" w:themeColor="text1"/>
+                <w:szCs w:val="24"/>
+              </w:rPr>
               <w:br/>
+            </w:r>
+            <w:proofErr w:type="spellStart"/>
+            <w:r>
+              <w:rPr>
+                <w:rFonts w:cs="Arial"/>
+                <w:color w:val="000000" w:themeColor="text1"/>
+                <w:szCs w:val="24"/>
+              </w:rPr>
               <w:t>Hristina</w:t>
             </w:r>
+            <w:proofErr w:type="spellEnd"/>
           </w:p>
         </w:tc>
         <w:tc>
@@ -9513,12 +9592,12 @@
       <w:pPr>
         <w:pStyle w:val="Titolo2"/>
       </w:pPr>
-      <w:bookmarkStart w:id="11" w:name="_Toc10658882"/>
+      <w:bookmarkStart w:id="10" w:name="_Toc10658882"/>
       <w:r>
         <w:lastRenderedPageBreak/>
         <w:t>1.4 Metodi di comunicazione</w:t>
       </w:r>
-      <w:bookmarkEnd w:id="11"/>
+      <w:bookmarkEnd w:id="10"/>
       <w:r>
         <w:br/>
       </w:r>
@@ -9555,7 +9634,25 @@
           <w:color w:val="000000" w:themeColor="text1"/>
           <w:szCs w:val="24"/>
         </w:rPr>
-        <w:t>); per la condivisione della documentazione e del software sviluppato è stato invece usato Github (</w:t>
+        <w:t xml:space="preserve">); per la condivisione della documentazione e del software sviluppato è stato invece usato </w:t>
+      </w:r>
+      <w:proofErr w:type="spellStart"/>
+      <w:r>
+        <w:rPr>
+          <w:rFonts w:cs="Arial"/>
+          <w:color w:val="000000" w:themeColor="text1"/>
+          <w:szCs w:val="24"/>
+        </w:rPr>
+        <w:t>Github</w:t>
+      </w:r>
+      <w:proofErr w:type="spellEnd"/>
+      <w:r>
+        <w:rPr>
+          <w:rFonts w:cs="Arial"/>
+          <w:color w:val="000000" w:themeColor="text1"/>
+          <w:szCs w:val="24"/>
+        </w:rPr>
+        <w:t xml:space="preserve"> (</w:t>
       </w:r>
       <w:hyperlink r:id="rId11" w:history="1">
         <w:r>
@@ -9594,7 +9691,7 @@
           <w:color w:val="000000" w:themeColor="text1"/>
         </w:rPr>
       </w:pPr>
-      <w:bookmarkStart w:id="12" w:name="_Toc10658883"/>
+      <w:bookmarkStart w:id="11" w:name="_Toc10658883"/>
       <w:r>
         <w:rPr>
           <w:rFonts w:ascii="Arial" w:hAnsi="Arial" w:cs="Arial"/>
@@ -9603,7 +9700,7 @@
         </w:rPr>
         <w:t>2 - Definizione degli Item del CM</w:t>
       </w:r>
-      <w:bookmarkEnd w:id="12"/>
+      <w:bookmarkEnd w:id="11"/>
     </w:p>
     <w:p>
       <w:pPr>
@@ -10214,11 +10311,11 @@
           <w:szCs w:val="24"/>
         </w:rPr>
       </w:pPr>
-      <w:bookmarkStart w:id="13" w:name="_Toc10658884"/>
+      <w:bookmarkStart w:id="12" w:name="_Toc10658884"/>
       <w:r>
         <w:t>2.1 Il CM</w:t>
       </w:r>
-      <w:bookmarkEnd w:id="13"/>
+      <w:bookmarkEnd w:id="12"/>
     </w:p>
     <w:p>
       <w:pPr>
@@ -10455,7 +10552,61 @@
           <w:color w:val="000000" w:themeColor="text1"/>
           <w:szCs w:val="24"/>
         </w:rPr>
-        <w:t>"CMv" + numero della versione in 2 livelli. Le versioni “0.xx” sono versioni di “preproduzione”, le versioni “1.xx” sono versioni complete.</w:t>
+        <w:t>"</w:t>
+      </w:r>
+      <w:proofErr w:type="spellStart"/>
+      <w:r>
+        <w:rPr>
+          <w:rFonts w:cs="Arial"/>
+          <w:color w:val="000000" w:themeColor="text1"/>
+          <w:szCs w:val="24"/>
+        </w:rPr>
+        <w:t>CMv</w:t>
+      </w:r>
+      <w:proofErr w:type="spellEnd"/>
+      <w:r>
+        <w:rPr>
+          <w:rFonts w:cs="Arial"/>
+          <w:color w:val="000000" w:themeColor="text1"/>
+          <w:szCs w:val="24"/>
+        </w:rPr>
+        <w:t>" + numero della versione in 2 livelli. Le versioni “</w:t>
+      </w:r>
+      <w:proofErr w:type="gramStart"/>
+      <w:r>
+        <w:rPr>
+          <w:rFonts w:cs="Arial"/>
+          <w:color w:val="000000" w:themeColor="text1"/>
+          <w:szCs w:val="24"/>
+        </w:rPr>
+        <w:t>0.xx</w:t>
+      </w:r>
+      <w:proofErr w:type="gramEnd"/>
+      <w:r>
+        <w:rPr>
+          <w:rFonts w:cs="Arial"/>
+          <w:color w:val="000000" w:themeColor="text1"/>
+          <w:szCs w:val="24"/>
+        </w:rPr>
+        <w:t>” sono versioni di “</w:t>
+      </w:r>
+      <w:proofErr w:type="spellStart"/>
+      <w:r>
+        <w:rPr>
+          <w:rFonts w:cs="Arial"/>
+          <w:color w:val="000000" w:themeColor="text1"/>
+          <w:szCs w:val="24"/>
+        </w:rPr>
+        <w:t>preproduzione</w:t>
+      </w:r>
+      <w:proofErr w:type="spellEnd"/>
+      <w:r>
+        <w:rPr>
+          <w:rFonts w:cs="Arial"/>
+          <w:color w:val="000000" w:themeColor="text1"/>
+          <w:szCs w:val="24"/>
+        </w:rPr>
+        <w:t>”, le versioni “1.xx” sono versioni complete.</w:t>
       </w:r>
     </w:p>
     <w:p>
@@ -10496,8 +10647,18 @@
           <w:color w:val="000000" w:themeColor="text1"/>
           <w:szCs w:val="24"/>
         </w:rPr>
-        <w:t>Documento in fase di lavorazione - docx</w:t>
-      </w:r>
+        <w:t xml:space="preserve">Documento in fase di lavorazione - </w:t>
+      </w:r>
+      <w:proofErr w:type="spellStart"/>
+      <w:r>
+        <w:rPr>
+          <w:rFonts w:cs="Arial"/>
+          <w:color w:val="000000" w:themeColor="text1"/>
+          <w:szCs w:val="24"/>
+        </w:rPr>
+        <w:t>docx</w:t>
+      </w:r>
+      <w:proofErr w:type="spellEnd"/>
     </w:p>
     <w:p>
       <w:pPr>
@@ -10621,10 +10782,79 @@
       <w:pPr>
         <w:pStyle w:val="Titolo2"/>
       </w:pPr>
-      <w:bookmarkStart w:id="14" w:name="_Toc10658885"/>
+      <w:bookmarkStart w:id="13" w:name="_Toc10658885"/>
       <w:r>
         <w:t>2.2 Ruoli nel gruppo</w:t>
       </w:r>
+      <w:bookmarkEnd w:id="13"/>
+    </w:p>
+    <w:p>
+      <w:pPr>
+        <w:rPr>
+          <w:rFonts w:cs="Arial"/>
+        </w:rPr>
+      </w:pPr>
+    </w:p>
+    <w:p>
+      <w:pPr>
+        <w:rPr>
+          <w:rFonts w:cs="Arial"/>
+          <w:szCs w:val="24"/>
+        </w:rPr>
+      </w:pPr>
+      <w:r>
+        <w:rPr>
+          <w:rFonts w:cs="Arial"/>
+          <w:szCs w:val="24"/>
+        </w:rPr>
+        <w:t xml:space="preserve">Per tenere traccia dei ruoli assegnati ai membri del gruppo e per capire quando nuovi ruoli siano stati assegnati è stata realizzata una sezione apposita all’interno del CM, ovvero il </w:t>
+      </w:r>
+    </w:p>
+    <w:p>
+      <w:pPr>
+        <w:rPr>
+          <w:rFonts w:cs="Arial"/>
+          <w:szCs w:val="24"/>
+        </w:rPr>
+      </w:pPr>
+      <w:r>
+        <w:rPr>
+          <w:rFonts w:cs="Arial"/>
+          <w:szCs w:val="24"/>
+        </w:rPr>
+        <w:t>paragrafo “1.3 Assegnamento dei ruoli” di questo documento.</w:t>
+      </w:r>
+      <w:r>
+        <w:rPr>
+          <w:rFonts w:cs="Arial"/>
+          <w:szCs w:val="24"/>
+        </w:rPr>
+        <w:br/>
+      </w:r>
+      <w:r>
+        <w:rPr>
+          <w:rFonts w:cs="Arial"/>
+          <w:szCs w:val="24"/>
+        </w:rPr>
+        <w:t>In tale paragrafo è riportata una tabella che riassume quale ruolo sia stato assegnato a quale persona e in che data tale ruolo sia stato assegnato.</w:t>
+      </w:r>
+    </w:p>
+    <w:p>
+      <w:pPr>
+        <w:rPr>
+          <w:rFonts w:cs="Arial"/>
+          <w:szCs w:val="24"/>
+        </w:rPr>
+      </w:pPr>
+    </w:p>
+    <w:p>
+      <w:pPr>
+        <w:pStyle w:val="Titolo2"/>
+      </w:pPr>
+      <w:bookmarkStart w:id="14" w:name="_Toc10658886"/>
+      <w:r>
+        <w:t>2.3 Software utilizzato dal gruppo</w:t>
+      </w:r>
       <w:bookmarkEnd w:id="14"/>
     </w:p>
     <w:p>
@@ -10646,76 +10876,23 @@
           <w:rFonts w:cs="Arial"/>
           <w:szCs w:val="24"/>
         </w:rPr>
-        <w:t xml:space="preserve">Per tenere traccia dei ruoli assegnati ai membri del gruppo e per capire quando nuovi ruoli siano stati assegnati è stata realizzata una sezione apposita all’interno del CM, ovvero il </w:t>
-      </w:r>
-    </w:p>
-    <w:p>
-      <w:pPr>
-        <w:rPr>
-          <w:rFonts w:cs="Arial"/>
-          <w:szCs w:val="24"/>
-        </w:rPr>
-      </w:pPr>
-      <w:r>
-        <w:rPr>
-          <w:rFonts w:cs="Arial"/>
-          <w:szCs w:val="24"/>
-        </w:rPr>
-        <w:t>paragrafo “1.3 Assegnamento dei ruoli” di questo documento.</w:t>
-      </w:r>
-      <w:r>
-        <w:rPr>
-          <w:rFonts w:cs="Arial"/>
-          <w:szCs w:val="24"/>
-        </w:rPr>
-        <w:br/>
-      </w:r>
-      <w:r>
-        <w:rPr>
-          <w:rFonts w:cs="Arial"/>
-          <w:szCs w:val="24"/>
-        </w:rPr>
-        <w:t>In tale paragrafo è riportata una tabella che riassume quale ruolo sia stato assegnato a quale persona e in che data tale ruolo sia stato assegnato.</w:t>
-      </w:r>
-    </w:p>
-    <w:p>
-      <w:pPr>
-        <w:rPr>
-          <w:rFonts w:cs="Arial"/>
-          <w:szCs w:val="24"/>
-        </w:rPr>
-      </w:pPr>
-    </w:p>
-    <w:p>
-      <w:pPr>
-        <w:pStyle w:val="Titolo2"/>
-      </w:pPr>
-      <w:bookmarkStart w:id="15" w:name="_Toc10658886"/>
-      <w:r>
-        <w:t>2.3 Software utilizzato dal gruppo</w:t>
-      </w:r>
-      <w:bookmarkEnd w:id="15"/>
-    </w:p>
-    <w:p>
-      <w:pPr>
-        <w:rPr>
-          <w:rFonts w:cs="Arial"/>
-        </w:rPr>
-      </w:pPr>
-    </w:p>
-    <w:p>
-      <w:pPr>
-        <w:rPr>
-          <w:rFonts w:cs="Arial"/>
-          <w:szCs w:val="24"/>
-        </w:rPr>
-      </w:pPr>
-      <w:r>
-        <w:rPr>
-          <w:rFonts w:cs="Arial"/>
-          <w:szCs w:val="24"/>
-        </w:rPr>
-        <w:t>Per tenere traccia del software utilizzato nei vari aspetti del progetto viene riportata la seguente tabella, che indica quale software sia stato utilizzato e per quale scopo:</w:t>
+        <w:t xml:space="preserve">Per tenere traccia del software utilizzato nei vari aspetti del progetto viene riportata la seguente tabella, che indica quale software sia stato utilizzato </w:t>
+      </w:r>
+      <w:proofErr w:type="gramStart"/>
+      <w:r>
+        <w:rPr>
+          <w:rFonts w:cs="Arial"/>
+          <w:szCs w:val="24"/>
+        </w:rPr>
+        <w:t>e</w:t>
+      </w:r>
+      <w:proofErr w:type="gramEnd"/>
+      <w:r>
+        <w:rPr>
+          <w:rFonts w:cs="Arial"/>
+          <w:szCs w:val="24"/>
+        </w:rPr>
+        <w:t xml:space="preserve"> per quale scopo:</w:t>
       </w:r>
     </w:p>
     <w:tbl>
@@ -11039,6 +11216,7 @@
                 <w:szCs w:val="24"/>
               </w:rPr>
             </w:pPr>
+            <w:proofErr w:type="spellStart"/>
             <w:r>
               <w:rPr>
                 <w:rFonts w:cs="Arial"/>
@@ -11048,6 +11226,7 @@
               <w:lastRenderedPageBreak/>
               <w:t>Draw.io</w:t>
             </w:r>
+            <w:proofErr w:type="spellEnd"/>
           </w:p>
         </w:tc>
         <w:tc>
@@ -11144,6 +11323,7 @@
                 <w:szCs w:val="24"/>
               </w:rPr>
             </w:pPr>
+            <w:proofErr w:type="spellStart"/>
             <w:r>
               <w:rPr>
                 <w:rFonts w:cs="Arial"/>
@@ -11152,6 +11332,7 @@
               </w:rPr>
               <w:t>phpMyAdmin</w:t>
             </w:r>
+            <w:proofErr w:type="spellEnd"/>
           </w:p>
         </w:tc>
         <w:tc>
@@ -11189,11 +11370,11 @@
       <w:pPr>
         <w:pStyle w:val="Titolo2"/>
       </w:pPr>
-      <w:bookmarkStart w:id="16" w:name="_Toc10658887"/>
+      <w:bookmarkStart w:id="15" w:name="_Toc10658887"/>
       <w:r>
         <w:t>2.4 Verbali Interni</w:t>
       </w:r>
-      <w:bookmarkEnd w:id="16"/>
+      <w:bookmarkEnd w:id="15"/>
       <w:r>
         <w:br/>
       </w:r>
@@ -11401,7 +11582,23 @@
           <w:rFonts w:cs="Arial"/>
           <w:szCs w:val="24"/>
         </w:rPr>
-        <w:t xml:space="preserve"> – Data di approvazione del verbale e “firma” del responsabile</w:t>
+        <w:t xml:space="preserve"> – Data di approvazione del verbale </w:t>
+      </w:r>
+      <w:proofErr w:type="gramStart"/>
+      <w:r>
+        <w:rPr>
+          <w:rFonts w:cs="Arial"/>
+          <w:szCs w:val="24"/>
+        </w:rPr>
+        <w:t>e “</w:t>
+      </w:r>
+      <w:proofErr w:type="gramEnd"/>
+      <w:r>
+        <w:rPr>
+          <w:rFonts w:cs="Arial"/>
+          <w:szCs w:val="24"/>
+        </w:rPr>
+        <w:t>firma” del responsabile</w:t>
       </w:r>
     </w:p>
     <w:p>
@@ -11436,6 +11633,7 @@
         <w:tab/>
         <w:t>"</w:t>
       </w:r>
+      <w:proofErr w:type="spellStart"/>
       <w:r>
         <w:rPr>
           <w:rFonts w:cs="Arial"/>
@@ -11448,7 +11646,15 @@
           <w:rFonts w:cs="Arial"/>
           <w:szCs w:val="24"/>
         </w:rPr>
-        <w:t xml:space="preserve">VerbInt_" + numero progressivo a tre </w:t>
+        <w:t>VerbInt</w:t>
+      </w:r>
+      <w:proofErr w:type="spellEnd"/>
+      <w:r>
+        <w:rPr>
+          <w:rFonts w:cs="Arial"/>
+          <w:szCs w:val="24"/>
+        </w:rPr>
+        <w:t xml:space="preserve">_" + numero progressivo a tre </w:t>
       </w:r>
       <w:r>
         <w:rPr>
@@ -11506,8 +11712,17 @@
           <w:rFonts w:cs="Arial"/>
           <w:szCs w:val="24"/>
         </w:rPr>
-        <w:t xml:space="preserve"> docx</w:t>
-      </w:r>
+        <w:t xml:space="preserve"> </w:t>
+      </w:r>
+      <w:proofErr w:type="spellStart"/>
+      <w:r>
+        <w:rPr>
+          <w:rFonts w:cs="Arial"/>
+          <w:szCs w:val="24"/>
+        </w:rPr>
+        <w:t>docx</w:t>
+      </w:r>
+      <w:proofErr w:type="spellEnd"/>
     </w:p>
     <w:p>
       <w:pPr>
@@ -11597,11 +11812,11 @@
       <w:pPr>
         <w:pStyle w:val="Titolo2"/>
       </w:pPr>
-      <w:bookmarkStart w:id="17" w:name="_Toc10658888"/>
+      <w:bookmarkStart w:id="16" w:name="_Toc10658888"/>
       <w:r>
         <w:t>2.5 Verbali Esterni</w:t>
       </w:r>
-      <w:bookmarkEnd w:id="17"/>
+      <w:bookmarkEnd w:id="16"/>
     </w:p>
     <w:p>
       <w:pPr>
@@ -11781,7 +11996,23 @@
           <w:rFonts w:cs="Arial"/>
           <w:szCs w:val="24"/>
         </w:rPr>
-        <w:t>Approvazione – Data di approvazione del verbale e “firma” del responsabile</w:t>
+        <w:t xml:space="preserve">Approvazione – Data di approvazione del verbale </w:t>
+      </w:r>
+      <w:proofErr w:type="gramStart"/>
+      <w:r>
+        <w:rPr>
+          <w:rFonts w:cs="Arial"/>
+          <w:szCs w:val="24"/>
+        </w:rPr>
+        <w:t>e “</w:t>
+      </w:r>
+      <w:proofErr w:type="gramEnd"/>
+      <w:r>
+        <w:rPr>
+          <w:rFonts w:cs="Arial"/>
+          <w:szCs w:val="24"/>
+        </w:rPr>
+        <w:t>firma” del responsabile</w:t>
       </w:r>
     </w:p>
     <w:p>
@@ -11816,6 +12047,7 @@
         <w:tab/>
         <w:t>"</w:t>
       </w:r>
+      <w:proofErr w:type="spellStart"/>
       <w:r>
         <w:rPr>
           <w:rFonts w:cs="Arial"/>
@@ -11828,7 +12060,15 @@
           <w:rFonts w:cs="Arial"/>
           <w:szCs w:val="24"/>
         </w:rPr>
-        <w:t xml:space="preserve">VerbEst_" + numero progressivo a tre cifre + "_" + data in formato </w:t>
+        <w:t>VerbEst</w:t>
+      </w:r>
+      <w:proofErr w:type="spellEnd"/>
+      <w:r>
+        <w:rPr>
+          <w:rFonts w:cs="Arial"/>
+          <w:szCs w:val="24"/>
+        </w:rPr>
+        <w:t xml:space="preserve">_" + numero progressivo a tre cifre + "_" + data in formato </w:t>
       </w:r>
       <w:r>
         <w:rPr>
@@ -11900,8 +12140,17 @@
           <w:rFonts w:cs="Arial"/>
           <w:szCs w:val="24"/>
         </w:rPr>
-        <w:t>Documento in fase di lavorazione - docx</w:t>
-      </w:r>
+        <w:t xml:space="preserve">Documento in fase di lavorazione - </w:t>
+      </w:r>
+      <w:proofErr w:type="spellStart"/>
+      <w:r>
+        <w:rPr>
+          <w:rFonts w:cs="Arial"/>
+          <w:szCs w:val="24"/>
+        </w:rPr>
+        <w:t>docx</w:t>
+      </w:r>
+      <w:proofErr w:type="spellEnd"/>
     </w:p>
     <w:p>
       <w:pPr>
@@ -11987,57 +12236,57 @@
           <w:szCs w:val="24"/>
         </w:rPr>
       </w:pPr>
-      <w:bookmarkStart w:id="18" w:name="_Toc10658889"/>
+      <w:bookmarkStart w:id="17" w:name="_Toc10658889"/>
       <w:r>
         <w:t>2.6 Convenzioni nella nominazione dei file</w:t>
       </w:r>
+      <w:bookmarkEnd w:id="17"/>
+    </w:p>
+    <w:p>
+      <w:pPr>
+        <w:rPr>
+          <w:rFonts w:cs="Arial"/>
+          <w:szCs w:val="24"/>
+        </w:rPr>
+      </w:pPr>
+    </w:p>
+    <w:p>
+      <w:pPr>
+        <w:rPr>
+          <w:rFonts w:cs="Arial"/>
+          <w:szCs w:val="24"/>
+        </w:rPr>
+      </w:pPr>
+      <w:r>
+        <w:rPr>
+          <w:rFonts w:cs="Arial"/>
+          <w:szCs w:val="24"/>
+        </w:rPr>
+        <w:t>Le convenzioni usate nella nominazione dei file di codice sorgente e di documentazione del sistema sono specificate all’interno delle relative sezioni di questo documento.</w:t>
+      </w:r>
+      <w:r>
+        <w:rPr>
+          <w:rFonts w:cs="Arial"/>
+          <w:szCs w:val="24"/>
+        </w:rPr>
+        <w:br/>
+      </w:r>
+    </w:p>
+    <w:p>
+      <w:pPr>
+        <w:pStyle w:val="Titolo2"/>
+      </w:pPr>
+      <w:bookmarkStart w:id="18" w:name="_Toc10658890"/>
+      <w:r>
+        <w:t>2.</w:t>
+      </w:r>
+      <w:r>
+        <w:t>7</w:t>
+      </w:r>
+      <w:r>
+        <w:t xml:space="preserve"> Change Request Form</w:t>
+      </w:r>
       <w:bookmarkEnd w:id="18"/>
-    </w:p>
-    <w:p>
-      <w:pPr>
-        <w:rPr>
-          <w:rFonts w:cs="Arial"/>
-          <w:szCs w:val="24"/>
-        </w:rPr>
-      </w:pPr>
-    </w:p>
-    <w:p>
-      <w:pPr>
-        <w:rPr>
-          <w:rFonts w:cs="Arial"/>
-          <w:szCs w:val="24"/>
-        </w:rPr>
-      </w:pPr>
-      <w:r>
-        <w:rPr>
-          <w:rFonts w:cs="Arial"/>
-          <w:szCs w:val="24"/>
-        </w:rPr>
-        <w:t>Le convenzioni usate nella nominazione dei file di codice sorgente e di documentazione del sistema sono specificate all’interno delle relative sezioni di questo documento.</w:t>
-      </w:r>
-      <w:r>
-        <w:rPr>
-          <w:rFonts w:cs="Arial"/>
-          <w:szCs w:val="24"/>
-        </w:rPr>
-        <w:br/>
-      </w:r>
-    </w:p>
-    <w:p>
-      <w:pPr>
-        <w:pStyle w:val="Titolo2"/>
-      </w:pPr>
-      <w:bookmarkStart w:id="19" w:name="_Toc10658890"/>
-      <w:r>
-        <w:t>2.</w:t>
-      </w:r>
-      <w:r>
-        <w:t>7</w:t>
-      </w:r>
-      <w:r>
-        <w:t xml:space="preserve"> Change Request Form</w:t>
-      </w:r>
-      <w:bookmarkEnd w:id="19"/>
     </w:p>
     <w:p/>
     <w:p>
@@ -12101,6 +12350,7 @@
           <w:lang w:val="en-US"/>
         </w:rPr>
       </w:pPr>
+      <w:proofErr w:type="spellStart"/>
       <w:r>
         <w:rPr>
           <w:rFonts w:cs="Arial"/>
@@ -12108,8 +12358,9 @@
           <w:szCs w:val="24"/>
           <w:lang w:val="en-US"/>
         </w:rPr>
-        <w:t>Struttura dell</w:t>
-      </w:r>
+        <w:t>Struttura</w:t>
+      </w:r>
+      <w:proofErr w:type="spellEnd"/>
       <w:r>
         <w:rPr>
           <w:rFonts w:cs="Arial"/>
@@ -12117,6 +12368,25 @@
           <w:szCs w:val="24"/>
           <w:lang w:val="en-US"/>
         </w:rPr>
+        <w:t xml:space="preserve"> </w:t>
+      </w:r>
+      <w:proofErr w:type="spellStart"/>
+      <w:r>
+        <w:rPr>
+          <w:rFonts w:cs="Arial"/>
+          <w:b/>
+          <w:szCs w:val="24"/>
+          <w:lang w:val="en-US"/>
+        </w:rPr>
+        <w:t>dell</w:t>
+      </w:r>
+      <w:r>
+        <w:rPr>
+          <w:rFonts w:cs="Arial"/>
+          <w:b/>
+          <w:szCs w:val="24"/>
+          <w:lang w:val="en-US"/>
+        </w:rPr>
         <w:t>’</w:t>
       </w:r>
       <w:r>
@@ -12126,7 +12396,17 @@
           <w:szCs w:val="24"/>
           <w:lang w:val="en-US"/>
         </w:rPr>
-        <w:t>item:</w:t>
+        <w:t>item</w:t>
+      </w:r>
+      <w:proofErr w:type="spellEnd"/>
+      <w:r>
+        <w:rPr>
+          <w:rFonts w:cs="Arial"/>
+          <w:b/>
+          <w:szCs w:val="24"/>
+          <w:lang w:val="en-US"/>
+        </w:rPr>
+        <w:t>:</w:t>
       </w:r>
     </w:p>
     <w:p>
@@ -12264,6 +12544,7 @@
       <w:r>
         <w:t xml:space="preserve"> </w:t>
       </w:r>
+      <w:proofErr w:type="spellStart"/>
       <w:r>
         <w:rPr>
           <w:rFonts w:cs="Arial"/>
@@ -12271,6 +12552,7 @@
         </w:rPr>
         <w:t>EasyGDPR_CRF_V</w:t>
       </w:r>
+      <w:proofErr w:type="spellEnd"/>
       <w:r>
         <w:rPr>
           <w:rFonts w:cs="Arial"/>
@@ -12308,6 +12590,7 @@
           <w:szCs w:val="24"/>
         </w:rPr>
       </w:pPr>
+      <w:proofErr w:type="spellStart"/>
       <w:r>
         <w:rPr>
           <w:rFonts w:cs="Arial"/>
@@ -12315,6 +12598,7 @@
         </w:rPr>
         <w:t>docx</w:t>
       </w:r>
+      <w:proofErr w:type="spellEnd"/>
     </w:p>
     <w:p>
       <w:pPr>
@@ -12376,7 +12660,7 @@
       <w:pPr>
         <w:pStyle w:val="Titolo2"/>
       </w:pPr>
-      <w:bookmarkStart w:id="20" w:name="_Toc10658891"/>
+      <w:bookmarkStart w:id="19" w:name="_Toc10658891"/>
       <w:r>
         <w:t>2.</w:t>
       </w:r>
@@ -12389,7 +12673,7 @@
       <w:r>
         <w:t>sistema</w:t>
       </w:r>
-      <w:bookmarkEnd w:id="20"/>
+      <w:bookmarkEnd w:id="19"/>
     </w:p>
     <w:p>
       <w:pPr>
@@ -12551,7 +12835,7 @@
       <w:pPr>
         <w:pStyle w:val="Titolo3"/>
       </w:pPr>
-      <w:bookmarkStart w:id="21" w:name="_Toc10658892"/>
+      <w:bookmarkStart w:id="20" w:name="_Toc10658892"/>
       <w:r>
         <w:t>2.</w:t>
       </w:r>
@@ -12561,7 +12845,7 @@
       <w:r>
         <w:t>.1 – Il documento dei requisiti</w:t>
       </w:r>
-      <w:bookmarkEnd w:id="21"/>
+      <w:bookmarkEnd w:id="20"/>
       <w:r>
         <w:br/>
       </w:r>
@@ -12792,6 +13076,7 @@
         <w:tab/>
         <w:t>"</w:t>
       </w:r>
+      <w:proofErr w:type="spellStart"/>
       <w:r>
         <w:rPr>
           <w:rFonts w:cs="Arial"/>
@@ -12804,15 +13089,34 @@
           <w:rFonts w:cs="Arial"/>
           <w:szCs w:val="24"/>
         </w:rPr>
-        <w:t>DocReq_" + numero progressivo a due livelli</w:t>
-      </w:r>
-      <w:r>
-        <w:rPr>
-          <w:rFonts w:cs="Arial"/>
-          <w:szCs w:val="24"/>
-        </w:rPr>
-        <w:t xml:space="preserve"> in formato x.yy</w:t>
-      </w:r>
+        <w:t>DocReq</w:t>
+      </w:r>
+      <w:proofErr w:type="spellEnd"/>
+      <w:r>
+        <w:rPr>
+          <w:rFonts w:cs="Arial"/>
+          <w:szCs w:val="24"/>
+        </w:rPr>
+        <w:t>_" + numero progressivo a due livelli</w:t>
+      </w:r>
+      <w:r>
+        <w:rPr>
+          <w:rFonts w:cs="Arial"/>
+          <w:szCs w:val="24"/>
+        </w:rPr>
+        <w:t xml:space="preserve"> in formato </w:t>
+      </w:r>
+      <w:proofErr w:type="spellStart"/>
+      <w:proofErr w:type="gramStart"/>
+      <w:r>
+        <w:rPr>
+          <w:rFonts w:cs="Arial"/>
+          <w:szCs w:val="24"/>
+        </w:rPr>
+        <w:t>x.yy</w:t>
+      </w:r>
+      <w:proofErr w:type="spellEnd"/>
+      <w:proofErr w:type="gramEnd"/>
     </w:p>
     <w:p>
       <w:pPr>
@@ -12848,8 +13152,17 @@
           <w:rFonts w:cs="Arial"/>
           <w:szCs w:val="24"/>
         </w:rPr>
-        <w:t>Documento in fase di lavorazione - docx</w:t>
-      </w:r>
+        <w:t xml:space="preserve">Documento in fase di lavorazione - </w:t>
+      </w:r>
+      <w:proofErr w:type="spellStart"/>
+      <w:r>
+        <w:rPr>
+          <w:rFonts w:cs="Arial"/>
+          <w:szCs w:val="24"/>
+        </w:rPr>
+        <w:t>docx</w:t>
+      </w:r>
+      <w:proofErr w:type="spellEnd"/>
     </w:p>
     <w:p>
       <w:pPr>
@@ -12953,7 +13266,7 @@
       <w:pPr>
         <w:pStyle w:val="Titolo3"/>
       </w:pPr>
-      <w:bookmarkStart w:id="22" w:name="_Toc10658893"/>
+      <w:bookmarkStart w:id="21" w:name="_Toc10658893"/>
       <w:r>
         <w:t>2.</w:t>
       </w:r>
@@ -12963,7 +13276,7 @@
       <w:r>
         <w:t>.2 – Il documento di progetto</w:t>
       </w:r>
-      <w:bookmarkEnd w:id="22"/>
+      <w:bookmarkEnd w:id="21"/>
     </w:p>
     <w:p>
       <w:pPr>
@@ -13174,8 +13487,35 @@
           <w:szCs w:val="24"/>
         </w:rPr>
         <w:tab/>
-        <w:t>"EasyGDPR_DocProg_" + numero progressivo a due livelli in formato x.yy</w:t>
-      </w:r>
+        <w:t>"</w:t>
+      </w:r>
+      <w:proofErr w:type="spellStart"/>
+      <w:r>
+        <w:rPr>
+          <w:rFonts w:cs="Arial"/>
+          <w:szCs w:val="24"/>
+        </w:rPr>
+        <w:t>EasyGDPR_DocProg</w:t>
+      </w:r>
+      <w:proofErr w:type="spellEnd"/>
+      <w:r>
+        <w:rPr>
+          <w:rFonts w:cs="Arial"/>
+          <w:szCs w:val="24"/>
+        </w:rPr>
+        <w:t xml:space="preserve">_" + numero progressivo a due livelli in formato </w:t>
+      </w:r>
+      <w:proofErr w:type="spellStart"/>
+      <w:proofErr w:type="gramStart"/>
+      <w:r>
+        <w:rPr>
+          <w:rFonts w:cs="Arial"/>
+          <w:szCs w:val="24"/>
+        </w:rPr>
+        <w:t>x.yy</w:t>
+      </w:r>
+      <w:proofErr w:type="spellEnd"/>
+      <w:proofErr w:type="gramEnd"/>
     </w:p>
     <w:p>
       <w:pPr>
@@ -13211,8 +13551,17 @@
           <w:rFonts w:cs="Arial"/>
           <w:szCs w:val="24"/>
         </w:rPr>
-        <w:t>Documento in fase di lavorazione - docx</w:t>
-      </w:r>
+        <w:t xml:space="preserve">Documento in fase di lavorazione - </w:t>
+      </w:r>
+      <w:proofErr w:type="spellStart"/>
+      <w:r>
+        <w:rPr>
+          <w:rFonts w:cs="Arial"/>
+          <w:szCs w:val="24"/>
+        </w:rPr>
+        <w:t>docx</w:t>
+      </w:r>
+      <w:proofErr w:type="spellEnd"/>
     </w:p>
     <w:p>
       <w:pPr>
@@ -13338,7 +13687,23 @@
           <w:rFonts w:cs="Arial"/>
           <w:szCs w:val="24"/>
         </w:rPr>
-        <w:t xml:space="preserve">i diagrammi UML del documento sono conservati (sia in formato .xml che .png) nella cartella </w:t>
+        <w:t>i diagrammi UML del documento sono conservati (sia in formato .xml che .</w:t>
+      </w:r>
+      <w:proofErr w:type="spellStart"/>
+      <w:r>
+        <w:rPr>
+          <w:rFonts w:cs="Arial"/>
+          <w:szCs w:val="24"/>
+        </w:rPr>
+        <w:t>png</w:t>
+      </w:r>
+      <w:proofErr w:type="spellEnd"/>
+      <w:r>
+        <w:rPr>
+          <w:rFonts w:cs="Arial"/>
+          <w:szCs w:val="24"/>
+        </w:rPr>
+        <w:t xml:space="preserve">) nella cartella </w:t>
       </w:r>
       <w:r>
         <w:rPr>
@@ -13367,7 +13732,7 @@
       <w:pPr>
         <w:pStyle w:val="Titolo3"/>
       </w:pPr>
-      <w:bookmarkStart w:id="23" w:name="_Toc10658894"/>
+      <w:bookmarkStart w:id="22" w:name="_Toc10658894"/>
       <w:r>
         <w:t>2.</w:t>
       </w:r>
@@ -13377,7 +13742,7 @@
       <w:r>
         <w:t>.3 – Il documento di design</w:t>
       </w:r>
-      <w:bookmarkEnd w:id="23"/>
+      <w:bookmarkEnd w:id="22"/>
     </w:p>
     <w:p>
       <w:pPr>
@@ -13580,13 +13945,33 @@
         </w:rPr>
         <w:t xml:space="preserve"> </w:t>
       </w:r>
-      <w:r>
-        <w:rPr>
-          <w:rFonts w:cs="Arial"/>
-          <w:szCs w:val="24"/>
-        </w:rPr>
-        <w:t>EasyGDPR_DesignWeb_” + numero progressivo a due livelli in formato x.yy</w:t>
-      </w:r>
+      <w:proofErr w:type="spellStart"/>
+      <w:r>
+        <w:rPr>
+          <w:rFonts w:cs="Arial"/>
+          <w:szCs w:val="24"/>
+        </w:rPr>
+        <w:t>EasyGDPR_DesignWeb</w:t>
+      </w:r>
+      <w:proofErr w:type="spellEnd"/>
+      <w:r>
+        <w:rPr>
+          <w:rFonts w:cs="Arial"/>
+          <w:szCs w:val="24"/>
+        </w:rPr>
+        <w:t xml:space="preserve">_” + numero progressivo a due livelli in formato </w:t>
+      </w:r>
+      <w:proofErr w:type="spellStart"/>
+      <w:proofErr w:type="gramStart"/>
+      <w:r>
+        <w:rPr>
+          <w:rFonts w:cs="Arial"/>
+          <w:szCs w:val="24"/>
+        </w:rPr>
+        <w:t>x.yy</w:t>
+      </w:r>
+      <w:proofErr w:type="spellEnd"/>
+      <w:proofErr w:type="gramEnd"/>
     </w:p>
     <w:p>
       <w:pPr>
@@ -13623,8 +14008,17 @@
           <w:szCs w:val="24"/>
         </w:rPr>
         <w:lastRenderedPageBreak/>
-        <w:t>Documento in fase di lavorazione - docx</w:t>
-      </w:r>
+        <w:t xml:space="preserve">Documento in fase di lavorazione - </w:t>
+      </w:r>
+      <w:proofErr w:type="spellStart"/>
+      <w:r>
+        <w:rPr>
+          <w:rFonts w:cs="Arial"/>
+          <w:szCs w:val="24"/>
+        </w:rPr>
+        <w:t>docx</w:t>
+      </w:r>
+      <w:proofErr w:type="spellEnd"/>
     </w:p>
     <w:p>
       <w:pPr>
@@ -13691,7 +14085,7 @@
       <w:pPr>
         <w:pStyle w:val="Titolo2"/>
       </w:pPr>
-      <w:bookmarkStart w:id="24" w:name="_Toc10658895"/>
+      <w:bookmarkStart w:id="23" w:name="_Toc10658895"/>
       <w:r>
         <w:t>2.</w:t>
       </w:r>
@@ -13701,30 +14095,30 @@
       <w:r>
         <w:t>Il software</w:t>
       </w:r>
+      <w:bookmarkEnd w:id="23"/>
+    </w:p>
+    <w:p/>
+    <w:p>
+      <w:pPr>
+        <w:pStyle w:val="Titolo3"/>
+      </w:pPr>
+      <w:bookmarkStart w:id="24" w:name="_Toc10658896"/>
+      <w:r>
+        <w:t>2.</w:t>
+      </w:r>
+      <w:r>
+        <w:t>9</w:t>
+      </w:r>
+      <w:r>
+        <w:t>.1</w:t>
+      </w:r>
+      <w:r>
+        <w:t xml:space="preserve"> – </w:t>
+      </w:r>
+      <w:r>
+        <w:t>Software</w:t>
+      </w:r>
       <w:bookmarkEnd w:id="24"/>
-    </w:p>
-    <w:p/>
-    <w:p>
-      <w:pPr>
-        <w:pStyle w:val="Titolo3"/>
-      </w:pPr>
-      <w:bookmarkStart w:id="25" w:name="_Toc10658896"/>
-      <w:r>
-        <w:t>2.</w:t>
-      </w:r>
-      <w:r>
-        <w:t>9</w:t>
-      </w:r>
-      <w:r>
-        <w:t>.1</w:t>
-      </w:r>
-      <w:r>
-        <w:t xml:space="preserve"> – </w:t>
-      </w:r>
-      <w:r>
-        <w:t>Software</w:t>
-      </w:r>
-      <w:bookmarkEnd w:id="25"/>
     </w:p>
     <w:p/>
     <w:p>
@@ -13856,6 +14250,7 @@
           <w:szCs w:val="24"/>
         </w:rPr>
       </w:pPr>
+      <w:proofErr w:type="spellStart"/>
       <w:r>
         <w:rPr>
           <w:rFonts w:cs="Arial"/>
@@ -13863,6 +14258,7 @@
         </w:rPr>
         <w:t>EasyGDPRv</w:t>
       </w:r>
+      <w:proofErr w:type="spellEnd"/>
       <w:r>
         <w:rPr>
           <w:rFonts w:cs="Arial"/>
@@ -13926,7 +14322,55 @@
           <w:rFonts w:cs="Arial"/>
           <w:szCs w:val="24"/>
         </w:rPr>
-        <w:t>Versione attuale – cartella e relative sottocartelle con file php, js, css…</w:t>
+        <w:t xml:space="preserve">Versione attuale – cartella e relative sottocartelle con file </w:t>
+      </w:r>
+      <w:proofErr w:type="spellStart"/>
+      <w:r>
+        <w:rPr>
+          <w:rFonts w:cs="Arial"/>
+          <w:szCs w:val="24"/>
+        </w:rPr>
+        <w:t>php</w:t>
+      </w:r>
+      <w:proofErr w:type="spellEnd"/>
+      <w:r>
+        <w:rPr>
+          <w:rFonts w:cs="Arial"/>
+          <w:szCs w:val="24"/>
+        </w:rPr>
+        <w:t xml:space="preserve">, </w:t>
+      </w:r>
+      <w:proofErr w:type="spellStart"/>
+      <w:r>
+        <w:rPr>
+          <w:rFonts w:cs="Arial"/>
+          <w:szCs w:val="24"/>
+        </w:rPr>
+        <w:t>js</w:t>
+      </w:r>
+      <w:proofErr w:type="spellEnd"/>
+      <w:r>
+        <w:rPr>
+          <w:rFonts w:cs="Arial"/>
+          <w:szCs w:val="24"/>
+        </w:rPr>
+        <w:t xml:space="preserve">, </w:t>
+      </w:r>
+      <w:proofErr w:type="spellStart"/>
+      <w:r>
+        <w:rPr>
+          <w:rFonts w:cs="Arial"/>
+          <w:szCs w:val="24"/>
+        </w:rPr>
+        <w:t>css</w:t>
+      </w:r>
+      <w:proofErr w:type="spellEnd"/>
+      <w:r>
+        <w:rPr>
+          <w:rFonts w:cs="Arial"/>
+          <w:szCs w:val="24"/>
+        </w:rPr>
+        <w:t>…</w:t>
       </w:r>
     </w:p>
     <w:p>
@@ -14050,7 +14494,7 @@
       <w:pPr>
         <w:pStyle w:val="Titolo3"/>
       </w:pPr>
-      <w:bookmarkStart w:id="26" w:name="_Toc10658897"/>
+      <w:bookmarkStart w:id="25" w:name="_Toc10658897"/>
       <w:r>
         <w:t>2.</w:t>
       </w:r>
@@ -14075,7 +14519,7 @@
       <w:r>
         <w:t>Convenzioni nel codice</w:t>
       </w:r>
-      <w:bookmarkEnd w:id="26"/>
+      <w:bookmarkEnd w:id="25"/>
     </w:p>
     <w:p>
       <w:pPr>
@@ -14125,8 +14569,17 @@
           <w:rFonts w:cs="Arial"/>
           <w:szCs w:val="24"/>
         </w:rPr>
-        <w:t>ommenti prima di ogni metodo con descrizione su ciò che esso fa, più descrizione delle eventuali sue precondizioni e postcondizioni</w:t>
-      </w:r>
+        <w:t xml:space="preserve">ommenti prima di ogni metodo con descrizione su ciò che esso fa, più descrizione delle eventuali sue precondizioni e </w:t>
+      </w:r>
+      <w:proofErr w:type="spellStart"/>
+      <w:r>
+        <w:rPr>
+          <w:rFonts w:cs="Arial"/>
+          <w:szCs w:val="24"/>
+        </w:rPr>
+        <w:t>postcondizioni</w:t>
+      </w:r>
+      <w:proofErr w:type="spellEnd"/>
       <w:r>
         <w:rPr>
           <w:rFonts w:cs="Arial"/>
@@ -14236,7 +14689,7 @@
       <w:pPr>
         <w:pStyle w:val="Titolo2"/>
       </w:pPr>
-      <w:bookmarkStart w:id="27" w:name="_Toc10658898"/>
+      <w:bookmarkStart w:id="26" w:name="_Toc10658898"/>
       <w:r>
         <w:t>2.1</w:t>
       </w:r>
@@ -14246,24 +14699,24 @@
       <w:r>
         <w:t xml:space="preserve"> Basi di dati</w:t>
       </w:r>
+      <w:bookmarkEnd w:id="26"/>
+    </w:p>
+    <w:p>
+      <w:pPr>
+        <w:rPr>
+          <w:rFonts w:cs="Arial"/>
+        </w:rPr>
+      </w:pPr>
+    </w:p>
+    <w:p>
+      <w:pPr>
+        <w:pStyle w:val="Titolo3"/>
+      </w:pPr>
+      <w:bookmarkStart w:id="27" w:name="_Toc10658899"/>
+      <w:r>
+        <w:t>2.10.1 – Documento del Database</w:t>
+      </w:r>
       <w:bookmarkEnd w:id="27"/>
-    </w:p>
-    <w:p>
-      <w:pPr>
-        <w:rPr>
-          <w:rFonts w:cs="Arial"/>
-        </w:rPr>
-      </w:pPr>
-    </w:p>
-    <w:p>
-      <w:pPr>
-        <w:pStyle w:val="Titolo3"/>
-      </w:pPr>
-      <w:bookmarkStart w:id="28" w:name="_Toc10658899"/>
-      <w:r>
-        <w:t>2.10.1 – Documento del Database</w:t>
-      </w:r>
-      <w:bookmarkEnd w:id="28"/>
     </w:p>
     <w:p/>
     <w:p>
@@ -14493,8 +14946,35 @@
           <w:rFonts w:cs="Arial"/>
           <w:szCs w:val="24"/>
         </w:rPr>
-        <w:t>"EasyGDPR_DocDB_" + numero progressivo a due livelli in formato x.yy</w:t>
-      </w:r>
+        <w:t>"</w:t>
+      </w:r>
+      <w:proofErr w:type="spellStart"/>
+      <w:r>
+        <w:rPr>
+          <w:rFonts w:cs="Arial"/>
+          <w:szCs w:val="24"/>
+        </w:rPr>
+        <w:t>EasyGDPR_DocDB</w:t>
+      </w:r>
+      <w:proofErr w:type="spellEnd"/>
+      <w:r>
+        <w:rPr>
+          <w:rFonts w:cs="Arial"/>
+          <w:szCs w:val="24"/>
+        </w:rPr>
+        <w:t xml:space="preserve">_" + numero progressivo a due livelli in formato </w:t>
+      </w:r>
+      <w:proofErr w:type="spellStart"/>
+      <w:proofErr w:type="gramStart"/>
+      <w:r>
+        <w:rPr>
+          <w:rFonts w:cs="Arial"/>
+          <w:szCs w:val="24"/>
+        </w:rPr>
+        <w:t>x.yy</w:t>
+      </w:r>
+      <w:proofErr w:type="spellEnd"/>
+      <w:proofErr w:type="gramEnd"/>
       <w:r>
         <w:rPr>
           <w:rFonts w:cs="Arial"/>
@@ -14523,6 +15003,7 @@
         </w:rPr>
         <w:t>“</w:t>
       </w:r>
+      <w:proofErr w:type="spellStart"/>
       <w:r>
         <w:rPr>
           <w:rFonts w:cs="Arial"/>
@@ -14530,6 +15011,7 @@
         </w:rPr>
         <w:t>EasyGDPR_DB_ER_v</w:t>
       </w:r>
+      <w:proofErr w:type="spellEnd"/>
       <w:r>
         <w:rPr>
           <w:rFonts w:cs="Arial"/>
@@ -14586,8 +15068,17 @@
           <w:rFonts w:cs="Arial"/>
           <w:szCs w:val="24"/>
         </w:rPr>
-        <w:t xml:space="preserve"> docx</w:t>
-      </w:r>
+        <w:t xml:space="preserve"> </w:t>
+      </w:r>
+      <w:proofErr w:type="spellStart"/>
+      <w:r>
+        <w:rPr>
+          <w:rFonts w:cs="Arial"/>
+          <w:szCs w:val="24"/>
+        </w:rPr>
+        <w:t>docx</w:t>
+      </w:r>
+      <w:proofErr w:type="spellEnd"/>
     </w:p>
     <w:p>
       <w:pPr>
@@ -14640,7 +15131,23 @@
           <w:rFonts w:cs="Arial"/>
           <w:szCs w:val="24"/>
         </w:rPr>
-        <w:t>Schema E-R – png e xml</w:t>
+        <w:t xml:space="preserve">Schema E-R – </w:t>
+      </w:r>
+      <w:proofErr w:type="spellStart"/>
+      <w:r>
+        <w:rPr>
+          <w:rFonts w:cs="Arial"/>
+          <w:szCs w:val="24"/>
+        </w:rPr>
+        <w:t>png</w:t>
+      </w:r>
+      <w:proofErr w:type="spellEnd"/>
+      <w:r>
+        <w:rPr>
+          <w:rFonts w:cs="Arial"/>
+          <w:szCs w:val="24"/>
+        </w:rPr>
+        <w:t xml:space="preserve"> e xml</w:t>
       </w:r>
     </w:p>
     <w:p>
@@ -14771,11 +15278,11 @@
       <w:pPr>
         <w:pStyle w:val="Titolo3"/>
       </w:pPr>
-      <w:bookmarkStart w:id="29" w:name="_Toc10658900"/>
+      <w:bookmarkStart w:id="28" w:name="_Toc10658900"/>
       <w:r>
         <w:t>2.10.2 – Database</w:t>
       </w:r>
-      <w:bookmarkEnd w:id="29"/>
+      <w:bookmarkEnd w:id="28"/>
     </w:p>
     <w:p/>
     <w:p>
@@ -14892,7 +15399,25 @@
           <w:color w:val="000000" w:themeColor="text1"/>
           <w:szCs w:val="24"/>
         </w:rPr>
-        <w:t>File .sql contenente la struttura del DB</w:t>
+        <w:t>File .</w:t>
+      </w:r>
+      <w:proofErr w:type="spellStart"/>
+      <w:r>
+        <w:rPr>
+          <w:rFonts w:cs="Arial"/>
+          <w:color w:val="000000" w:themeColor="text1"/>
+          <w:szCs w:val="24"/>
+        </w:rPr>
+        <w:t>sql</w:t>
+      </w:r>
+      <w:proofErr w:type="spellEnd"/>
+      <w:r>
+        <w:rPr>
+          <w:rFonts w:cs="Arial"/>
+          <w:color w:val="000000" w:themeColor="text1"/>
+          <w:szCs w:val="24"/>
+        </w:rPr>
+        <w:t xml:space="preserve"> contenente la struttura del DB</w:t>
       </w:r>
     </w:p>
     <w:p>
@@ -14932,6 +15457,7 @@
         </w:rPr>
         <w:t>“</w:t>
       </w:r>
+      <w:proofErr w:type="spellStart"/>
       <w:r>
         <w:rPr>
           <w:rFonts w:cs="Arial"/>
@@ -14939,6 +15465,7 @@
         </w:rPr>
         <w:t>mydatabase.sql</w:t>
       </w:r>
+      <w:proofErr w:type="spellEnd"/>
       <w:r>
         <w:rPr>
           <w:rFonts w:cs="Arial"/>
@@ -14981,8 +15508,17 @@
           <w:rFonts w:cs="Arial"/>
           <w:szCs w:val="24"/>
         </w:rPr>
-        <w:t>File in formato .sql</w:t>
-      </w:r>
+        <w:t>File in formato .</w:t>
+      </w:r>
+      <w:proofErr w:type="spellStart"/>
+      <w:r>
+        <w:rPr>
+          <w:rFonts w:cs="Arial"/>
+          <w:szCs w:val="24"/>
+        </w:rPr>
+        <w:t>sql</w:t>
+      </w:r>
+      <w:proofErr w:type="spellEnd"/>
     </w:p>
     <w:p>
       <w:pPr>
@@ -15034,14 +15570,7 @@
           <w:rFonts w:cs="Arial"/>
           <w:szCs w:val="24"/>
         </w:rPr>
-        <w:t>/</w:t>
-      </w:r>
-      <w:r>
-        <w:rPr>
-          <w:rFonts w:cs="Arial"/>
-          <w:szCs w:val="24"/>
-        </w:rPr>
-        <w:t>Versioni Precedenti</w:t>
+        <w:t>/Versioni Precedenti</w:t>
       </w:r>
     </w:p>
     <w:p>
@@ -15097,7 +15626,7 @@
           <w:szCs w:val="24"/>
         </w:rPr>
       </w:pPr>
-      <w:bookmarkStart w:id="30" w:name="_Toc10658901"/>
+      <w:bookmarkStart w:id="29" w:name="_Toc10658901"/>
       <w:r>
         <w:t>2.1</w:t>
       </w:r>
@@ -15107,7 +15636,7 @@
       <w:r>
         <w:t>Testing</w:t>
       </w:r>
-      <w:bookmarkEnd w:id="30"/>
+      <w:bookmarkEnd w:id="29"/>
       <w:r>
         <w:rPr>
           <w:sz w:val="24"/>
@@ -15250,7 +15779,7 @@
           <w:szCs w:val="24"/>
         </w:rPr>
       </w:pPr>
-      <w:bookmarkStart w:id="31" w:name="_Hlk533172935"/>
+      <w:bookmarkStart w:id="30" w:name="_Hlk533172935"/>
       <w:r>
         <w:rPr>
           <w:rFonts w:cs="Arial"/>
@@ -15285,12 +15814,21 @@
           <w:szCs w:val="24"/>
         </w:rPr>
       </w:pPr>
-      <w:r>
-        <w:rPr>
-          <w:rFonts w:cs="Arial"/>
-          <w:szCs w:val="24"/>
-        </w:rPr>
-        <w:t xml:space="preserve">Dataset – Elenco </w:t>
+      <w:proofErr w:type="spellStart"/>
+      <w:r>
+        <w:rPr>
+          <w:rFonts w:cs="Arial"/>
+          <w:szCs w:val="24"/>
+        </w:rPr>
+        <w:t>Dataset</w:t>
+      </w:r>
+      <w:proofErr w:type="spellEnd"/>
+      <w:r>
+        <w:rPr>
+          <w:rFonts w:cs="Arial"/>
+          <w:szCs w:val="24"/>
+        </w:rPr>
+        <w:t xml:space="preserve"> – Elenco </w:t>
       </w:r>
       <w:r>
         <w:rPr>
@@ -15328,7 +15866,7 @@
         <w:t xml:space="preserve"> da utilizzare durante i test</w:t>
       </w:r>
     </w:p>
-    <w:bookmarkEnd w:id="31"/>
+    <w:bookmarkEnd w:id="30"/>
     <w:p>
       <w:pPr>
         <w:rPr>
@@ -15361,6 +15899,7 @@
         <w:tab/>
         <w:t>"</w:t>
       </w:r>
+      <w:proofErr w:type="spellStart"/>
       <w:r>
         <w:rPr>
           <w:rFonts w:cs="Arial"/>
@@ -15389,6 +15928,7 @@
         </w:rPr>
         <w:t>R</w:t>
       </w:r>
+      <w:proofErr w:type="spellEnd"/>
       <w:r>
         <w:rPr>
           <w:rFonts w:cs="Arial"/>
@@ -15422,7 +15962,16 @@
           <w:rFonts w:cs="Arial"/>
           <w:szCs w:val="24"/>
         </w:rPr>
-        <w:t>numero progressivo a due livelli in formato x.y</w:t>
+        <w:t xml:space="preserve">numero progressivo a due livelli in formato </w:t>
+      </w:r>
+      <w:proofErr w:type="spellStart"/>
+      <w:proofErr w:type="gramStart"/>
+      <w:r>
+        <w:rPr>
+          <w:rFonts w:cs="Arial"/>
+          <w:szCs w:val="24"/>
+        </w:rPr>
+        <w:t>x.y</w:t>
       </w:r>
       <w:r>
         <w:rPr>
@@ -15431,6 +15980,8 @@
         </w:rPr>
         <w:t>y</w:t>
       </w:r>
+      <w:proofErr w:type="spellEnd"/>
+      <w:proofErr w:type="gramEnd"/>
     </w:p>
     <w:p>
       <w:pPr>
@@ -15466,8 +16017,17 @@
           <w:rFonts w:cs="Arial"/>
           <w:szCs w:val="24"/>
         </w:rPr>
-        <w:t>Documento in fase di lavorazione - docx</w:t>
-      </w:r>
+        <w:t xml:space="preserve">Documento in fase di lavorazione - </w:t>
+      </w:r>
+      <w:proofErr w:type="spellStart"/>
+      <w:r>
+        <w:rPr>
+          <w:rFonts w:cs="Arial"/>
+          <w:szCs w:val="24"/>
+        </w:rPr>
+        <w:t>docx</w:t>
+      </w:r>
+      <w:proofErr w:type="spellEnd"/>
     </w:p>
     <w:p>
       <w:pPr>
@@ -15663,7 +16223,7 @@
           <w:szCs w:val="24"/>
         </w:rPr>
       </w:pPr>
-      <w:bookmarkStart w:id="32" w:name="_Hlk532377240"/>
+      <w:bookmarkStart w:id="31" w:name="_Hlk532377240"/>
       <w:r>
         <w:rPr>
           <w:rFonts w:cs="Arial"/>
@@ -15710,7 +16270,23 @@
           <w:rFonts w:cs="Arial"/>
           <w:szCs w:val="24"/>
         </w:rPr>
-        <w:t>Tabella con le azioni da eseguire secondo la test chain del relativo requisito e i risultati ottenuti durante l’esecuzione</w:t>
+        <w:t xml:space="preserve">Tabella con le azioni da eseguire secondo </w:t>
+      </w:r>
+      <w:proofErr w:type="gramStart"/>
+      <w:r>
+        <w:rPr>
+          <w:rFonts w:cs="Arial"/>
+          <w:szCs w:val="24"/>
+        </w:rPr>
+        <w:t>la test</w:t>
+      </w:r>
+      <w:proofErr w:type="gramEnd"/>
+      <w:r>
+        <w:rPr>
+          <w:rFonts w:cs="Arial"/>
+          <w:szCs w:val="24"/>
+        </w:rPr>
+        <w:t xml:space="preserve"> chain del relativo requisito e i risultati ottenuti durante l’esecuzione</w:t>
       </w:r>
     </w:p>
     <w:p>
@@ -15781,7 +16357,7 @@
         <w:t xml:space="preserve"> – Sullo svolgimento del test</w:t>
       </w:r>
     </w:p>
-    <w:bookmarkEnd w:id="32"/>
+    <w:bookmarkEnd w:id="31"/>
     <w:p>
       <w:pPr>
         <w:rPr>
@@ -15814,12 +16390,21 @@
         <w:tab/>
         <w:t>"</w:t>
       </w:r>
-      <w:r>
-        <w:rPr>
-          <w:rFonts w:cs="Arial"/>
-          <w:szCs w:val="24"/>
-        </w:rPr>
-        <w:t>EasyGDPR_TestChainRes_R” + riferimento al req</w:t>
+      <w:proofErr w:type="spellStart"/>
+      <w:r>
+        <w:rPr>
+          <w:rFonts w:cs="Arial"/>
+          <w:szCs w:val="24"/>
+        </w:rPr>
+        <w:t>EasyGDPR_TestChainRes_R</w:t>
+      </w:r>
+      <w:proofErr w:type="spellEnd"/>
+      <w:r>
+        <w:rPr>
+          <w:rFonts w:cs="Arial"/>
+          <w:szCs w:val="24"/>
+        </w:rPr>
+        <w:t>” + riferimento al req</w:t>
       </w:r>
       <w:r>
         <w:rPr>
@@ -15840,7 +16425,21 @@
           <w:rFonts w:cs="Arial"/>
           <w:szCs w:val="24"/>
         </w:rPr>
-        <w:t>+ data di svolgimento del test in form</w:t>
+        <w:t xml:space="preserve">+ data </w:t>
+      </w:r>
+      <w:r>
+        <w:rPr>
+          <w:rFonts w:cs="Arial"/>
+          <w:szCs w:val="24"/>
+        </w:rPr>
+        <w:t xml:space="preserve">e ora </w:t>
+      </w:r>
+      <w:r>
+        <w:rPr>
+          <w:rFonts w:cs="Arial"/>
+          <w:szCs w:val="24"/>
+        </w:rPr>
+        <w:t>di svolgimento del test in form</w:t>
       </w:r>
       <w:r>
         <w:rPr>
@@ -15849,6 +16448,15 @@
         </w:rPr>
         <w:t>ato AA-MM-GG</w:t>
       </w:r>
+      <w:r>
+        <w:rPr>
+          <w:rFonts w:cs="Arial"/>
+          <w:szCs w:val="24"/>
+        </w:rPr>
+        <w:t>-HH-MM</w:t>
+      </w:r>
+      <w:bookmarkStart w:id="32" w:name="_GoBack"/>
+      <w:bookmarkEnd w:id="32"/>
     </w:p>
     <w:p>
       <w:pPr>
@@ -15884,8 +16492,17 @@
           <w:rFonts w:cs="Arial"/>
           <w:szCs w:val="24"/>
         </w:rPr>
-        <w:t>Documento in fase di lavorazione - docx</w:t>
-      </w:r>
+        <w:t xml:space="preserve">Documento in fase di lavorazione - </w:t>
+      </w:r>
+      <w:proofErr w:type="spellStart"/>
+      <w:r>
+        <w:rPr>
+          <w:rFonts w:cs="Arial"/>
+          <w:szCs w:val="24"/>
+        </w:rPr>
+        <w:t>docx</w:t>
+      </w:r>
+      <w:proofErr w:type="spellEnd"/>
     </w:p>
     <w:p>
       <w:pPr>
@@ -16273,6 +16890,7 @@
         <w:tab/>
         <w:t>"</w:t>
       </w:r>
+      <w:proofErr w:type="spellStart"/>
       <w:r>
         <w:rPr>
           <w:rFonts w:cs="Arial"/>
@@ -16285,7 +16903,15 @@
           <w:rFonts w:cs="Arial"/>
           <w:szCs w:val="24"/>
         </w:rPr>
-        <w:t>Prop_V" + numero progressivo a una cifra</w:t>
+        <w:t>Prop_V</w:t>
+      </w:r>
+      <w:proofErr w:type="spellEnd"/>
+      <w:r>
+        <w:rPr>
+          <w:rFonts w:cs="Arial"/>
+          <w:szCs w:val="24"/>
+        </w:rPr>
+        <w:t>" + numero progressivo a una cifra</w:t>
       </w:r>
     </w:p>
     <w:p>
@@ -16322,8 +16948,17 @@
           <w:rFonts w:cs="Arial"/>
           <w:szCs w:val="24"/>
         </w:rPr>
-        <w:t>Documento in fase di lavorazione - docx</w:t>
-      </w:r>
+        <w:t xml:space="preserve">Documento in fase di lavorazione - </w:t>
+      </w:r>
+      <w:proofErr w:type="spellStart"/>
+      <w:r>
+        <w:rPr>
+          <w:rFonts w:cs="Arial"/>
+          <w:szCs w:val="24"/>
+        </w:rPr>
+        <w:t>docx</w:t>
+      </w:r>
+      <w:proofErr w:type="spellEnd"/>
     </w:p>
     <w:p>
       <w:pPr>
@@ -16601,7 +17236,15 @@
           <w:szCs w:val="24"/>
         </w:rPr>
         <w:tab/>
-        <w:t>"Logo</w:t>
+        <w:t>"</w:t>
+      </w:r>
+      <w:proofErr w:type="spellStart"/>
+      <w:r>
+        <w:rPr>
+          <w:rFonts w:cs="Arial"/>
+          <w:szCs w:val="24"/>
+        </w:rPr>
+        <w:t>Logo</w:t>
       </w:r>
       <w:r>
         <w:rPr>
@@ -16610,6 +17253,7 @@
         </w:rPr>
         <w:t>_V</w:t>
       </w:r>
+      <w:proofErr w:type="spellEnd"/>
       <w:r>
         <w:rPr>
           <w:rFonts w:cs="Arial"/>
@@ -16666,8 +17310,17 @@
           <w:rFonts w:cs="Arial"/>
           <w:szCs w:val="24"/>
         </w:rPr>
-        <w:t xml:space="preserve"> png</w:t>
-      </w:r>
+        <w:t xml:space="preserve"> </w:t>
+      </w:r>
+      <w:proofErr w:type="spellStart"/>
+      <w:r>
+        <w:rPr>
+          <w:rFonts w:cs="Arial"/>
+          <w:szCs w:val="24"/>
+        </w:rPr>
+        <w:t>png</w:t>
+      </w:r>
+      <w:proofErr w:type="spellEnd"/>
     </w:p>
     <w:p>
       <w:pPr>
@@ -16887,6 +17540,7 @@
                 <w:szCs w:val="24"/>
               </w:rPr>
             </w:pPr>
+            <w:proofErr w:type="spellStart"/>
             <w:r>
               <w:rPr>
                 <w:rFonts w:cs="Arial"/>
@@ -16895,6 +17549,7 @@
               </w:rPr>
               <w:t>phpMyAdmin</w:t>
             </w:r>
+            <w:proofErr w:type="spellEnd"/>
           </w:p>
         </w:tc>
         <w:tc>
@@ -17012,12 +17667,21 @@
                 <w:szCs w:val="24"/>
               </w:rPr>
             </w:pPr>
-            <w:r>
-              <w:rPr>
-                <w:rFonts w:cs="Arial"/>
-                <w:szCs w:val="24"/>
-              </w:rPr>
-              <w:t>Fullcalendar Google Calendar</w:t>
+            <w:proofErr w:type="spellStart"/>
+            <w:r>
+              <w:rPr>
+                <w:rFonts w:cs="Arial"/>
+                <w:szCs w:val="24"/>
+              </w:rPr>
+              <w:t>Fullcalendar</w:t>
+            </w:r>
+            <w:proofErr w:type="spellEnd"/>
+            <w:r>
+              <w:rPr>
+                <w:rFonts w:cs="Arial"/>
+                <w:szCs w:val="24"/>
+              </w:rPr>
+              <w:t xml:space="preserve"> Google Calendar</w:t>
             </w:r>
           </w:p>
         </w:tc>
@@ -17382,7 +18046,15 @@
           <w:szCs w:val="24"/>
         </w:rPr>
         <w:tab/>
-        <w:t>"EasyGDPR_</w:t>
+        <w:t>"</w:t>
+      </w:r>
+      <w:proofErr w:type="spellStart"/>
+      <w:r>
+        <w:rPr>
+          <w:rFonts w:cs="Arial"/>
+          <w:szCs w:val="24"/>
+        </w:rPr>
+        <w:t>EasyGDPR_</w:t>
       </w:r>
       <w:r>
         <w:rPr>
@@ -17396,7 +18068,15 @@
           <w:rFonts w:cs="Arial"/>
           <w:szCs w:val="24"/>
         </w:rPr>
-        <w:t>_V" + numero progressivo a una cifra</w:t>
+        <w:t>_V</w:t>
+      </w:r>
+      <w:proofErr w:type="spellEnd"/>
+      <w:r>
+        <w:rPr>
+          <w:rFonts w:cs="Arial"/>
+          <w:szCs w:val="24"/>
+        </w:rPr>
+        <w:t>" + numero progressivo a una cifra</w:t>
       </w:r>
     </w:p>
     <w:p>
@@ -17433,8 +18113,17 @@
           <w:rFonts w:cs="Arial"/>
           <w:szCs w:val="24"/>
         </w:rPr>
-        <w:t>Documento in fase di lavorazione - docx</w:t>
-      </w:r>
+        <w:t xml:space="preserve">Documento in fase di lavorazione - </w:t>
+      </w:r>
+      <w:proofErr w:type="spellStart"/>
+      <w:r>
+        <w:rPr>
+          <w:rFonts w:cs="Arial"/>
+          <w:szCs w:val="24"/>
+        </w:rPr>
+        <w:t>docx</w:t>
+      </w:r>
+      <w:proofErr w:type="spellEnd"/>
     </w:p>
     <w:p>
       <w:pPr>
@@ -17707,8 +18396,17 @@
           <w:rFonts w:cs="Arial"/>
           <w:szCs w:val="24"/>
         </w:rPr>
-        <w:t>Archivio .zip contenente immagini in formato .png</w:t>
-      </w:r>
+        <w:t>Archivio .zip contenente immagini in formato .</w:t>
+      </w:r>
+      <w:proofErr w:type="spellStart"/>
+      <w:r>
+        <w:rPr>
+          <w:rFonts w:cs="Arial"/>
+          <w:szCs w:val="24"/>
+        </w:rPr>
+        <w:t>png</w:t>
+      </w:r>
+      <w:proofErr w:type="spellEnd"/>
     </w:p>
     <w:p>
       <w:pPr>
@@ -17746,6 +18444,7 @@
       <w:r>
         <w:t xml:space="preserve"> </w:t>
       </w:r>
+      <w:proofErr w:type="spellStart"/>
       <w:r>
         <w:rPr>
           <w:rFonts w:cs="Arial"/>
@@ -17753,6 +18452,7 @@
         </w:rPr>
         <w:t>Screenshots</w:t>
       </w:r>
+      <w:proofErr w:type="spellEnd"/>
       <w:r>
         <w:rPr>
           <w:rFonts w:cs="Arial"/>
@@ -18061,8 +18761,17 @@
           <w:rFonts w:cs="Arial"/>
           <w:szCs w:val="24"/>
         </w:rPr>
-        <w:t>File in formato .xlsx</w:t>
-      </w:r>
+        <w:t>File in formato .</w:t>
+      </w:r>
+      <w:proofErr w:type="spellStart"/>
+      <w:r>
+        <w:rPr>
+          <w:rFonts w:cs="Arial"/>
+          <w:szCs w:val="24"/>
+        </w:rPr>
+        <w:t>xlsx</w:t>
+      </w:r>
+      <w:proofErr w:type="spellEnd"/>
     </w:p>
     <w:p>
       <w:pPr>
@@ -18152,7 +18861,23 @@
           <w:rFonts w:cs="Arial"/>
           <w:szCs w:val="24"/>
         </w:rPr>
-        <w:t>il livello di maturità del processo sw calcolato internamente all’organizzazione</w:t>
+        <w:t xml:space="preserve">il livello di maturità del processo </w:t>
+      </w:r>
+      <w:proofErr w:type="spellStart"/>
+      <w:r>
+        <w:rPr>
+          <w:rFonts w:cs="Arial"/>
+          <w:szCs w:val="24"/>
+        </w:rPr>
+        <w:t>sw</w:t>
+      </w:r>
+      <w:proofErr w:type="spellEnd"/>
+      <w:r>
+        <w:rPr>
+          <w:rFonts w:cs="Arial"/>
+          <w:szCs w:val="24"/>
+        </w:rPr>
+        <w:t xml:space="preserve"> calcolato internamente all’organizzazione</w:t>
       </w:r>
     </w:p>
     <w:p>
@@ -18230,7 +18955,23 @@
           <w:rFonts w:cs="Arial"/>
           <w:szCs w:val="24"/>
         </w:rPr>
-        <w:t>Documento word che riporta il livello di maturità del processo sw stimato, con relative spiegazioni su come il livello di maturità calcolato sia stato raggiunto</w:t>
+        <w:t xml:space="preserve">Documento word che riporta il livello di maturità del processo </w:t>
+      </w:r>
+      <w:proofErr w:type="spellStart"/>
+      <w:r>
+        <w:rPr>
+          <w:rFonts w:cs="Arial"/>
+          <w:szCs w:val="24"/>
+        </w:rPr>
+        <w:t>sw</w:t>
+      </w:r>
+      <w:proofErr w:type="spellEnd"/>
+      <w:r>
+        <w:rPr>
+          <w:rFonts w:cs="Arial"/>
+          <w:szCs w:val="24"/>
+        </w:rPr>
+        <w:t xml:space="preserve"> stimato, con relative spiegazioni su come il livello di maturità calcolato sia stato raggiunto</w:t>
       </w:r>
     </w:p>
     <w:p>
@@ -18315,6 +19056,7 @@
         </w:rPr>
         <w:t>File in formato .</w:t>
       </w:r>
+      <w:proofErr w:type="spellStart"/>
       <w:r>
         <w:rPr>
           <w:rFonts w:cs="Arial"/>
@@ -18322,6 +19064,7 @@
         </w:rPr>
         <w:t>docx</w:t>
       </w:r>
+      <w:proofErr w:type="spellEnd"/>
     </w:p>
     <w:p>
       <w:pPr>
@@ -18510,7 +19253,23 @@
           <w:rFonts w:cs="Arial"/>
           <w:szCs w:val="24"/>
         </w:rPr>
-        <w:t>lcolo dei Function Points (FP)</w:t>
+        <w:t xml:space="preserve">lcolo dei Function </w:t>
+      </w:r>
+      <w:proofErr w:type="spellStart"/>
+      <w:r>
+        <w:rPr>
+          <w:rFonts w:cs="Arial"/>
+          <w:szCs w:val="24"/>
+        </w:rPr>
+        <w:t>Points</w:t>
+      </w:r>
+      <w:proofErr w:type="spellEnd"/>
+      <w:r>
+        <w:rPr>
+          <w:rFonts w:cs="Arial"/>
+          <w:szCs w:val="24"/>
+        </w:rPr>
+        <w:t xml:space="preserve"> (FP)</w:t>
       </w:r>
       <w:r>
         <w:rPr>
@@ -18585,6 +19344,7 @@
         </w:rPr>
         <w:t>Documenti per calcolo FP: “</w:t>
       </w:r>
+      <w:proofErr w:type="spellStart"/>
       <w:r>
         <w:rPr>
           <w:rFonts w:cs="Arial"/>
@@ -18592,6 +19352,7 @@
         </w:rPr>
         <w:t>CalcoloFP</w:t>
       </w:r>
+      <w:proofErr w:type="spellEnd"/>
       <w:r>
         <w:rPr>
           <w:rFonts w:cs="Arial"/>
@@ -18648,6 +19409,7 @@
         </w:rPr>
         <w:t>“</w:t>
       </w:r>
+      <w:proofErr w:type="spellStart"/>
       <w:r>
         <w:rPr>
           <w:rFonts w:cs="Arial"/>
@@ -18655,6 +19417,7 @@
         </w:rPr>
         <w:t>TabellaCalcoloFP</w:t>
       </w:r>
+      <w:proofErr w:type="spellEnd"/>
       <w:r>
         <w:rPr>
           <w:rFonts w:cs="Arial"/>
@@ -18789,13 +19552,23 @@
         </w:rPr>
         <w:t>File in formato .</w:t>
       </w:r>
-      <w:r>
-        <w:rPr>
-          <w:rFonts w:cs="Arial"/>
-          <w:szCs w:val="24"/>
-        </w:rPr>
-        <w:t>docx per i documenti “</w:t>
-      </w:r>
+      <w:proofErr w:type="spellStart"/>
+      <w:r>
+        <w:rPr>
+          <w:rFonts w:cs="Arial"/>
+          <w:szCs w:val="24"/>
+        </w:rPr>
+        <w:t>docx</w:t>
+      </w:r>
+      <w:proofErr w:type="spellEnd"/>
+      <w:r>
+        <w:rPr>
+          <w:rFonts w:cs="Arial"/>
+          <w:szCs w:val="24"/>
+        </w:rPr>
+        <w:t xml:space="preserve"> per i documenti “</w:t>
+      </w:r>
+      <w:proofErr w:type="spellStart"/>
       <w:r>
         <w:rPr>
           <w:rFonts w:cs="Arial"/>
@@ -18803,6 +19576,7 @@
         </w:rPr>
         <w:t>CalcoloFP</w:t>
       </w:r>
+      <w:proofErr w:type="spellEnd"/>
       <w:r>
         <w:rPr>
           <w:rFonts w:cs="Arial"/>
@@ -18815,7 +19589,23 @@
           <w:rFonts w:cs="Arial"/>
           <w:szCs w:val="24"/>
         </w:rPr>
-        <w:t>” e “COCOMO</w:t>
+        <w:t xml:space="preserve">” </w:t>
+      </w:r>
+      <w:proofErr w:type="gramStart"/>
+      <w:r>
+        <w:rPr>
+          <w:rFonts w:cs="Arial"/>
+          <w:szCs w:val="24"/>
+        </w:rPr>
+        <w:t>e “</w:t>
+      </w:r>
+      <w:proofErr w:type="gramEnd"/>
+      <w:r>
+        <w:rPr>
+          <w:rFonts w:cs="Arial"/>
+          <w:szCs w:val="24"/>
+        </w:rPr>
+        <w:t>COCOMO</w:t>
       </w:r>
       <w:r>
         <w:rPr>
@@ -18849,14 +19639,38 @@
           <w:rFonts w:cs="Arial"/>
           <w:szCs w:val="24"/>
         </w:rPr>
-        <w:t xml:space="preserve">File in formato .xlsx per </w:t>
-      </w:r>
-      <w:r>
-        <w:rPr>
-          <w:rFonts w:cs="Arial"/>
-          <w:szCs w:val="24"/>
-        </w:rPr>
-        <w:t>“Tabella</w:t>
+        <w:t>File in formato .</w:t>
+      </w:r>
+      <w:proofErr w:type="spellStart"/>
+      <w:r>
+        <w:rPr>
+          <w:rFonts w:cs="Arial"/>
+          <w:szCs w:val="24"/>
+        </w:rPr>
+        <w:t>xlsx</w:t>
+      </w:r>
+      <w:proofErr w:type="spellEnd"/>
+      <w:r>
+        <w:rPr>
+          <w:rFonts w:cs="Arial"/>
+          <w:szCs w:val="24"/>
+        </w:rPr>
+        <w:t xml:space="preserve"> per </w:t>
+      </w:r>
+      <w:r>
+        <w:rPr>
+          <w:rFonts w:cs="Arial"/>
+          <w:szCs w:val="24"/>
+        </w:rPr>
+        <w:t>“</w:t>
+      </w:r>
+      <w:proofErr w:type="spellStart"/>
+      <w:r>
+        <w:rPr>
+          <w:rFonts w:cs="Arial"/>
+          <w:szCs w:val="24"/>
+        </w:rPr>
+        <w:t>Tabella</w:t>
       </w:r>
       <w:r>
         <w:rPr>
@@ -18865,6 +19679,7 @@
         </w:rPr>
         <w:t>CalcoloFP</w:t>
       </w:r>
+      <w:proofErr w:type="spellEnd"/>
       <w:r>
         <w:rPr>
           <w:rFonts w:cs="Arial"/>
@@ -18949,8 +19764,17 @@
           <w:rFonts w:cs="Arial"/>
           <w:szCs w:val="24"/>
         </w:rPr>
-        <w:t>Function Points</w:t>
-      </w:r>
+        <w:t xml:space="preserve">Function </w:t>
+      </w:r>
+      <w:proofErr w:type="spellStart"/>
+      <w:r>
+        <w:rPr>
+          <w:rFonts w:cs="Arial"/>
+          <w:szCs w:val="24"/>
+        </w:rPr>
+        <w:t>Points</w:t>
+      </w:r>
+      <w:proofErr w:type="spellEnd"/>
       <w:r>
         <w:rPr>
           <w:rFonts w:cs="Arial"/>
@@ -19202,12 +20026,21 @@
         <w:lastRenderedPageBreak/>
         <w:t>“</w:t>
       </w:r>
-      <w:r>
-        <w:rPr>
-          <w:rFonts w:cs="Arial"/>
-          <w:szCs w:val="24"/>
-        </w:rPr>
-        <w:t>DocAvanz_</w:t>
+      <w:proofErr w:type="spellStart"/>
+      <w:r>
+        <w:rPr>
+          <w:rFonts w:cs="Arial"/>
+          <w:szCs w:val="24"/>
+        </w:rPr>
+        <w:t>DocAvanz</w:t>
+      </w:r>
+      <w:proofErr w:type="spellEnd"/>
+      <w:r>
+        <w:rPr>
+          <w:rFonts w:cs="Arial"/>
+          <w:szCs w:val="24"/>
+        </w:rPr>
+        <w:t>_</w:t>
       </w:r>
       <w:r>
         <w:rPr>
@@ -19274,6 +20107,7 @@
         </w:rPr>
         <w:t>File in formato .</w:t>
       </w:r>
+      <w:proofErr w:type="spellStart"/>
       <w:r>
         <w:rPr>
           <w:rFonts w:cs="Arial"/>
@@ -19281,6 +20115,7 @@
         </w:rPr>
         <w:t>docx</w:t>
       </w:r>
+      <w:proofErr w:type="spellEnd"/>
     </w:p>
     <w:p>
       <w:pPr>
@@ -19461,7 +20296,23 @@
           <w:rFonts w:cs="Arial"/>
           <w:szCs w:val="24"/>
         </w:rPr>
-        <w:t>Diagramma di Gantt riportante attività pianificate per il progetto e loro stato di avanzamento</w:t>
+        <w:t xml:space="preserve">Diagramma di </w:t>
+      </w:r>
+      <w:proofErr w:type="spellStart"/>
+      <w:r>
+        <w:rPr>
+          <w:rFonts w:cs="Arial"/>
+          <w:szCs w:val="24"/>
+        </w:rPr>
+        <w:t>Gantt</w:t>
+      </w:r>
+      <w:proofErr w:type="spellEnd"/>
+      <w:r>
+        <w:rPr>
+          <w:rFonts w:cs="Arial"/>
+          <w:szCs w:val="24"/>
+        </w:rPr>
+        <w:t xml:space="preserve"> riportante attività pianificate per il progetto e loro stato di avanzamento</w:t>
       </w:r>
     </w:p>
     <w:p>
@@ -19501,12 +20352,21 @@
         </w:rPr>
         <w:t>“</w:t>
       </w:r>
-      <w:r>
-        <w:rPr>
-          <w:rFonts w:cs="Arial"/>
-          <w:szCs w:val="24"/>
-        </w:rPr>
-        <w:t>EasyGDPR_Gantt_</w:t>
+      <w:proofErr w:type="spellStart"/>
+      <w:r>
+        <w:rPr>
+          <w:rFonts w:cs="Arial"/>
+          <w:szCs w:val="24"/>
+        </w:rPr>
+        <w:t>EasyGDPR_Gantt</w:t>
+      </w:r>
+      <w:proofErr w:type="spellEnd"/>
+      <w:r>
+        <w:rPr>
+          <w:rFonts w:cs="Arial"/>
+          <w:szCs w:val="24"/>
+        </w:rPr>
+        <w:t>_</w:t>
       </w:r>
       <w:r>
         <w:rPr>
@@ -19613,8 +20473,17 @@
           <w:rFonts w:cs="Arial"/>
           <w:szCs w:val="24"/>
         </w:rPr>
-        <w:t>Immagine in formato .png</w:t>
-      </w:r>
+        <w:t>Immagine in formato .</w:t>
+      </w:r>
+      <w:proofErr w:type="spellStart"/>
+      <w:r>
+        <w:rPr>
+          <w:rFonts w:cs="Arial"/>
+          <w:szCs w:val="24"/>
+        </w:rPr>
+        <w:t>png</w:t>
+      </w:r>
+      <w:proofErr w:type="spellEnd"/>
     </w:p>
     <w:p>
       <w:pPr>
@@ -19949,6 +20818,7 @@
       <w:r>
         <w:t xml:space="preserve"> </w:t>
       </w:r>
+      <w:proofErr w:type="spellStart"/>
       <w:r>
         <w:rPr>
           <w:rFonts w:cs="Arial"/>
@@ -19956,6 +20826,7 @@
         </w:rPr>
         <w:t>EasyGDPR_Rilascio_V</w:t>
       </w:r>
+      <w:proofErr w:type="spellEnd"/>
       <w:r>
         <w:rPr>
           <w:rFonts w:cs="Arial"/>
@@ -20019,8 +20890,17 @@
           <w:rFonts w:cs="Arial"/>
           <w:szCs w:val="24"/>
         </w:rPr>
-        <w:t>Documento in fase di lavorazione - docx</w:t>
-      </w:r>
+        <w:t xml:space="preserve">Documento in fase di lavorazione - </w:t>
+      </w:r>
+      <w:proofErr w:type="spellStart"/>
+      <w:r>
+        <w:rPr>
+          <w:rFonts w:cs="Arial"/>
+          <w:szCs w:val="24"/>
+        </w:rPr>
+        <w:t>docx</w:t>
+      </w:r>
+      <w:proofErr w:type="spellEnd"/>
     </w:p>
     <w:p>
       <w:pPr>
@@ -20134,7 +21014,7 @@
 </file>
 
 <file path=word/endnotes.xml><?xml version="1.0" encoding="utf-8"?>
-<w:endnotes xmlns:wpc="http://schemas.microsoft.com/office/word/2010/wordprocessingCanvas" xmlns:cx="http://schemas.microsoft.com/office/drawing/2014/chartex" xmlns:cx1="http://schemas.microsoft.com/office/drawing/2015/9/8/chartex" xmlns:cx2="http://schemas.microsoft.com/office/drawing/2015/10/21/chartex" xmlns:cx3="http://schemas.microsoft.com/office/drawing/2016/5/9/chartex" xmlns:cx4="http://schemas.microsoft.com/office/drawing/2016/5/10/chartex" xmlns:cx5="http://schemas.microsoft.com/office/drawing/2016/5/11/chartex" xmlns:cx6="http://schemas.microsoft.com/office/drawing/2016/5/12/chartex" xmlns:cx7="http://schemas.microsoft.com/office/drawing/2016/5/13/chartex" xmlns:cx8="http://schemas.microsoft.com/office/drawing/2016/5/14/chartex" xmlns:mc="http://schemas.openxmlformats.org/markup-compatibility/2006" xmlns:aink="http://schemas.microsoft.com/office/drawing/2016/ink" xmlns:am3d="http://schemas.microsoft.com/office/drawing/2017/model3d" xmlns:o="urn:schemas-microsoft-com:office:office" xmlns:r="http://schemas.openxmlformats.org/officeDocument/2006/relationships" xmlns:m="http://schemas.openxmlformats.org/officeDocument/2006/math" xmlns:v="urn:schemas-microsoft-com:vml" xmlns:wp14="http://schemas.microsoft.com/office/word/2010/wordprocessingDrawing" xmlns:wp="http://schemas.openxmlformats.org/drawingml/2006/wordprocessingDrawing" xmlns:w10="urn:schemas-microsoft-com:office:word" xmlns:w="http://schemas.openxmlformats.org/wordprocessingml/2006/main" xmlns:w14="http://schemas.microsoft.com/office/word/2010/wordml" xmlns:w15="http://schemas.microsoft.com/office/word/2012/wordml" xmlns:w16cid="http://schemas.microsoft.com/office/word/2016/wordml/cid" xmlns:w16se="http://schemas.microsoft.com/office/word/2015/wordml/symex" xmlns:wpg="http://schemas.microsoft.com/office/word/2010/wordprocessingGroup" xmlns:wpi="http://schemas.microsoft.com/office/word/2010/wordprocessingInk" xmlns:wne="http://schemas.microsoft.com/office/word/2006/wordml" xmlns:wps="http://schemas.microsoft.com/office/word/2010/wordprocessingShape" mc:Ignorable="w14 w15 w16se w16cid wp14">
+<w:endnotes xmlns:wpc="http://schemas.microsoft.com/office/word/2010/wordprocessingCanvas" xmlns:cx="http://schemas.microsoft.com/office/drawing/2014/chartex" xmlns:mc="http://schemas.openxmlformats.org/markup-compatibility/2006" xmlns:o="urn:schemas-microsoft-com:office:office" xmlns:r="http://schemas.openxmlformats.org/officeDocument/2006/relationships" xmlns:m="http://schemas.openxmlformats.org/officeDocument/2006/math" xmlns:v="urn:schemas-microsoft-com:vml" xmlns:wp14="http://schemas.microsoft.com/office/word/2010/wordprocessingDrawing" xmlns:wp="http://schemas.openxmlformats.org/drawingml/2006/wordprocessingDrawing" xmlns:w10="urn:schemas-microsoft-com:office:word" xmlns:w="http://schemas.openxmlformats.org/wordprocessingml/2006/main" xmlns:w14="http://schemas.microsoft.com/office/word/2010/wordml" xmlns:w15="http://schemas.microsoft.com/office/word/2012/wordml" xmlns:w16se="http://schemas.microsoft.com/office/word/2015/wordml/symex" xmlns:wpg="http://schemas.microsoft.com/office/word/2010/wordprocessingGroup" xmlns:wpi="http://schemas.microsoft.com/office/word/2010/wordprocessingInk" xmlns:wne="http://schemas.microsoft.com/office/word/2006/wordml" xmlns:wps="http://schemas.microsoft.com/office/word/2010/wordprocessingShape" mc:Ignorable="w14 w15 w16se wp14">
   <w:endnote w:type="separator" w:id="-1">
     <w:p>
       <w:pPr>
@@ -20159,7 +21039,7 @@
 </file>
 
 <file path=word/footer1.xml><?xml version="1.0" encoding="utf-8"?>
-<w:ftr xmlns:wpc="http://schemas.microsoft.com/office/word/2010/wordprocessingCanvas" xmlns:cx="http://schemas.microsoft.com/office/drawing/2014/chartex" xmlns:cx1="http://schemas.microsoft.com/office/drawing/2015/9/8/chartex" xmlns:cx2="http://schemas.microsoft.com/office/drawing/2015/10/21/chartex" xmlns:cx3="http://schemas.microsoft.com/office/drawing/2016/5/9/chartex" xmlns:cx4="http://schemas.microsoft.com/office/drawing/2016/5/10/chartex" xmlns:cx5="http://schemas.microsoft.com/office/drawing/2016/5/11/chartex" xmlns:cx6="http://schemas.microsoft.com/office/drawing/2016/5/12/chartex" xmlns:cx7="http://schemas.microsoft.com/office/drawing/2016/5/13/chartex" xmlns:cx8="http://schemas.microsoft.com/office/drawing/2016/5/14/chartex" xmlns:mc="http://schemas.openxmlformats.org/markup-compatibility/2006" xmlns:aink="http://schemas.microsoft.com/office/drawing/2016/ink" xmlns:am3d="http://schemas.microsoft.com/office/drawing/2017/model3d" xmlns:o="urn:schemas-microsoft-com:office:office" xmlns:r="http://schemas.openxmlformats.org/officeDocument/2006/relationships" xmlns:m="http://schemas.openxmlformats.org/officeDocument/2006/math" xmlns:v="urn:schemas-microsoft-com:vml" xmlns:wp14="http://schemas.microsoft.com/office/word/2010/wordprocessingDrawing" xmlns:wp="http://schemas.openxmlformats.org/drawingml/2006/wordprocessingDrawing" xmlns:w10="urn:schemas-microsoft-com:office:word" xmlns:w="http://schemas.openxmlformats.org/wordprocessingml/2006/main" xmlns:w14="http://schemas.microsoft.com/office/word/2010/wordml" xmlns:w15="http://schemas.microsoft.com/office/word/2012/wordml" xmlns:w16cid="http://schemas.microsoft.com/office/word/2016/wordml/cid" xmlns:w16se="http://schemas.microsoft.com/office/word/2015/wordml/symex" xmlns:wpg="http://schemas.microsoft.com/office/word/2010/wordprocessingGroup" xmlns:wpi="http://schemas.microsoft.com/office/word/2010/wordprocessingInk" xmlns:wne="http://schemas.microsoft.com/office/word/2006/wordml" xmlns:wps="http://schemas.microsoft.com/office/word/2010/wordprocessingShape" mc:Ignorable="w14 w15 w16se w16cid wp14">
+<w:ftr xmlns:wpc="http://schemas.microsoft.com/office/word/2010/wordprocessingCanvas" xmlns:cx="http://schemas.microsoft.com/office/drawing/2014/chartex" xmlns:mc="http://schemas.openxmlformats.org/markup-compatibility/2006" xmlns:o="urn:schemas-microsoft-com:office:office" xmlns:r="http://schemas.openxmlformats.org/officeDocument/2006/relationships" xmlns:m="http://schemas.openxmlformats.org/officeDocument/2006/math" xmlns:v="urn:schemas-microsoft-com:vml" xmlns:wp14="http://schemas.microsoft.com/office/word/2010/wordprocessingDrawing" xmlns:wp="http://schemas.openxmlformats.org/drawingml/2006/wordprocessingDrawing" xmlns:w10="urn:schemas-microsoft-com:office:word" xmlns:w="http://schemas.openxmlformats.org/wordprocessingml/2006/main" xmlns:w14="http://schemas.microsoft.com/office/word/2010/wordml" xmlns:w15="http://schemas.microsoft.com/office/word/2012/wordml" xmlns:w16se="http://schemas.microsoft.com/office/word/2015/wordml/symex" xmlns:wpg="http://schemas.microsoft.com/office/word/2010/wordprocessingGroup" xmlns:wpi="http://schemas.microsoft.com/office/word/2010/wordprocessingInk" xmlns:wne="http://schemas.microsoft.com/office/word/2006/wordml" xmlns:wps="http://schemas.microsoft.com/office/word/2010/wordprocessingShape" mc:Ignorable="w14 w15 w16se wp14">
   <w:sdt>
     <w:sdtPr>
       <w:id w:val="-1688208185"/>
@@ -20188,7 +21068,7 @@
           <w:rPr>
             <w:noProof/>
           </w:rPr>
-          <w:t>20</w:t>
+          <w:t>21</w:t>
         </w:r>
         <w:r>
           <w:fldChar w:fldCharType="end"/>
@@ -20205,7 +21085,7 @@
 </file>
 
 <file path=word/footnotes.xml><?xml version="1.0" encoding="utf-8"?>
-<w:footnotes xmlns:wpc="http://schemas.microsoft.com/office/word/2010/wordprocessingCanvas" xmlns:cx="http://schemas.microsoft.com/office/drawing/2014/chartex" xmlns:cx1="http://schemas.microsoft.com/office/drawing/2015/9/8/chartex" xmlns:cx2="http://schemas.microsoft.com/office/drawing/2015/10/21/chartex" xmlns:cx3="http://schemas.microsoft.com/office/drawing/2016/5/9/chartex" xmlns:cx4="http://schemas.microsoft.com/office/drawing/2016/5/10/chartex" xmlns:cx5="http://schemas.microsoft.com/office/drawing/2016/5/11/chartex" xmlns:cx6="http://schemas.microsoft.com/office/drawing/2016/5/12/chartex" xmlns:cx7="http://schemas.microsoft.com/office/drawing/2016/5/13/chartex" xmlns:cx8="http://schemas.microsoft.com/office/drawing/2016/5/14/chartex" xmlns:mc="http://schemas.openxmlformats.org/markup-compatibility/2006" xmlns:aink="http://schemas.microsoft.com/office/drawing/2016/ink" xmlns:am3d="http://schemas.microsoft.com/office/drawing/2017/model3d" xmlns:o="urn:schemas-microsoft-com:office:office" xmlns:r="http://schemas.openxmlformats.org/officeDocument/2006/relationships" xmlns:m="http://schemas.openxmlformats.org/officeDocument/2006/math" xmlns:v="urn:schemas-microsoft-com:vml" xmlns:wp14="http://schemas.microsoft.com/office/word/2010/wordprocessingDrawing" xmlns:wp="http://schemas.openxmlformats.org/drawingml/2006/wordprocessingDrawing" xmlns:w10="urn:schemas-microsoft-com:office:word" xmlns:w="http://schemas.openxmlformats.org/wordprocessingml/2006/main" xmlns:w14="http://schemas.microsoft.com/office/word/2010/wordml" xmlns:w15="http://schemas.microsoft.com/office/word/2012/wordml" xmlns:w16cid="http://schemas.microsoft.com/office/word/2016/wordml/cid" xmlns:w16se="http://schemas.microsoft.com/office/word/2015/wordml/symex" xmlns:wpg="http://schemas.microsoft.com/office/word/2010/wordprocessingGroup" xmlns:wpi="http://schemas.microsoft.com/office/word/2010/wordprocessingInk" xmlns:wne="http://schemas.microsoft.com/office/word/2006/wordml" xmlns:wps="http://schemas.microsoft.com/office/word/2010/wordprocessingShape" mc:Ignorable="w14 w15 w16se w16cid wp14">
+<w:footnotes xmlns:wpc="http://schemas.microsoft.com/office/word/2010/wordprocessingCanvas" xmlns:cx="http://schemas.microsoft.com/office/drawing/2014/chartex" xmlns:mc="http://schemas.openxmlformats.org/markup-compatibility/2006" xmlns:o="urn:schemas-microsoft-com:office:office" xmlns:r="http://schemas.openxmlformats.org/officeDocument/2006/relationships" xmlns:m="http://schemas.openxmlformats.org/officeDocument/2006/math" xmlns:v="urn:schemas-microsoft-com:vml" xmlns:wp14="http://schemas.microsoft.com/office/word/2010/wordprocessingDrawing" xmlns:wp="http://schemas.openxmlformats.org/drawingml/2006/wordprocessingDrawing" xmlns:w10="urn:schemas-microsoft-com:office:word" xmlns:w="http://schemas.openxmlformats.org/wordprocessingml/2006/main" xmlns:w14="http://schemas.microsoft.com/office/word/2010/wordml" xmlns:w15="http://schemas.microsoft.com/office/word/2012/wordml" xmlns:w16se="http://schemas.microsoft.com/office/word/2015/wordml/symex" xmlns:wpg="http://schemas.microsoft.com/office/word/2010/wordprocessingGroup" xmlns:wpi="http://schemas.microsoft.com/office/word/2010/wordprocessingInk" xmlns:wne="http://schemas.microsoft.com/office/word/2006/wordml" xmlns:wps="http://schemas.microsoft.com/office/word/2010/wordprocessingShape" mc:Ignorable="w14 w15 w16se wp14">
   <w:footnote w:type="separator" w:id="-1">
     <w:p>
       <w:pPr>
@@ -20230,7 +21110,7 @@
 </file>
 
 <file path=word/header1.xml><?xml version="1.0" encoding="utf-8"?>
-<w:hdr xmlns:wpc="http://schemas.microsoft.com/office/word/2010/wordprocessingCanvas" xmlns:cx="http://schemas.microsoft.com/office/drawing/2014/chartex" xmlns:cx1="http://schemas.microsoft.com/office/drawing/2015/9/8/chartex" xmlns:cx2="http://schemas.microsoft.com/office/drawing/2015/10/21/chartex" xmlns:cx3="http://schemas.microsoft.com/office/drawing/2016/5/9/chartex" xmlns:cx4="http://schemas.microsoft.com/office/drawing/2016/5/10/chartex" xmlns:cx5="http://schemas.microsoft.com/office/drawing/2016/5/11/chartex" xmlns:cx6="http://schemas.microsoft.com/office/drawing/2016/5/12/chartex" xmlns:cx7="http://schemas.microsoft.com/office/drawing/2016/5/13/chartex" xmlns:cx8="http://schemas.microsoft.com/office/drawing/2016/5/14/chartex" xmlns:mc="http://schemas.openxmlformats.org/markup-compatibility/2006" xmlns:aink="http://schemas.microsoft.com/office/drawing/2016/ink" xmlns:am3d="http://schemas.microsoft.com/office/drawing/2017/model3d" xmlns:o="urn:schemas-microsoft-com:office:office" xmlns:r="http://schemas.openxmlformats.org/officeDocument/2006/relationships" xmlns:m="http://schemas.openxmlformats.org/officeDocument/2006/math" xmlns:v="urn:schemas-microsoft-com:vml" xmlns:wp14="http://schemas.microsoft.com/office/word/2010/wordprocessingDrawing" xmlns:wp="http://schemas.openxmlformats.org/drawingml/2006/wordprocessingDrawing" xmlns:w10="urn:schemas-microsoft-com:office:word" xmlns:w="http://schemas.openxmlformats.org/wordprocessingml/2006/main" xmlns:w14="http://schemas.microsoft.com/office/word/2010/wordml" xmlns:w15="http://schemas.microsoft.com/office/word/2012/wordml" xmlns:w16cid="http://schemas.microsoft.com/office/word/2016/wordml/cid" xmlns:w16se="http://schemas.microsoft.com/office/word/2015/wordml/symex" xmlns:wpg="http://schemas.microsoft.com/office/word/2010/wordprocessingGroup" xmlns:wpi="http://schemas.microsoft.com/office/word/2010/wordprocessingInk" xmlns:wne="http://schemas.microsoft.com/office/word/2006/wordml" xmlns:wps="http://schemas.microsoft.com/office/word/2010/wordprocessingShape" mc:Ignorable="w14 w15 w16se w16cid wp14">
+<w:hdr xmlns:wpc="http://schemas.microsoft.com/office/word/2010/wordprocessingCanvas" xmlns:cx="http://schemas.microsoft.com/office/drawing/2014/chartex" xmlns:mc="http://schemas.openxmlformats.org/markup-compatibility/2006" xmlns:o="urn:schemas-microsoft-com:office:office" xmlns:r="http://schemas.openxmlformats.org/officeDocument/2006/relationships" xmlns:m="http://schemas.openxmlformats.org/officeDocument/2006/math" xmlns:v="urn:schemas-microsoft-com:vml" xmlns:wp14="http://schemas.microsoft.com/office/word/2010/wordprocessingDrawing" xmlns:wp="http://schemas.openxmlformats.org/drawingml/2006/wordprocessingDrawing" xmlns:w10="urn:schemas-microsoft-com:office:word" xmlns:w="http://schemas.openxmlformats.org/wordprocessingml/2006/main" xmlns:w14="http://schemas.microsoft.com/office/word/2010/wordml" xmlns:w15="http://schemas.microsoft.com/office/word/2012/wordml" xmlns:w16se="http://schemas.microsoft.com/office/word/2015/wordml/symex" xmlns:wpg="http://schemas.microsoft.com/office/word/2010/wordprocessingGroup" xmlns:wpi="http://schemas.microsoft.com/office/word/2010/wordprocessingInk" xmlns:wne="http://schemas.microsoft.com/office/word/2006/wordml" xmlns:wps="http://schemas.microsoft.com/office/word/2010/wordprocessingShape" mc:Ignorable="w14 w15 w16se wp14">
   <w:p>
     <w:pPr>
       <w:pStyle w:val="Intestazione"/>
@@ -20326,6 +21206,7 @@
       </w:rPr>
       <w:t xml:space="preserve">rogetto: </w:t>
     </w:r>
+    <w:proofErr w:type="spellStart"/>
     <w:r>
       <w:rPr>
         <w:rFonts w:cs="Arial"/>
@@ -20333,6 +21214,7 @@
       </w:rPr>
       <w:t>EasyGDPR</w:t>
     </w:r>
+    <w:proofErr w:type="spellEnd"/>
     <w:r>
       <w:rPr>
         <w:rFonts w:cs="Arial"/>
@@ -20463,7 +21345,7 @@
 </file>
 
 <file path=word/numbering.xml><?xml version="1.0" encoding="utf-8"?>
-<w:numbering xmlns:wpc="http://schemas.microsoft.com/office/word/2010/wordprocessingCanvas" xmlns:cx="http://schemas.microsoft.com/office/drawing/2014/chartex" xmlns:cx1="http://schemas.microsoft.com/office/drawing/2015/9/8/chartex" xmlns:cx2="http://schemas.microsoft.com/office/drawing/2015/10/21/chartex" xmlns:cx3="http://schemas.microsoft.com/office/drawing/2016/5/9/chartex" xmlns:cx4="http://schemas.microsoft.com/office/drawing/2016/5/10/chartex" xmlns:cx5="http://schemas.microsoft.com/office/drawing/2016/5/11/chartex" xmlns:cx6="http://schemas.microsoft.com/office/drawing/2016/5/12/chartex" xmlns:cx7="http://schemas.microsoft.com/office/drawing/2016/5/13/chartex" xmlns:cx8="http://schemas.microsoft.com/office/drawing/2016/5/14/chartex" xmlns:mc="http://schemas.openxmlformats.org/markup-compatibility/2006" xmlns:aink="http://schemas.microsoft.com/office/drawing/2016/ink" xmlns:am3d="http://schemas.microsoft.com/office/drawing/2017/model3d" xmlns:o="urn:schemas-microsoft-com:office:office" xmlns:r="http://schemas.openxmlformats.org/officeDocument/2006/relationships" xmlns:m="http://schemas.openxmlformats.org/officeDocument/2006/math" xmlns:v="urn:schemas-microsoft-com:vml" xmlns:wp14="http://schemas.microsoft.com/office/word/2010/wordprocessingDrawing" xmlns:wp="http://schemas.openxmlformats.org/drawingml/2006/wordprocessingDrawing" xmlns:w10="urn:schemas-microsoft-com:office:word" xmlns:w="http://schemas.openxmlformats.org/wordprocessingml/2006/main" xmlns:w14="http://schemas.microsoft.com/office/word/2010/wordml" xmlns:w15="http://schemas.microsoft.com/office/word/2012/wordml" xmlns:w16cid="http://schemas.microsoft.com/office/word/2016/wordml/cid" xmlns:w16se="http://schemas.microsoft.com/office/word/2015/wordml/symex" xmlns:wpg="http://schemas.microsoft.com/office/word/2010/wordprocessingGroup" xmlns:wpi="http://schemas.microsoft.com/office/word/2010/wordprocessingInk" xmlns:wne="http://schemas.microsoft.com/office/word/2006/wordml" xmlns:wps="http://schemas.microsoft.com/office/word/2010/wordprocessingShape" mc:Ignorable="w14 w15 w16se w16cid wp14">
+<w:numbering xmlns:wpc="http://schemas.microsoft.com/office/word/2010/wordprocessingCanvas" xmlns:cx="http://schemas.microsoft.com/office/drawing/2014/chartex" xmlns:mc="http://schemas.openxmlformats.org/markup-compatibility/2006" xmlns:o="urn:schemas-microsoft-com:office:office" xmlns:r="http://schemas.openxmlformats.org/officeDocument/2006/relationships" xmlns:m="http://schemas.openxmlformats.org/officeDocument/2006/math" xmlns:v="urn:schemas-microsoft-com:vml" xmlns:wp14="http://schemas.microsoft.com/office/word/2010/wordprocessingDrawing" xmlns:wp="http://schemas.openxmlformats.org/drawingml/2006/wordprocessingDrawing" xmlns:w10="urn:schemas-microsoft-com:office:word" xmlns:w="http://schemas.openxmlformats.org/wordprocessingml/2006/main" xmlns:w14="http://schemas.microsoft.com/office/word/2010/wordml" xmlns:w15="http://schemas.microsoft.com/office/word/2012/wordml" xmlns:w16se="http://schemas.microsoft.com/office/word/2015/wordml/symex" xmlns:wpg="http://schemas.microsoft.com/office/word/2010/wordprocessingGroup" xmlns:wpi="http://schemas.microsoft.com/office/word/2010/wordprocessingInk" xmlns:wne="http://schemas.microsoft.com/office/word/2006/wordml" xmlns:wps="http://schemas.microsoft.com/office/word/2010/wordprocessingShape" mc:Ignorable="w14 w15 w16se wp14">
   <w:abstractNum w:abstractNumId="0" w15:restartNumberingAfterBreak="0">
     <w:nsid w:val="04590A18"/>
     <w:multiLevelType w:val="hybridMultilevel"/>
@@ -22877,7 +23759,7 @@
 </file>
 
 <file path=word/styles.xml><?xml version="1.0" encoding="utf-8"?>
-<w:styles xmlns:mc="http://schemas.openxmlformats.org/markup-compatibility/2006" xmlns:r="http://schemas.openxmlformats.org/officeDocument/2006/relationships" xmlns:w="http://schemas.openxmlformats.org/wordprocessingml/2006/main" xmlns:w14="http://schemas.microsoft.com/office/word/2010/wordml" xmlns:w15="http://schemas.microsoft.com/office/word/2012/wordml" xmlns:w16cid="http://schemas.microsoft.com/office/word/2016/wordml/cid" xmlns:w16se="http://schemas.microsoft.com/office/word/2015/wordml/symex" mc:Ignorable="w14 w15 w16se w16cid">
+<w:styles xmlns:mc="http://schemas.openxmlformats.org/markup-compatibility/2006" xmlns:r="http://schemas.openxmlformats.org/officeDocument/2006/relationships" xmlns:w="http://schemas.openxmlformats.org/wordprocessingml/2006/main" xmlns:w14="http://schemas.microsoft.com/office/word/2010/wordml" xmlns:w15="http://schemas.microsoft.com/office/word/2012/wordml" xmlns:w16se="http://schemas.microsoft.com/office/word/2015/wordml/symex" mc:Ignorable="w14 w15 w16se">
   <w:docDefaults>
     <w:rPrDefault>
       <w:rPr>
@@ -22893,7 +23775,7 @@
       </w:pPr>
     </w:pPrDefault>
   </w:docDefaults>
-  <w:latentStyles w:defLockedState="0" w:defUIPriority="99" w:defSemiHidden="0" w:defUnhideWhenUsed="0" w:defQFormat="0" w:count="376">
+  <w:latentStyles w:defLockedState="0" w:defUIPriority="99" w:defSemiHidden="0" w:defUnhideWhenUsed="0" w:defQFormat="0" w:count="371">
     <w:lsdException w:name="Normal" w:uiPriority="0" w:qFormat="1"/>
     <w:lsdException w:name="heading 1" w:uiPriority="9" w:qFormat="1"/>
     <w:lsdException w:name="heading 2" w:semiHidden="1" w:uiPriority="9" w:unhideWhenUsed="1" w:qFormat="1"/>
@@ -23265,11 +24147,6 @@
     <w:lsdException w:name="List Table 5 Dark Accent 6" w:uiPriority="50"/>
     <w:lsdException w:name="List Table 6 Colorful Accent 6" w:uiPriority="51"/>
     <w:lsdException w:name="List Table 7 Colorful Accent 6" w:uiPriority="52"/>
-    <w:lsdException w:name="Mention" w:semiHidden="1" w:unhideWhenUsed="1"/>
-    <w:lsdException w:name="Smart Hyperlink" w:semiHidden="1" w:unhideWhenUsed="1"/>
-    <w:lsdException w:name="Hashtag" w:semiHidden="1" w:unhideWhenUsed="1"/>
-    <w:lsdException w:name="Unresolved Mention" w:semiHidden="1" w:unhideWhenUsed="1"/>
-    <w:lsdException w:name="Smart Link" w:semiHidden="1" w:unhideWhenUsed="1"/>
   </w:latentStyles>
   <w:style w:type="paragraph" w:default="1" w:styleId="Normale">
     <w:name w:val="Normal"/>
@@ -23942,7 +24819,7 @@
 </file>
 
 <file path=customXml/itemProps1.xml><?xml version="1.0" encoding="utf-8"?>
-<ds:datastoreItem xmlns:ds="http://schemas.openxmlformats.org/officeDocument/2006/customXml" ds:itemID="{80F10286-09F5-43E4-97CB-038A6FC09E7A}">
+<ds:datastoreItem xmlns:ds="http://schemas.openxmlformats.org/officeDocument/2006/customXml" ds:itemID="{3D80C4B4-B16D-477C-83CB-27A832B1E6CE}">
   <ds:schemaRefs>
     <ds:schemaRef ds:uri="http://schemas.openxmlformats.org/officeDocument/2006/bibliography"/>
   </ds:schemaRefs>

</xml_diff>

<commit_message>
Modifiche errori nei VerbInt, modifiche al CM e al Manuale. Eliminazione file di Test dummy
</commit_message>
<xml_diff>
--- a/Documentazione/CM/CMv1.00.docx
+++ b/Documentazione/CM/CMv1.00.docx
@@ -3177,7 +3177,14 @@
                 <w:rFonts w:cs="Arial"/>
                 <w:szCs w:val="24"/>
               </w:rPr>
-              <w:t xml:space="preserve">paragrafi 2.10.1, 2.10.2 E </w:t>
+              <w:t xml:space="preserve">paragrafi 2.10.1, 2.10.2 </w:t>
+            </w:r>
+            <w:r>
+              <w:rPr>
+                <w:rFonts w:cs="Arial"/>
+                <w:szCs w:val="24"/>
+              </w:rPr>
+              <w:t xml:space="preserve">e </w:t>
             </w:r>
             <w:r>
               <w:rPr>
@@ -3212,13 +3219,6 @@
                 <w:rFonts w:cs="Arial"/>
                 <w:szCs w:val="24"/>
               </w:rPr>
-              <w:t>, 2.9.1</w:t>
-            </w:r>
-            <w:r>
-              <w:rPr>
-                <w:rFonts w:cs="Arial"/>
-                <w:szCs w:val="24"/>
-              </w:rPr>
               <w:t xml:space="preserve">, </w:t>
             </w:r>
             <w:r>
@@ -3226,14 +3226,7 @@
                 <w:rFonts w:cs="Arial"/>
                 <w:szCs w:val="24"/>
               </w:rPr>
-              <w:t xml:space="preserve">2.10.2, </w:t>
-            </w:r>
-            <w:r>
-              <w:rPr>
-                <w:rFonts w:cs="Arial"/>
-                <w:szCs w:val="24"/>
-              </w:rPr>
-              <w:t xml:space="preserve">2.11, </w:t>
+              <w:t>2.8</w:t>
             </w:r>
             <w:bookmarkStart w:id="4" w:name="_GoBack"/>
             <w:bookmarkEnd w:id="4"/>
@@ -3242,6 +3235,41 @@
                 <w:rFonts w:cs="Arial"/>
                 <w:szCs w:val="24"/>
               </w:rPr>
+              <w:t xml:space="preserve">, </w:t>
+            </w:r>
+            <w:r>
+              <w:rPr>
+                <w:rFonts w:cs="Arial"/>
+                <w:szCs w:val="24"/>
+              </w:rPr>
+              <w:t>2.9.1</w:t>
+            </w:r>
+            <w:r>
+              <w:rPr>
+                <w:rFonts w:cs="Arial"/>
+                <w:szCs w:val="24"/>
+              </w:rPr>
+              <w:t xml:space="preserve">, </w:t>
+            </w:r>
+            <w:r>
+              <w:rPr>
+                <w:rFonts w:cs="Arial"/>
+                <w:szCs w:val="24"/>
+              </w:rPr>
+              <w:t xml:space="preserve">2.10.2, </w:t>
+            </w:r>
+            <w:r>
+              <w:rPr>
+                <w:rFonts w:cs="Arial"/>
+                <w:szCs w:val="24"/>
+              </w:rPr>
+              <w:t xml:space="preserve">2.11, </w:t>
+            </w:r>
+            <w:r>
+              <w:rPr>
+                <w:rFonts w:cs="Arial"/>
+                <w:szCs w:val="24"/>
+              </w:rPr>
               <w:t>2.14</w:t>
             </w:r>
             <w:r>
@@ -3298,7 +3326,14 @@
                 <w:rFonts w:cs="Arial"/>
                 <w:szCs w:val="24"/>
               </w:rPr>
-              <w:t>12</w:t>
+              <w:t>1</w:t>
+            </w:r>
+            <w:r>
+              <w:rPr>
+                <w:rFonts w:cs="Arial"/>
+                <w:szCs w:val="24"/>
+              </w:rPr>
+              <w:t>4</w:t>
             </w:r>
             <w:r>
               <w:rPr>
@@ -5335,7 +5370,7 @@
                 <w:noProof/>
                 <w:webHidden/>
               </w:rPr>
-              <w:t>17</w:t>
+              <w:t>16</w:t>
             </w:r>
             <w:r>
               <w:rPr>
@@ -5406,7 +5441,7 @@
                 <w:noProof/>
                 <w:webHidden/>
               </w:rPr>
-              <w:t>18</w:t>
+              <w:t>17</w:t>
             </w:r>
             <w:r>
               <w:rPr>
@@ -5548,7 +5583,7 @@
                 <w:noProof/>
                 <w:webHidden/>
               </w:rPr>
-              <w:t>19</w:t>
+              <w:t>18</w:t>
             </w:r>
             <w:r>
               <w:rPr>
@@ -10739,8 +10774,8 @@
         <w:tblLook w:val="04A0" w:firstRow="1" w:lastRow="0" w:firstColumn="1" w:lastColumn="0" w:noHBand="0" w:noVBand="1"/>
       </w:tblPr>
       <w:tblGrid>
-        <w:gridCol w:w="3539"/>
-        <w:gridCol w:w="6089"/>
+        <w:gridCol w:w="2547"/>
+        <w:gridCol w:w="7081"/>
       </w:tblGrid>
       <w:tr>
         <w:trPr>
@@ -10749,7 +10784,7 @@
         <w:tc>
           <w:tcPr>
             <w:cnfStyle w:val="001000000000" w:firstRow="0" w:lastRow="0" w:firstColumn="1" w:lastColumn="0" w:oddVBand="0" w:evenVBand="0" w:oddHBand="0" w:evenHBand="0" w:firstRowFirstColumn="0" w:firstRowLastColumn="0" w:lastRowFirstColumn="0" w:lastRowLastColumn="0"/>
-            <w:tcW w:w="3539" w:type="dxa"/>
+            <w:tcW w:w="2547" w:type="dxa"/>
           </w:tcPr>
           <w:p>
             <w:pPr>
@@ -10770,7 +10805,7 @@
         </w:tc>
         <w:tc>
           <w:tcPr>
-            <w:tcW w:w="6089" w:type="dxa"/>
+            <w:tcW w:w="7081" w:type="dxa"/>
           </w:tcPr>
           <w:p>
             <w:pPr>
@@ -10795,7 +10830,7 @@
         <w:tc>
           <w:tcPr>
             <w:cnfStyle w:val="001000000000" w:firstRow="0" w:lastRow="0" w:firstColumn="1" w:lastColumn="0" w:oddVBand="0" w:evenVBand="0" w:oddHBand="0" w:evenHBand="0" w:firstRowFirstColumn="0" w:firstRowLastColumn="0" w:lastRowFirstColumn="0" w:lastRowLastColumn="0"/>
-            <w:tcW w:w="3539" w:type="dxa"/>
+            <w:tcW w:w="2547" w:type="dxa"/>
           </w:tcPr>
           <w:p>
             <w:pPr>
@@ -10818,7 +10853,7 @@
         </w:tc>
         <w:tc>
           <w:tcPr>
-            <w:tcW w:w="6089" w:type="dxa"/>
+            <w:tcW w:w="7081" w:type="dxa"/>
           </w:tcPr>
           <w:p>
             <w:pPr>
@@ -10850,7 +10885,7 @@
         <w:tc>
           <w:tcPr>
             <w:cnfStyle w:val="001000000000" w:firstRow="0" w:lastRow="0" w:firstColumn="1" w:lastColumn="0" w:oddVBand="0" w:evenVBand="0" w:oddHBand="0" w:evenHBand="0" w:firstRowFirstColumn="0" w:firstRowLastColumn="0" w:lastRowFirstColumn="0" w:lastRowLastColumn="0"/>
-            <w:tcW w:w="3539" w:type="dxa"/>
+            <w:tcW w:w="2547" w:type="dxa"/>
           </w:tcPr>
           <w:p>
             <w:pPr>
@@ -10873,7 +10908,7 @@
         </w:tc>
         <w:tc>
           <w:tcPr>
-            <w:tcW w:w="6089" w:type="dxa"/>
+            <w:tcW w:w="7081" w:type="dxa"/>
           </w:tcPr>
           <w:p>
             <w:pPr>
@@ -10898,7 +10933,7 @@
         <w:tc>
           <w:tcPr>
             <w:cnfStyle w:val="001000000000" w:firstRow="0" w:lastRow="0" w:firstColumn="1" w:lastColumn="0" w:oddVBand="0" w:evenVBand="0" w:oddHBand="0" w:evenHBand="0" w:firstRowFirstColumn="0" w:firstRowLastColumn="0" w:lastRowFirstColumn="0" w:lastRowLastColumn="0"/>
-            <w:tcW w:w="3539" w:type="dxa"/>
+            <w:tcW w:w="2547" w:type="dxa"/>
           </w:tcPr>
           <w:p>
             <w:pPr>
@@ -10921,7 +10956,7 @@
         </w:tc>
         <w:tc>
           <w:tcPr>
-            <w:tcW w:w="6089" w:type="dxa"/>
+            <w:tcW w:w="7081" w:type="dxa"/>
           </w:tcPr>
           <w:p>
             <w:pPr>
@@ -10946,7 +10981,7 @@
         <w:tc>
           <w:tcPr>
             <w:cnfStyle w:val="001000000000" w:firstRow="0" w:lastRow="0" w:firstColumn="1" w:lastColumn="0" w:oddVBand="0" w:evenVBand="0" w:oddHBand="0" w:evenHBand="0" w:firstRowFirstColumn="0" w:firstRowLastColumn="0" w:lastRowFirstColumn="0" w:lastRowLastColumn="0"/>
-            <w:tcW w:w="3539" w:type="dxa"/>
+            <w:tcW w:w="2547" w:type="dxa"/>
           </w:tcPr>
           <w:p>
             <w:pPr>
@@ -10969,7 +11004,7 @@
         </w:tc>
         <w:tc>
           <w:tcPr>
-            <w:tcW w:w="6089" w:type="dxa"/>
+            <w:tcW w:w="7081" w:type="dxa"/>
           </w:tcPr>
           <w:p>
             <w:pPr>
@@ -10985,7 +11020,7 @@
                 <w:rFonts w:cs="Arial"/>
                 <w:szCs w:val="24"/>
               </w:rPr>
-              <w:t>Client mail usato per la comunicazione con persone esterne al gruppo</w:t>
+              <w:t>Client mail per la comunicazione con persone esterne al gruppo</w:t>
             </w:r>
           </w:p>
         </w:tc>
@@ -10994,7 +11029,7 @@
         <w:tc>
           <w:tcPr>
             <w:cnfStyle w:val="001000000000" w:firstRow="0" w:lastRow="0" w:firstColumn="1" w:lastColumn="0" w:oddVBand="0" w:evenVBand="0" w:oddHBand="0" w:evenHBand="0" w:firstRowFirstColumn="0" w:firstRowLastColumn="0" w:lastRowFirstColumn="0" w:lastRowLastColumn="0"/>
-            <w:tcW w:w="3539" w:type="dxa"/>
+            <w:tcW w:w="2547" w:type="dxa"/>
           </w:tcPr>
           <w:p>
             <w:pPr>
@@ -11017,7 +11052,7 @@
         </w:tc>
         <w:tc>
           <w:tcPr>
-            <w:tcW w:w="6089" w:type="dxa"/>
+            <w:tcW w:w="7081" w:type="dxa"/>
           </w:tcPr>
           <w:p>
             <w:pPr>
@@ -11042,7 +11077,7 @@
         <w:tc>
           <w:tcPr>
             <w:cnfStyle w:val="001000000000" w:firstRow="0" w:lastRow="0" w:firstColumn="1" w:lastColumn="0" w:oddVBand="0" w:evenVBand="0" w:oddHBand="0" w:evenHBand="0" w:firstRowFirstColumn="0" w:firstRowLastColumn="0" w:lastRowFirstColumn="0" w:lastRowLastColumn="0"/>
-            <w:tcW w:w="3539" w:type="dxa"/>
+            <w:tcW w:w="2547" w:type="dxa"/>
           </w:tcPr>
           <w:p>
             <w:pPr>
@@ -11059,14 +11094,13 @@
                 <w:b w:val="0"/>
                 <w:szCs w:val="24"/>
               </w:rPr>
-              <w:lastRenderedPageBreak/>
               <w:t>Draw.io</w:t>
             </w:r>
           </w:p>
         </w:tc>
         <w:tc>
           <w:tcPr>
-            <w:tcW w:w="6089" w:type="dxa"/>
+            <w:tcW w:w="7081" w:type="dxa"/>
           </w:tcPr>
           <w:p>
             <w:pPr>
@@ -11091,7 +11125,7 @@
         <w:tc>
           <w:tcPr>
             <w:cnfStyle w:val="001000000000" w:firstRow="0" w:lastRow="0" w:firstColumn="1" w:lastColumn="0" w:oddVBand="0" w:evenVBand="0" w:oddHBand="0" w:evenHBand="0" w:firstRowFirstColumn="0" w:firstRowLastColumn="0" w:lastRowFirstColumn="0" w:lastRowLastColumn="0"/>
-            <w:tcW w:w="3539" w:type="dxa"/>
+            <w:tcW w:w="2547" w:type="dxa"/>
           </w:tcPr>
           <w:p>
             <w:pPr>
@@ -11108,6 +11142,7 @@
                 <w:b w:val="0"/>
                 <w:szCs w:val="24"/>
               </w:rPr>
+              <w:lastRenderedPageBreak/>
               <w:t>Visual Studio</w:t>
             </w:r>
             <w:r>
@@ -11122,7 +11157,7 @@
         </w:tc>
         <w:tc>
           <w:tcPr>
-            <w:tcW w:w="6089" w:type="dxa"/>
+            <w:tcW w:w="7081" w:type="dxa"/>
           </w:tcPr>
           <w:p>
             <w:pPr>
@@ -11147,7 +11182,7 @@
         <w:tc>
           <w:tcPr>
             <w:cnfStyle w:val="001000000000" w:firstRow="0" w:lastRow="0" w:firstColumn="1" w:lastColumn="0" w:oddVBand="0" w:evenVBand="0" w:oddHBand="0" w:evenHBand="0" w:firstRowFirstColumn="0" w:firstRowLastColumn="0" w:lastRowFirstColumn="0" w:lastRowLastColumn="0"/>
-            <w:tcW w:w="3539" w:type="dxa"/>
+            <w:tcW w:w="2547" w:type="dxa"/>
           </w:tcPr>
           <w:p>
             <w:pPr>
@@ -11170,7 +11205,7 @@
         </w:tc>
         <w:tc>
           <w:tcPr>
-            <w:tcW w:w="6089" w:type="dxa"/>
+            <w:tcW w:w="7081" w:type="dxa"/>
           </w:tcPr>
           <w:p>
             <w:pPr>
@@ -11187,6 +11222,56 @@
                 <w:szCs w:val="24"/>
               </w:rPr>
               <w:t>DBMS</w:t>
+            </w:r>
+          </w:p>
+        </w:tc>
+      </w:tr>
+      <w:tr>
+        <w:tc>
+          <w:tcPr>
+            <w:cnfStyle w:val="001000000000" w:firstRow="0" w:lastRow="0" w:firstColumn="1" w:lastColumn="0" w:oddVBand="0" w:evenVBand="0" w:oddHBand="0" w:evenHBand="0" w:firstRowFirstColumn="0" w:firstRowLastColumn="0" w:lastRowFirstColumn="0" w:lastRowLastColumn="0"/>
+            <w:tcW w:w="2547" w:type="dxa"/>
+          </w:tcPr>
+          <w:p>
+            <w:pPr>
+              <w:jc w:val="center"/>
+              <w:rPr>
+                <w:rFonts w:cs="Arial"/>
+                <w:b w:val="0"/>
+                <w:bCs w:val="0"/>
+                <w:szCs w:val="24"/>
+              </w:rPr>
+            </w:pPr>
+            <w:r>
+              <w:rPr>
+                <w:rFonts w:cs="Arial"/>
+                <w:b w:val="0"/>
+                <w:bCs w:val="0"/>
+                <w:szCs w:val="24"/>
+              </w:rPr>
+              <w:t>XAMPP + Apache</w:t>
+            </w:r>
+          </w:p>
+        </w:tc>
+        <w:tc>
+          <w:tcPr>
+            <w:tcW w:w="7081" w:type="dxa"/>
+          </w:tcPr>
+          <w:p>
+            <w:pPr>
+              <w:jc w:val="center"/>
+              <w:cnfStyle w:val="000000000000" w:firstRow="0" w:lastRow="0" w:firstColumn="0" w:lastColumn="0" w:oddVBand="0" w:evenVBand="0" w:oddHBand="0" w:evenHBand="0" w:firstRowFirstColumn="0" w:firstRowLastColumn="0" w:lastRowFirstColumn="0" w:lastRowLastColumn="0"/>
+              <w:rPr>
+                <w:rFonts w:cs="Arial"/>
+                <w:szCs w:val="24"/>
+              </w:rPr>
+            </w:pPr>
+            <w:r>
+              <w:rPr>
+                <w:rFonts w:cs="Arial"/>
+                <w:szCs w:val="24"/>
+              </w:rPr>
+              <w:t>Web Server</w:t>
             </w:r>
           </w:p>
         </w:tc>
@@ -11983,14 +12068,13 @@
         <w:tab/>
         <w:t>/Documentazione/Verbali Esterni</w:t>
       </w:r>
-    </w:p>
-    <w:p>
-      <w:pPr>
-        <w:rPr>
-          <w:rFonts w:cs="Arial"/>
-          <w:szCs w:val="24"/>
-        </w:rPr>
-      </w:pPr>
+      <w:r>
+        <w:rPr>
+          <w:rFonts w:cs="Arial"/>
+          <w:szCs w:val="24"/>
+        </w:rPr>
+        <w:br/>
+      </w:r>
     </w:p>
     <w:p>
       <w:pPr>
@@ -12006,14 +12090,9 @@
         <w:t>2.6 Convenzioni nella nominazione dei file</w:t>
       </w:r>
       <w:bookmarkEnd w:id="18"/>
-    </w:p>
-    <w:p>
-      <w:pPr>
-        <w:rPr>
-          <w:rFonts w:cs="Arial"/>
-          <w:szCs w:val="24"/>
-        </w:rPr>
-      </w:pPr>
+      <w:r>
+        <w:br/>
+      </w:r>
     </w:p>
     <w:p>
       <w:pPr>
@@ -12438,13 +12517,6 @@
         </w:rPr>
         <w:t xml:space="preserve"> è costituita dai seguenti documenti:</w:t>
       </w:r>
-      <w:r>
-        <w:rPr>
-          <w:rFonts w:cs="Arial"/>
-          <w:szCs w:val="24"/>
-        </w:rPr>
-        <w:br/>
-      </w:r>
     </w:p>
     <w:p>
       <w:pPr>
@@ -12776,6 +12848,26 @@
     </w:p>
     <w:p>
       <w:pPr>
+        <w:pStyle w:val="Paragrafoelenco"/>
+        <w:numPr>
+          <w:ilvl w:val="0"/>
+          <w:numId w:val="7"/>
+        </w:numPr>
+        <w:rPr>
+          <w:rFonts w:cs="Arial"/>
+          <w:szCs w:val="24"/>
+        </w:rPr>
+      </w:pPr>
+      <w:r>
+        <w:rPr>
+          <w:rFonts w:cs="Arial"/>
+          <w:szCs w:val="24"/>
+        </w:rPr>
+        <w:t>Accettazione dei requisiti</w:t>
+      </w:r>
+    </w:p>
+    <w:p>
+      <w:pPr>
         <w:rPr>
           <w:rFonts w:cs="Arial"/>
           <w:b/>
@@ -12978,14 +13070,9 @@
         <w:t>.2 – Il documento di progetto</w:t>
       </w:r>
       <w:bookmarkEnd w:id="22"/>
-    </w:p>
-    <w:p>
-      <w:pPr>
-        <w:rPr>
-          <w:rFonts w:cs="Arial"/>
-          <w:szCs w:val="24"/>
-        </w:rPr>
-      </w:pPr>
+      <w:r>
+        <w:br/>
+      </w:r>
     </w:p>
     <w:p>
       <w:pPr>
@@ -13035,15 +13122,13 @@
         <w:tab/>
         <w:t>Documento di Progetto</w:t>
       </w:r>
-    </w:p>
-    <w:p>
-      <w:pPr>
-        <w:rPr>
-          <w:rFonts w:cs="Arial"/>
-          <w:b/>
-          <w:szCs w:val="24"/>
-        </w:rPr>
-      </w:pPr>
+      <w:r>
+        <w:rPr>
+          <w:rFonts w:cs="Arial"/>
+          <w:szCs w:val="24"/>
+        </w:rPr>
+        <w:br/>
+      </w:r>
       <w:r>
         <w:rPr>
           <w:rFonts w:cs="Arial"/>
@@ -13148,15 +13233,13 @@
         </w:rPr>
         <w:t xml:space="preserve">UML – Schemi UML legati al sistema </w:t>
       </w:r>
-    </w:p>
-    <w:p>
-      <w:pPr>
-        <w:pStyle w:val="Paragrafoelenco"/>
-        <w:rPr>
-          <w:rFonts w:cs="Arial"/>
-          <w:szCs w:val="24"/>
-        </w:rPr>
-      </w:pPr>
+      <w:r>
+        <w:rPr>
+          <w:rFonts w:cs="Arial"/>
+          <w:szCs w:val="24"/>
+        </w:rPr>
+        <w:br/>
+      </w:r>
     </w:p>
     <w:p>
       <w:pPr>
@@ -13245,7 +13328,41 @@
           <w:rFonts w:cs="Arial"/>
           <w:szCs w:val="24"/>
         </w:rPr>
-        <w:t>Documento approvato - pdf</w:t>
+        <w:t xml:space="preserve">Documento approvato </w:t>
+      </w:r>
+      <w:r>
+        <w:rPr>
+          <w:rFonts w:cs="Arial"/>
+          <w:szCs w:val="24"/>
+        </w:rPr>
+        <w:t>–</w:t>
+      </w:r>
+      <w:r>
+        <w:rPr>
+          <w:rFonts w:cs="Arial"/>
+          <w:szCs w:val="24"/>
+        </w:rPr>
+        <w:t xml:space="preserve"> pdf</w:t>
+      </w:r>
+    </w:p>
+    <w:p>
+      <w:pPr>
+        <w:pStyle w:val="Paragrafoelenco"/>
+        <w:numPr>
+          <w:ilvl w:val="0"/>
+          <w:numId w:val="8"/>
+        </w:numPr>
+        <w:rPr>
+          <w:rFonts w:cs="Arial"/>
+          <w:szCs w:val="24"/>
+        </w:rPr>
+      </w:pPr>
+      <w:r>
+        <w:rPr>
+          <w:rFonts w:cs="Arial"/>
+          <w:szCs w:val="24"/>
+        </w:rPr>
+        <w:t>Diagrammi UML – .xml e .png</w:t>
       </w:r>
     </w:p>
     <w:p>
@@ -13324,58 +13441,51 @@
     <w:p>
       <w:pPr>
         <w:pStyle w:val="Paragrafoelenco"/>
-        <w:rPr>
-          <w:rFonts w:cs="Arial"/>
-          <w:b/>
-          <w:szCs w:val="24"/>
-        </w:rPr>
-      </w:pPr>
-    </w:p>
-    <w:p>
-      <w:pPr>
-        <w:pStyle w:val="Paragrafoelenco"/>
-        <w:rPr>
-          <w:rFonts w:cs="Arial"/>
-          <w:szCs w:val="24"/>
-        </w:rPr>
-      </w:pPr>
-      <w:r>
-        <w:rPr>
-          <w:rFonts w:cs="Arial"/>
-          <w:b/>
-          <w:szCs w:val="24"/>
-        </w:rPr>
-        <w:t xml:space="preserve">N.B.: </w:t>
-      </w:r>
-      <w:r>
-        <w:rPr>
-          <w:rFonts w:cs="Arial"/>
-          <w:szCs w:val="24"/>
-        </w:rPr>
-        <w:t xml:space="preserve">i diagrammi UML del documento sono conservati (sia in formato .xml che .png) nella cartella </w:t>
-      </w:r>
-      <w:r>
-        <w:rPr>
-          <w:rFonts w:cs="Arial"/>
-          <w:szCs w:val="24"/>
-        </w:rPr>
-        <w:t>/Documentazione/Documenti di Progetto/Documento di Progetto</w:t>
-      </w:r>
-      <w:r>
-        <w:rPr>
-          <w:rFonts w:cs="Arial"/>
-          <w:szCs w:val="24"/>
-        </w:rPr>
-        <w:t>/Diagrammi</w:t>
-      </w:r>
-    </w:p>
-    <w:p>
-      <w:pPr>
-        <w:rPr>
-          <w:rFonts w:cs="Arial"/>
-          <w:szCs w:val="24"/>
-        </w:rPr>
-      </w:pPr>
+        <w:numPr>
+          <w:ilvl w:val="0"/>
+          <w:numId w:val="12"/>
+        </w:numPr>
+        <w:rPr>
+          <w:rFonts w:cs="Arial"/>
+          <w:b/>
+          <w:szCs w:val="24"/>
+        </w:rPr>
+      </w:pPr>
+      <w:r>
+        <w:rPr>
+          <w:rFonts w:cs="Arial"/>
+          <w:szCs w:val="24"/>
+        </w:rPr>
+        <w:t>D</w:t>
+      </w:r>
+      <w:r>
+        <w:rPr>
+          <w:rFonts w:cs="Arial"/>
+          <w:szCs w:val="24"/>
+        </w:rPr>
+        <w:t>iagrammi UML</w:t>
+      </w:r>
+      <w:r>
+        <w:rPr>
+          <w:rFonts w:cs="Arial"/>
+          <w:szCs w:val="24"/>
+        </w:rPr>
+        <w:t xml:space="preserve">: </w:t>
+      </w:r>
+      <w:r>
+        <w:rPr>
+          <w:rFonts w:cs="Arial"/>
+          <w:szCs w:val="24"/>
+        </w:rPr>
+        <w:t>/Documentazione/Documenti di Progetto/Documento di Progetto/Diagrammi</w:t>
+      </w:r>
+      <w:r>
+        <w:rPr>
+          <w:rFonts w:cs="Arial"/>
+          <w:szCs w:val="24"/>
+        </w:rPr>
+        <w:br/>
+      </w:r>
     </w:p>
     <w:p>
       <w:pPr>
@@ -13447,15 +13557,13 @@
         <w:tab/>
         <w:t>Documento di Design</w:t>
       </w:r>
-    </w:p>
-    <w:p>
-      <w:pPr>
-        <w:rPr>
-          <w:rFonts w:cs="Arial"/>
-          <w:b/>
-          <w:szCs w:val="24"/>
-        </w:rPr>
-      </w:pPr>
+      <w:r>
+        <w:rPr>
+          <w:rFonts w:cs="Arial"/>
+          <w:szCs w:val="24"/>
+        </w:rPr>
+        <w:br/>
+      </w:r>
       <w:r>
         <w:rPr>
           <w:rFonts w:cs="Arial"/>
@@ -13550,6 +13658,46 @@
     <w:p>
       <w:pPr>
         <w:pStyle w:val="Paragrafoelenco"/>
+        <w:numPr>
+          <w:ilvl w:val="0"/>
+          <w:numId w:val="7"/>
+        </w:numPr>
+        <w:rPr>
+          <w:rFonts w:cs="Arial"/>
+          <w:szCs w:val="24"/>
+        </w:rPr>
+      </w:pPr>
+      <w:r>
+        <w:rPr>
+          <w:rFonts w:cs="Arial"/>
+          <w:szCs w:val="24"/>
+        </w:rPr>
+        <w:t>Primi tentativi e modelli di design della pagina web</w:t>
+      </w:r>
+    </w:p>
+    <w:p>
+      <w:pPr>
+        <w:pStyle w:val="Paragrafoelenco"/>
+        <w:numPr>
+          <w:ilvl w:val="0"/>
+          <w:numId w:val="7"/>
+        </w:numPr>
+        <w:rPr>
+          <w:rFonts w:cs="Arial"/>
+          <w:szCs w:val="24"/>
+        </w:rPr>
+      </w:pPr>
+      <w:r>
+        <w:rPr>
+          <w:rFonts w:cs="Arial"/>
+          <w:szCs w:val="24"/>
+        </w:rPr>
+        <w:t>Design finale della pagina web</w:t>
+      </w:r>
+    </w:p>
+    <w:p>
+      <w:pPr>
+        <w:pStyle w:val="Paragrafoelenco"/>
         <w:rPr>
           <w:rFonts w:cs="Arial"/>
           <w:szCs w:val="24"/>
@@ -13679,27 +13827,94 @@
     </w:p>
     <w:p>
       <w:pPr>
-        <w:rPr>
-          <w:rFonts w:cs="Arial"/>
-          <w:szCs w:val="24"/>
-        </w:rPr>
-      </w:pPr>
-      <w:r>
-        <w:rPr>
-          <w:rFonts w:cs="Arial"/>
-          <w:szCs w:val="24"/>
-        </w:rPr>
-        <w:tab/>
-        <w:t>/Documentazione/Documenti di Progetto/Documento di Design</w:t>
-      </w:r>
-    </w:p>
-    <w:p>
-      <w:pPr>
-        <w:rPr>
-          <w:rFonts w:cs="Arial"/>
-          <w:szCs w:val="24"/>
-        </w:rPr>
-      </w:pPr>
+        <w:pStyle w:val="Paragrafoelenco"/>
+        <w:numPr>
+          <w:ilvl w:val="0"/>
+          <w:numId w:val="12"/>
+        </w:numPr>
+        <w:rPr>
+          <w:rFonts w:cs="Arial"/>
+          <w:b/>
+          <w:szCs w:val="24"/>
+        </w:rPr>
+      </w:pPr>
+      <w:r>
+        <w:rPr>
+          <w:rFonts w:cs="Arial"/>
+          <w:szCs w:val="24"/>
+        </w:rPr>
+        <w:t xml:space="preserve">Versioni precedenti: </w:t>
+      </w:r>
+      <w:r>
+        <w:rPr>
+          <w:rFonts w:cs="Arial"/>
+          <w:szCs w:val="24"/>
+        </w:rPr>
+        <w:t>/Documentazione/Documenti di Progetto/</w:t>
+      </w:r>
+      <w:r>
+        <w:rPr>
+          <w:rFonts w:cs="Arial"/>
+          <w:szCs w:val="24"/>
+        </w:rPr>
+        <w:t xml:space="preserve"> </w:t>
+      </w:r>
+      <w:r>
+        <w:rPr>
+          <w:rFonts w:cs="Arial"/>
+          <w:szCs w:val="24"/>
+        </w:rPr>
+        <w:t>Documento di Design</w:t>
+      </w:r>
+    </w:p>
+    <w:p>
+      <w:pPr>
+        <w:pStyle w:val="Paragrafoelenco"/>
+        <w:numPr>
+          <w:ilvl w:val="0"/>
+          <w:numId w:val="12"/>
+        </w:numPr>
+        <w:rPr>
+          <w:rFonts w:cs="Arial"/>
+          <w:b/>
+          <w:szCs w:val="24"/>
+        </w:rPr>
+      </w:pPr>
+      <w:r>
+        <w:rPr>
+          <w:rFonts w:cs="Arial"/>
+          <w:szCs w:val="24"/>
+        </w:rPr>
+        <w:t xml:space="preserve">Versione attuale: </w:t>
+      </w:r>
+      <w:r>
+        <w:rPr>
+          <w:rFonts w:cs="Arial"/>
+          <w:szCs w:val="24"/>
+        </w:rPr>
+        <w:t>/Documentazione/Documenti di Progetto/</w:t>
+      </w:r>
+      <w:r>
+        <w:rPr>
+          <w:rFonts w:cs="Arial"/>
+          <w:szCs w:val="24"/>
+        </w:rPr>
+        <w:t xml:space="preserve"> </w:t>
+      </w:r>
+      <w:r>
+        <w:rPr>
+          <w:rFonts w:cs="Arial"/>
+          <w:szCs w:val="24"/>
+        </w:rPr>
+        <w:t>Documento di Design</w:t>
+      </w:r>
+      <w:r>
+        <w:rPr>
+          <w:rFonts w:cs="Arial"/>
+          <w:szCs w:val="24"/>
+        </w:rPr>
+        <w:br/>
+      </w:r>
     </w:p>
     <w:p>
       <w:pPr>
@@ -14141,13 +14356,6 @@
         </w:rPr>
         <w:t>ommenti prima di ogni metodo con descrizione su ciò che esso fa, più descrizione delle eventuali sue precondizioni e postcondizioni</w:t>
       </w:r>
-      <w:r>
-        <w:rPr>
-          <w:rFonts w:cs="Arial"/>
-          <w:szCs w:val="24"/>
-        </w:rPr>
-        <w:br/>
-      </w:r>
     </w:p>
     <w:p>
       <w:pPr>
@@ -14182,13 +14390,6 @@
         </w:rPr>
         <w:t>all’interno del codice HTML</w:t>
       </w:r>
-      <w:r>
-        <w:rPr>
-          <w:rFonts w:cs="Arial"/>
-          <w:szCs w:val="24"/>
-        </w:rPr>
-        <w:br/>
-      </w:r>
     </w:p>
     <w:p>
       <w:pPr>
@@ -14216,13 +14417,6 @@
         </w:rPr>
         <w:t xml:space="preserve"> di nomi significativi in lingua inglese per metodi e variabili </w:t>
       </w:r>
-      <w:r>
-        <w:rPr>
-          <w:rFonts w:cs="Arial"/>
-          <w:szCs w:val="24"/>
-        </w:rPr>
-        <w:br/>
-      </w:r>
     </w:p>
     <w:p>
       <w:pPr>
@@ -14241,7 +14435,6 @@
           <w:rFonts w:cs="Arial"/>
           <w:szCs w:val="24"/>
         </w:rPr>
-        <w:lastRenderedPageBreak/>
         <w:t>Utilizzo della notazione camel case con prima lettera minuscolo per metodi e variabili</w:t>
       </w:r>
     </w:p>
@@ -14804,45 +14997,45 @@
           <w:rFonts w:cs="Arial"/>
           <w:szCs w:val="24"/>
         </w:rPr>
+        <w:t xml:space="preserve">Il database in cui vengono salvati e gestiti i dati relativi a eventi, scadenze e altri aspetti del sistema </w:t>
+      </w:r>
+      <w:r>
+        <w:rPr>
+          <w:rFonts w:cs="Arial"/>
+          <w:szCs w:val="24"/>
+        </w:rPr>
+        <w:t>è</w:t>
+      </w:r>
+      <w:r>
+        <w:rPr>
+          <w:rFonts w:cs="Arial"/>
+          <w:szCs w:val="24"/>
+        </w:rPr>
+        <w:t xml:space="preserve"> stata gestita nel seguente modo</w:t>
+      </w:r>
+      <w:r>
+        <w:rPr>
+          <w:rFonts w:cs="Arial"/>
+          <w:szCs w:val="24"/>
+        </w:rPr>
+        <w:t>:</w:t>
+      </w:r>
+    </w:p>
+    <w:p>
+      <w:pPr>
+        <w:rPr>
+          <w:rFonts w:cs="Arial"/>
+          <w:b/>
+          <w:szCs w:val="24"/>
+        </w:rPr>
+      </w:pPr>
+      <w:r>
+        <w:rPr>
+          <w:rFonts w:cs="Arial"/>
+          <w:b/>
+          <w:szCs w:val="24"/>
+        </w:rPr>
         <w:lastRenderedPageBreak/>
-        <w:t xml:space="preserve">Il database in cui vengono salvati e gestiti i dati relativi a eventi, scadenze e altri aspetti del sistema </w:t>
-      </w:r>
-      <w:r>
-        <w:rPr>
-          <w:rFonts w:cs="Arial"/>
-          <w:szCs w:val="24"/>
-        </w:rPr>
-        <w:t>è</w:t>
-      </w:r>
-      <w:r>
-        <w:rPr>
-          <w:rFonts w:cs="Arial"/>
-          <w:szCs w:val="24"/>
-        </w:rPr>
-        <w:t xml:space="preserve"> stata gestita nel seguente modo</w:t>
-      </w:r>
-      <w:r>
-        <w:rPr>
-          <w:rFonts w:cs="Arial"/>
-          <w:szCs w:val="24"/>
-        </w:rPr>
-        <w:t>:</w:t>
-      </w:r>
-    </w:p>
-    <w:p>
-      <w:pPr>
-        <w:rPr>
-          <w:rFonts w:cs="Arial"/>
-          <w:b/>
-          <w:szCs w:val="24"/>
-        </w:rPr>
-      </w:pPr>
-      <w:r>
-        <w:rPr>
-          <w:rFonts w:cs="Arial"/>
-          <w:b/>
-          <w:szCs w:val="24"/>
-        </w:rPr>
         <w:t>Item:</w:t>
       </w:r>
     </w:p>
@@ -15088,13 +15281,14 @@
         </w:rPr>
         <w:t>Database</w:t>
       </w:r>
-    </w:p>
-    <w:p>
-      <w:pPr>
-        <w:rPr>
-          <w:rFonts w:cs="Arial"/>
-        </w:rPr>
-      </w:pPr>
+      <w:r>
+        <w:rPr>
+          <w:rFonts w:cs="Arial"/>
+          <w:bCs/>
+          <w:szCs w:val="24"/>
+        </w:rPr>
+        <w:br/>
+      </w:r>
     </w:p>
     <w:p>
       <w:pPr>
@@ -15173,14 +15367,6 @@
         </w:rPr>
         <w:t>ha seguito lo schema seguente:</w:t>
       </w:r>
-    </w:p>
-    <w:p>
-      <w:pPr>
-        <w:rPr>
-          <w:rFonts w:cs="Arial"/>
-          <w:szCs w:val="24"/>
-        </w:rPr>
-      </w:pPr>
     </w:p>
     <w:p>
       <w:pPr>
@@ -15465,15 +15651,443 @@
         </w:numPr>
         <w:rPr>
           <w:rFonts w:cs="Arial"/>
-          <w:szCs w:val="24"/>
-        </w:rPr>
-      </w:pPr>
-      <w:r>
-        <w:rPr>
-          <w:rFonts w:cs="Arial"/>
-          <w:szCs w:val="24"/>
-        </w:rPr>
-        <w:t>Documento in fase di lavorazione - docx</w:t>
+          <w:b/>
+          <w:szCs w:val="24"/>
+        </w:rPr>
+      </w:pPr>
+      <w:r>
+        <w:rPr>
+          <w:rFonts w:cs="Arial"/>
+          <w:szCs w:val="24"/>
+        </w:rPr>
+        <w:t>Documento in f</w:t>
+      </w:r>
+      <w:r>
+        <w:rPr>
+          <w:rFonts w:cs="Arial"/>
+          <w:szCs w:val="24"/>
+        </w:rPr>
+        <w:t>ormato</w:t>
+      </w:r>
+      <w:r>
+        <w:rPr>
+          <w:rFonts w:cs="Arial"/>
+          <w:szCs w:val="24"/>
+        </w:rPr>
+        <w:t xml:space="preserve"> </w:t>
+      </w:r>
+      <w:r>
+        <w:rPr>
+          <w:rFonts w:cs="Arial"/>
+          <w:szCs w:val="24"/>
+        </w:rPr>
+        <w:t>.</w:t>
+      </w:r>
+      <w:r>
+        <w:rPr>
+          <w:rFonts w:cs="Arial"/>
+          <w:szCs w:val="24"/>
+        </w:rPr>
+        <w:t>docx</w:t>
+      </w:r>
+    </w:p>
+    <w:p>
+      <w:pPr>
+        <w:rPr>
+          <w:rFonts w:cs="Arial"/>
+          <w:b/>
+          <w:szCs w:val="24"/>
+        </w:rPr>
+      </w:pPr>
+      <w:r>
+        <w:rPr>
+          <w:rFonts w:cs="Arial"/>
+          <w:b/>
+          <w:szCs w:val="24"/>
+        </w:rPr>
+        <w:t>Posizione nel file system:</w:t>
+      </w:r>
+    </w:p>
+    <w:p>
+      <w:pPr>
+        <w:rPr>
+          <w:rFonts w:cs="Arial"/>
+          <w:szCs w:val="24"/>
+        </w:rPr>
+      </w:pPr>
+      <w:r>
+        <w:rPr>
+          <w:rFonts w:cs="Arial"/>
+          <w:szCs w:val="24"/>
+        </w:rPr>
+        <w:tab/>
+        <w:t>/Documentazione/Documenti di Progetto/Document</w:t>
+      </w:r>
+      <w:r>
+        <w:rPr>
+          <w:rFonts w:cs="Arial"/>
+          <w:szCs w:val="24"/>
+        </w:rPr>
+        <w:t>i</w:t>
+      </w:r>
+      <w:r>
+        <w:rPr>
+          <w:rFonts w:cs="Arial"/>
+          <w:szCs w:val="24"/>
+        </w:rPr>
+        <w:t xml:space="preserve"> di Testing</w:t>
+      </w:r>
+      <w:r>
+        <w:rPr>
+          <w:rFonts w:cs="Arial"/>
+          <w:szCs w:val="24"/>
+        </w:rPr>
+        <w:t>/Catene di Test</w:t>
+      </w:r>
+      <w:r>
+        <w:rPr>
+          <w:rFonts w:cs="Arial"/>
+          <w:szCs w:val="24"/>
+        </w:rPr>
+        <w:br/>
+      </w:r>
+    </w:p>
+    <w:p>
+      <w:pPr>
+        <w:rPr>
+          <w:rFonts w:cs="Arial"/>
+          <w:szCs w:val="24"/>
+        </w:rPr>
+      </w:pPr>
+      <w:r>
+        <w:rPr>
+          <w:rFonts w:cs="Arial"/>
+          <w:szCs w:val="24"/>
+        </w:rPr>
+        <w:t>Il</w:t>
+      </w:r>
+      <w:r>
+        <w:rPr>
+          <w:rFonts w:cs="Arial"/>
+          <w:szCs w:val="24"/>
+        </w:rPr>
+        <w:t xml:space="preserve"> documento relativo ai risultati dei test da noi svolti ha </w:t>
+      </w:r>
+      <w:r>
+        <w:rPr>
+          <w:rFonts w:cs="Arial"/>
+          <w:szCs w:val="24"/>
+        </w:rPr>
+        <w:t xml:space="preserve">invece </w:t>
+      </w:r>
+      <w:r>
+        <w:rPr>
+          <w:rFonts w:cs="Arial"/>
+          <w:szCs w:val="24"/>
+        </w:rPr>
+        <w:t xml:space="preserve">seguito </w:t>
+      </w:r>
+      <w:r>
+        <w:rPr>
+          <w:rFonts w:cs="Arial"/>
+          <w:szCs w:val="24"/>
+        </w:rPr>
+        <w:t>questo schema</w:t>
+      </w:r>
+      <w:r>
+        <w:rPr>
+          <w:rFonts w:cs="Arial"/>
+          <w:szCs w:val="24"/>
+        </w:rPr>
+        <w:t>:</w:t>
+      </w:r>
+    </w:p>
+    <w:p>
+      <w:pPr>
+        <w:rPr>
+          <w:rFonts w:cs="Arial"/>
+          <w:b/>
+          <w:szCs w:val="24"/>
+        </w:rPr>
+      </w:pPr>
+      <w:r>
+        <w:rPr>
+          <w:rFonts w:cs="Arial"/>
+          <w:b/>
+          <w:szCs w:val="24"/>
+        </w:rPr>
+        <w:t>Item:</w:t>
+      </w:r>
+    </w:p>
+    <w:p>
+      <w:pPr>
+        <w:rPr>
+          <w:rFonts w:cs="Arial"/>
+          <w:szCs w:val="24"/>
+        </w:rPr>
+      </w:pPr>
+      <w:r>
+        <w:rPr>
+          <w:rFonts w:cs="Arial"/>
+          <w:szCs w:val="24"/>
+        </w:rPr>
+        <w:lastRenderedPageBreak/>
+        <w:tab/>
+        <w:t>Risultati dei test</w:t>
+      </w:r>
+    </w:p>
+    <w:p>
+      <w:pPr>
+        <w:rPr>
+          <w:rFonts w:cs="Arial"/>
+          <w:b/>
+          <w:szCs w:val="24"/>
+        </w:rPr>
+      </w:pPr>
+      <w:r>
+        <w:rPr>
+          <w:rFonts w:cs="Arial"/>
+          <w:b/>
+          <w:szCs w:val="24"/>
+        </w:rPr>
+        <w:t>Struttura dell’item:</w:t>
+      </w:r>
+    </w:p>
+    <w:p>
+      <w:pPr>
+        <w:pStyle w:val="Paragrafoelenco"/>
+        <w:numPr>
+          <w:ilvl w:val="0"/>
+          <w:numId w:val="7"/>
+        </w:numPr>
+        <w:rPr>
+          <w:rFonts w:cs="Arial"/>
+          <w:szCs w:val="24"/>
+        </w:rPr>
+      </w:pPr>
+      <w:bookmarkStart w:id="32" w:name="_Hlk532377240"/>
+      <w:r>
+        <w:rPr>
+          <w:rFonts w:cs="Arial"/>
+          <w:szCs w:val="24"/>
+        </w:rPr>
+        <w:t>Dati sul test – Giorno e responsabile dello svolgimento del test</w:t>
+      </w:r>
+    </w:p>
+    <w:p>
+      <w:pPr>
+        <w:pStyle w:val="Paragrafoelenco"/>
+        <w:numPr>
+          <w:ilvl w:val="0"/>
+          <w:numId w:val="7"/>
+        </w:numPr>
+        <w:rPr>
+          <w:rFonts w:cs="Arial"/>
+          <w:szCs w:val="24"/>
+        </w:rPr>
+      </w:pPr>
+      <w:r>
+        <w:rPr>
+          <w:rFonts w:cs="Arial"/>
+          <w:szCs w:val="24"/>
+        </w:rPr>
+        <w:t>Esecuzione del test</w:t>
+      </w:r>
+      <w:r>
+        <w:rPr>
+          <w:rFonts w:cs="Arial"/>
+          <w:szCs w:val="24"/>
+        </w:rPr>
+        <w:t xml:space="preserve"> e risultati ottenuti</w:t>
+      </w:r>
+      <w:r>
+        <w:rPr>
+          <w:rFonts w:cs="Arial"/>
+          <w:szCs w:val="24"/>
+        </w:rPr>
+        <w:t xml:space="preserve"> – </w:t>
+      </w:r>
+      <w:r>
+        <w:rPr>
+          <w:rFonts w:cs="Arial"/>
+          <w:szCs w:val="24"/>
+        </w:rPr>
+        <w:t>Tabella con le azioni da eseguire secondo la test chain del relativo requisito e i risultati ottenuti durante l’esecuzione</w:t>
+      </w:r>
+    </w:p>
+    <w:p>
+      <w:pPr>
+        <w:pStyle w:val="Paragrafoelenco"/>
+        <w:numPr>
+          <w:ilvl w:val="0"/>
+          <w:numId w:val="7"/>
+        </w:numPr>
+        <w:rPr>
+          <w:rFonts w:cs="Arial"/>
+          <w:szCs w:val="24"/>
+        </w:rPr>
+      </w:pPr>
+      <w:r>
+        <w:rPr>
+          <w:rFonts w:cs="Arial"/>
+          <w:szCs w:val="24"/>
+        </w:rPr>
+        <w:t>Risultato finale</w:t>
+      </w:r>
+      <w:r>
+        <w:rPr>
+          <w:rFonts w:cs="Arial"/>
+          <w:szCs w:val="24"/>
+        </w:rPr>
+        <w:t xml:space="preserve"> del test</w:t>
+      </w:r>
+      <w:r>
+        <w:rPr>
+          <w:rFonts w:cs="Arial"/>
+          <w:szCs w:val="24"/>
+        </w:rPr>
+        <w:t xml:space="preserve"> – Risultato del test</w:t>
+      </w:r>
+      <w:r>
+        <w:rPr>
+          <w:rFonts w:cs="Arial"/>
+          <w:szCs w:val="24"/>
+        </w:rPr>
+        <w:t xml:space="preserve"> nella sua interezza</w:t>
+      </w:r>
+    </w:p>
+    <w:p>
+      <w:pPr>
+        <w:pStyle w:val="Paragrafoelenco"/>
+        <w:numPr>
+          <w:ilvl w:val="0"/>
+          <w:numId w:val="7"/>
+        </w:numPr>
+        <w:rPr>
+          <w:rFonts w:cs="Arial"/>
+          <w:szCs w:val="24"/>
+        </w:rPr>
+      </w:pPr>
+      <w:r>
+        <w:rPr>
+          <w:rFonts w:cs="Arial"/>
+          <w:szCs w:val="24"/>
+        </w:rPr>
+        <w:t>Note</w:t>
+      </w:r>
+      <w:r>
+        <w:rPr>
+          <w:rFonts w:cs="Arial"/>
+          <w:szCs w:val="24"/>
+        </w:rPr>
+        <w:t xml:space="preserve"> – Sullo svolgimento del test</w:t>
+      </w:r>
+    </w:p>
+    <w:bookmarkEnd w:id="32"/>
+    <w:p>
+      <w:pPr>
+        <w:rPr>
+          <w:rFonts w:cs="Arial"/>
+          <w:b/>
+          <w:szCs w:val="24"/>
+        </w:rPr>
+      </w:pPr>
+      <w:r>
+        <w:rPr>
+          <w:rFonts w:cs="Arial"/>
+          <w:b/>
+          <w:szCs w:val="24"/>
+        </w:rPr>
+        <w:t>Nomenclatura dell'oggetto:</w:t>
+      </w:r>
+    </w:p>
+    <w:p>
+      <w:pPr>
+        <w:rPr>
+          <w:rFonts w:cs="Arial"/>
+          <w:szCs w:val="24"/>
+        </w:rPr>
+      </w:pPr>
+      <w:r>
+        <w:rPr>
+          <w:rFonts w:cs="Arial"/>
+          <w:szCs w:val="24"/>
+        </w:rPr>
+        <w:tab/>
+        <w:t>"</w:t>
+      </w:r>
+      <w:r>
+        <w:rPr>
+          <w:rFonts w:cs="Arial"/>
+          <w:szCs w:val="24"/>
+        </w:rPr>
+        <w:t>EasyGDPR_TestChainRes_R” + riferimento al req</w:t>
+      </w:r>
+      <w:r>
+        <w:rPr>
+          <w:rFonts w:cs="Arial"/>
+          <w:szCs w:val="24"/>
+        </w:rPr>
+        <w:t>uisito che si va a testare + “_</w:t>
+      </w:r>
+      <w:r>
+        <w:rPr>
+          <w:rFonts w:cs="Arial"/>
+          <w:szCs w:val="24"/>
+        </w:rPr>
+        <w:t xml:space="preserve">” </w:t>
+      </w:r>
+      <w:r>
+        <w:rPr>
+          <w:rFonts w:cs="Arial"/>
+          <w:szCs w:val="24"/>
+        </w:rPr>
+        <w:t xml:space="preserve">+ data </w:t>
+      </w:r>
+      <w:r>
+        <w:rPr>
+          <w:rFonts w:cs="Arial"/>
+          <w:szCs w:val="24"/>
+        </w:rPr>
+        <w:t xml:space="preserve">e ora </w:t>
+      </w:r>
+      <w:r>
+        <w:rPr>
+          <w:rFonts w:cs="Arial"/>
+          <w:szCs w:val="24"/>
+        </w:rPr>
+        <w:t>di svolgimento del test in form</w:t>
+      </w:r>
+      <w:r>
+        <w:rPr>
+          <w:rFonts w:cs="Arial"/>
+          <w:szCs w:val="24"/>
+        </w:rPr>
+        <w:t>ato AA-MM-GG</w:t>
+      </w:r>
+      <w:r>
+        <w:rPr>
+          <w:rFonts w:cs="Arial"/>
+          <w:szCs w:val="24"/>
+        </w:rPr>
+        <w:t>-HH-MM</w:t>
+      </w:r>
+    </w:p>
+    <w:p>
+      <w:pPr>
+        <w:rPr>
+          <w:rFonts w:cs="Arial"/>
+          <w:b/>
+          <w:szCs w:val="24"/>
+        </w:rPr>
+      </w:pPr>
+      <w:r>
+        <w:rPr>
+          <w:rFonts w:cs="Arial"/>
+          <w:b/>
+          <w:szCs w:val="24"/>
+        </w:rPr>
+        <w:t>Formato dell'oggetto:</w:t>
       </w:r>
     </w:p>
     <w:p>
@@ -15493,7 +16107,14 @@
           <w:rFonts w:cs="Arial"/>
           <w:szCs w:val="24"/>
         </w:rPr>
-        <w:t>Documento approvato - pdf</w:t>
+        <w:t xml:space="preserve">Documento in </w:t>
+      </w:r>
+      <w:r>
+        <w:rPr>
+          <w:rFonts w:cs="Arial"/>
+          <w:szCs w:val="24"/>
+        </w:rPr>
+        <w:t>formato .docx</w:t>
       </w:r>
     </w:p>
     <w:p>
@@ -15525,7 +16146,6 @@
           <w:rFonts w:cs="Arial"/>
           <w:szCs w:val="24"/>
         </w:rPr>
-        <w:lastRenderedPageBreak/>
         <w:tab/>
         <w:t>/Documentazione/Documenti di Progetto/Document</w:t>
       </w:r>
@@ -15548,64 +16168,56 @@
           <w:rFonts w:cs="Arial"/>
           <w:szCs w:val="24"/>
         </w:rPr>
-        <w:t>/Catene di Test</w:t>
-      </w:r>
-    </w:p>
-    <w:p>
-      <w:pPr>
-        <w:rPr>
-          <w:rFonts w:cs="Arial"/>
-        </w:rPr>
-      </w:pPr>
-    </w:p>
-    <w:p>
-      <w:pPr>
-        <w:rPr>
-          <w:rFonts w:cs="Arial"/>
-          <w:szCs w:val="24"/>
-        </w:rPr>
-      </w:pPr>
-      <w:r>
-        <w:rPr>
-          <w:rFonts w:cs="Arial"/>
-          <w:szCs w:val="24"/>
-        </w:rPr>
-        <w:t>Il</w:t>
-      </w:r>
-      <w:r>
-        <w:rPr>
-          <w:rFonts w:cs="Arial"/>
-          <w:szCs w:val="24"/>
-        </w:rPr>
-        <w:t xml:space="preserve"> documento relativo ai risultati dei test da noi svolti ha </w:t>
-      </w:r>
-      <w:r>
-        <w:rPr>
-          <w:rFonts w:cs="Arial"/>
-          <w:szCs w:val="24"/>
-        </w:rPr>
-        <w:t xml:space="preserve">invece </w:t>
-      </w:r>
-      <w:r>
-        <w:rPr>
-          <w:rFonts w:cs="Arial"/>
-          <w:szCs w:val="24"/>
-        </w:rPr>
-        <w:t xml:space="preserve">seguito </w:t>
-      </w:r>
-      <w:r>
-        <w:rPr>
-          <w:rFonts w:cs="Arial"/>
-          <w:szCs w:val="24"/>
-        </w:rPr>
-        <w:t>questo schema</w:t>
-      </w:r>
-      <w:r>
-        <w:rPr>
-          <w:rFonts w:cs="Arial"/>
-          <w:szCs w:val="24"/>
-        </w:rPr>
-        <w:t>:</w:t>
+        <w:t>/Risultati dei test</w:t>
+      </w:r>
+    </w:p>
+    <w:p>
+      <w:pPr>
+        <w:rPr>
+          <w:rFonts w:cs="Arial"/>
+        </w:rPr>
+      </w:pPr>
+    </w:p>
+    <w:p>
+      <w:pPr>
+        <w:pStyle w:val="Titolo2"/>
+        <w:rPr>
+          <w:sz w:val="24"/>
+          <w:szCs w:val="24"/>
+        </w:rPr>
+      </w:pPr>
+      <w:bookmarkStart w:id="33" w:name="_Toc10658902"/>
+      <w:r>
+        <w:t>2.1</w:t>
+      </w:r>
+      <w:r>
+        <w:t>2</w:t>
+      </w:r>
+      <w:r>
+        <w:t xml:space="preserve"> Proposta di Progetto</w:t>
+      </w:r>
+      <w:bookmarkEnd w:id="33"/>
+    </w:p>
+    <w:p>
+      <w:pPr>
+        <w:rPr>
+          <w:rFonts w:cs="Arial"/>
+        </w:rPr>
+      </w:pPr>
+    </w:p>
+    <w:p>
+      <w:pPr>
+        <w:rPr>
+          <w:rFonts w:cs="Arial"/>
+          <w:szCs w:val="24"/>
+        </w:rPr>
+      </w:pPr>
+      <w:r>
+        <w:rPr>
+          <w:rFonts w:cs="Arial"/>
+          <w:szCs w:val="24"/>
+        </w:rPr>
+        <w:t>Per la realizzazione della proposta di progetto è stato seguito lo schema seguente:</w:t>
       </w:r>
     </w:p>
     <w:p>
@@ -15638,7 +16250,7 @@
           <w:szCs w:val="24"/>
         </w:rPr>
         <w:tab/>
-        <w:t>Risultati dei test</w:t>
+        <w:t>Proposta di progetto</w:t>
       </w:r>
     </w:p>
     <w:p>
@@ -15670,13 +16282,12 @@
           <w:szCs w:val="24"/>
         </w:rPr>
       </w:pPr>
-      <w:bookmarkStart w:id="32" w:name="_Hlk532377240"/>
-      <w:r>
-        <w:rPr>
-          <w:rFonts w:cs="Arial"/>
-          <w:szCs w:val="24"/>
-        </w:rPr>
-        <w:t>Dati sul test – Giorno e responsabile dello svolgimento del test</w:t>
+      <w:r>
+        <w:rPr>
+          <w:rFonts w:cs="Arial"/>
+          <w:szCs w:val="24"/>
+        </w:rPr>
+        <w:t>Header</w:t>
       </w:r>
     </w:p>
     <w:p>
@@ -15696,28 +16307,7 @@
           <w:rFonts w:cs="Arial"/>
           <w:szCs w:val="24"/>
         </w:rPr>
-        <w:t>Esecuzione del test</w:t>
-      </w:r>
-      <w:r>
-        <w:rPr>
-          <w:rFonts w:cs="Arial"/>
-          <w:szCs w:val="24"/>
-        </w:rPr>
-        <w:t xml:space="preserve"> e risultati ottenuti</w:t>
-      </w:r>
-      <w:r>
-        <w:rPr>
-          <w:rFonts w:cs="Arial"/>
-          <w:szCs w:val="24"/>
-        </w:rPr>
-        <w:t xml:space="preserve"> – </w:t>
-      </w:r>
-      <w:r>
-        <w:rPr>
-          <w:rFonts w:cs="Arial"/>
-          <w:szCs w:val="24"/>
-        </w:rPr>
-        <w:t>Tabella con le azioni da eseguire secondo la test chain del relativo requisito e i risultati ottenuti durante l’esecuzione</w:t>
+        <w:t>Data di redazione della proposta</w:t>
       </w:r>
     </w:p>
     <w:p>
@@ -15737,28 +16327,7 @@
           <w:rFonts w:cs="Arial"/>
           <w:szCs w:val="24"/>
         </w:rPr>
-        <w:t>Risultato finale</w:t>
-      </w:r>
-      <w:r>
-        <w:rPr>
-          <w:rFonts w:cs="Arial"/>
-          <w:szCs w:val="24"/>
-        </w:rPr>
-        <w:t xml:space="preserve"> del test</w:t>
-      </w:r>
-      <w:r>
-        <w:rPr>
-          <w:rFonts w:cs="Arial"/>
-          <w:szCs w:val="24"/>
-        </w:rPr>
-        <w:t xml:space="preserve"> – Risultato del test</w:t>
-      </w:r>
-      <w:r>
-        <w:rPr>
-          <w:rFonts w:cs="Arial"/>
-          <w:szCs w:val="24"/>
-        </w:rPr>
-        <w:t xml:space="preserve"> nella sua interezza</w:t>
+        <w:t>Introduzione</w:t>
       </w:r>
     </w:p>
     <w:p>
@@ -15778,17 +16347,109 @@
           <w:rFonts w:cs="Arial"/>
           <w:szCs w:val="24"/>
         </w:rPr>
-        <w:t>Note</w:t>
-      </w:r>
-      <w:r>
-        <w:rPr>
-          <w:rFonts w:cs="Arial"/>
-          <w:szCs w:val="24"/>
-        </w:rPr>
-        <w:t xml:space="preserve"> – Sullo svolgimento del test</w:t>
-      </w:r>
-    </w:p>
-    <w:bookmarkEnd w:id="32"/>
+        <w:t>Ambito</w:t>
+      </w:r>
+    </w:p>
+    <w:p>
+      <w:pPr>
+        <w:pStyle w:val="Paragrafoelenco"/>
+        <w:numPr>
+          <w:ilvl w:val="0"/>
+          <w:numId w:val="7"/>
+        </w:numPr>
+        <w:rPr>
+          <w:rFonts w:cs="Arial"/>
+          <w:szCs w:val="24"/>
+        </w:rPr>
+      </w:pPr>
+      <w:r>
+        <w:rPr>
+          <w:rFonts w:cs="Arial"/>
+          <w:szCs w:val="24"/>
+        </w:rPr>
+        <w:t>Funzionalità proposte</w:t>
+      </w:r>
+    </w:p>
+    <w:p>
+      <w:pPr>
+        <w:pStyle w:val="Paragrafoelenco"/>
+        <w:numPr>
+          <w:ilvl w:val="0"/>
+          <w:numId w:val="7"/>
+        </w:numPr>
+        <w:rPr>
+          <w:rFonts w:cs="Arial"/>
+          <w:szCs w:val="24"/>
+        </w:rPr>
+      </w:pPr>
+      <w:r>
+        <w:rPr>
+          <w:rFonts w:cs="Arial"/>
+          <w:szCs w:val="24"/>
+        </w:rPr>
+        <w:t>Tempistiche</w:t>
+      </w:r>
+    </w:p>
+    <w:p>
+      <w:pPr>
+        <w:pStyle w:val="Paragrafoelenco"/>
+        <w:numPr>
+          <w:ilvl w:val="0"/>
+          <w:numId w:val="7"/>
+        </w:numPr>
+        <w:rPr>
+          <w:rFonts w:cs="Arial"/>
+          <w:szCs w:val="24"/>
+        </w:rPr>
+      </w:pPr>
+      <w:r>
+        <w:rPr>
+          <w:rFonts w:cs="Arial"/>
+          <w:szCs w:val="24"/>
+        </w:rPr>
+        <w:t>Costi</w:t>
+      </w:r>
+    </w:p>
+    <w:p>
+      <w:pPr>
+        <w:pStyle w:val="Paragrafoelenco"/>
+        <w:numPr>
+          <w:ilvl w:val="0"/>
+          <w:numId w:val="7"/>
+        </w:numPr>
+        <w:rPr>
+          <w:rFonts w:cs="Arial"/>
+          <w:szCs w:val="24"/>
+        </w:rPr>
+      </w:pPr>
+      <w:r>
+        <w:rPr>
+          <w:rFonts w:cs="Arial"/>
+          <w:szCs w:val="24"/>
+        </w:rPr>
+        <w:t>Interventi di manutenzione</w:t>
+      </w:r>
+    </w:p>
+    <w:p>
+      <w:pPr>
+        <w:pStyle w:val="Paragrafoelenco"/>
+        <w:numPr>
+          <w:ilvl w:val="0"/>
+          <w:numId w:val="7"/>
+        </w:numPr>
+        <w:rPr>
+          <w:rFonts w:cs="Arial"/>
+          <w:szCs w:val="24"/>
+        </w:rPr>
+      </w:pPr>
+      <w:r>
+        <w:rPr>
+          <w:rFonts w:cs="Arial"/>
+          <w:szCs w:val="24"/>
+        </w:rPr>
+        <w:t>Accettazione</w:t>
+      </w:r>
+    </w:p>
     <w:p>
       <w:pPr>
         <w:rPr>
@@ -15826,56 +16487,14 @@
           <w:rFonts w:cs="Arial"/>
           <w:szCs w:val="24"/>
         </w:rPr>
-        <w:t>EasyGDPR_TestChainRes_R” + riferimento al req</w:t>
-      </w:r>
-      <w:r>
-        <w:rPr>
-          <w:rFonts w:cs="Arial"/>
-          <w:szCs w:val="24"/>
-        </w:rPr>
-        <w:t>uisito che si va a testare + “_</w:t>
-      </w:r>
-      <w:r>
-        <w:rPr>
-          <w:rFonts w:cs="Arial"/>
-          <w:szCs w:val="24"/>
-        </w:rPr>
-        <w:t xml:space="preserve">” </w:t>
-      </w:r>
-      <w:r>
-        <w:rPr>
-          <w:rFonts w:cs="Arial"/>
-          <w:szCs w:val="24"/>
-        </w:rPr>
-        <w:t xml:space="preserve">+ data </w:t>
-      </w:r>
-      <w:r>
-        <w:rPr>
-          <w:rFonts w:cs="Arial"/>
-          <w:szCs w:val="24"/>
-        </w:rPr>
-        <w:t xml:space="preserve">e ora </w:t>
-      </w:r>
-      <w:r>
-        <w:rPr>
-          <w:rFonts w:cs="Arial"/>
-          <w:szCs w:val="24"/>
-        </w:rPr>
-        <w:t>di svolgimento del test in form</w:t>
-      </w:r>
-      <w:r>
-        <w:rPr>
-          <w:rFonts w:cs="Arial"/>
-          <w:szCs w:val="24"/>
-        </w:rPr>
-        <w:t>ato AA-MM-GG</w:t>
-      </w:r>
-      <w:r>
-        <w:rPr>
-          <w:rFonts w:cs="Arial"/>
-          <w:szCs w:val="24"/>
-        </w:rPr>
-        <w:t>-HH-MM</w:t>
+        <w:t>EasyGDPR_</w:t>
+      </w:r>
+      <w:r>
+        <w:rPr>
+          <w:rFonts w:cs="Arial"/>
+          <w:szCs w:val="24"/>
+        </w:rPr>
+        <w:t>Prop_V" + numero progressivo a una cifra</w:t>
       </w:r>
     </w:p>
     <w:p>
@@ -15949,444 +16568,7 @@
           <w:b/>
           <w:szCs w:val="24"/>
         </w:rPr>
-        <w:t>Posizione nel file system:</w:t>
-      </w:r>
-    </w:p>
-    <w:p>
-      <w:pPr>
-        <w:rPr>
-          <w:rFonts w:cs="Arial"/>
-          <w:szCs w:val="24"/>
-        </w:rPr>
-      </w:pPr>
-      <w:r>
-        <w:rPr>
-          <w:rFonts w:cs="Arial"/>
-          <w:szCs w:val="24"/>
-        </w:rPr>
-        <w:tab/>
-        <w:t>/Documentazione/Documenti di Progetto/Document</w:t>
-      </w:r>
-      <w:r>
-        <w:rPr>
-          <w:rFonts w:cs="Arial"/>
-          <w:szCs w:val="24"/>
-        </w:rPr>
-        <w:t>i</w:t>
-      </w:r>
-      <w:r>
-        <w:rPr>
-          <w:rFonts w:cs="Arial"/>
-          <w:szCs w:val="24"/>
-        </w:rPr>
-        <w:t xml:space="preserve"> di Testing</w:t>
-      </w:r>
-      <w:r>
-        <w:rPr>
-          <w:rFonts w:cs="Arial"/>
-          <w:szCs w:val="24"/>
-        </w:rPr>
-        <w:t>/Risultati dei test</w:t>
-      </w:r>
-    </w:p>
-    <w:p>
-      <w:pPr>
-        <w:rPr>
-          <w:rFonts w:cs="Arial"/>
-        </w:rPr>
-      </w:pPr>
-    </w:p>
-    <w:p>
-      <w:pPr>
-        <w:pStyle w:val="Titolo2"/>
-        <w:rPr>
-          <w:sz w:val="24"/>
-          <w:szCs w:val="24"/>
-        </w:rPr>
-      </w:pPr>
-      <w:bookmarkStart w:id="33" w:name="_Toc10658902"/>
-      <w:r>
-        <w:t>2.1</w:t>
-      </w:r>
-      <w:r>
-        <w:t>2</w:t>
-      </w:r>
-      <w:r>
-        <w:t xml:space="preserve"> Proposta di Progetto</w:t>
-      </w:r>
-      <w:bookmarkEnd w:id="33"/>
-    </w:p>
-    <w:p>
-      <w:pPr>
-        <w:rPr>
-          <w:rFonts w:cs="Arial"/>
-        </w:rPr>
-      </w:pPr>
-    </w:p>
-    <w:p>
-      <w:pPr>
-        <w:rPr>
-          <w:rFonts w:cs="Arial"/>
-          <w:szCs w:val="24"/>
-        </w:rPr>
-      </w:pPr>
-      <w:r>
-        <w:rPr>
-          <w:rFonts w:cs="Arial"/>
-          <w:szCs w:val="24"/>
-        </w:rPr>
-        <w:t>Per la realizzazione della proposta di progetto è stato seguito lo schema seguente:</w:t>
-      </w:r>
-    </w:p>
-    <w:p>
-      <w:pPr>
-        <w:rPr>
-          <w:rFonts w:cs="Arial"/>
-          <w:b/>
-          <w:szCs w:val="24"/>
-        </w:rPr>
-      </w:pPr>
-      <w:r>
-        <w:rPr>
-          <w:rFonts w:cs="Arial"/>
-          <w:b/>
-          <w:szCs w:val="24"/>
-        </w:rPr>
-        <w:t>Item:</w:t>
-      </w:r>
-    </w:p>
-    <w:p>
-      <w:pPr>
-        <w:rPr>
-          <w:rFonts w:cs="Arial"/>
-          <w:szCs w:val="24"/>
-        </w:rPr>
-      </w:pPr>
-      <w:r>
-        <w:rPr>
-          <w:rFonts w:cs="Arial"/>
-          <w:szCs w:val="24"/>
-        </w:rPr>
-        <w:tab/>
-        <w:t>Proposta di progetto</w:t>
-      </w:r>
-    </w:p>
-    <w:p>
-      <w:pPr>
-        <w:rPr>
-          <w:rFonts w:cs="Arial"/>
-          <w:b/>
-          <w:szCs w:val="24"/>
-        </w:rPr>
-      </w:pPr>
-      <w:r>
-        <w:rPr>
-          <w:rFonts w:cs="Arial"/>
-          <w:b/>
-          <w:szCs w:val="24"/>
-        </w:rPr>
-        <w:t>Struttura dell’item:</w:t>
-      </w:r>
-    </w:p>
-    <w:p>
-      <w:pPr>
-        <w:pStyle w:val="Paragrafoelenco"/>
-        <w:numPr>
-          <w:ilvl w:val="0"/>
-          <w:numId w:val="7"/>
-        </w:numPr>
-        <w:rPr>
-          <w:rFonts w:cs="Arial"/>
-          <w:szCs w:val="24"/>
-        </w:rPr>
-      </w:pPr>
-      <w:r>
-        <w:rPr>
-          <w:rFonts w:cs="Arial"/>
-          <w:szCs w:val="24"/>
-        </w:rPr>
-        <w:t>Header</w:t>
-      </w:r>
-    </w:p>
-    <w:p>
-      <w:pPr>
-        <w:pStyle w:val="Paragrafoelenco"/>
-        <w:numPr>
-          <w:ilvl w:val="0"/>
-          <w:numId w:val="7"/>
-        </w:numPr>
-        <w:rPr>
-          <w:rFonts w:cs="Arial"/>
-          <w:szCs w:val="24"/>
-        </w:rPr>
-      </w:pPr>
-      <w:r>
-        <w:rPr>
-          <w:rFonts w:cs="Arial"/>
-          <w:szCs w:val="24"/>
-        </w:rPr>
-        <w:t>Data di redazione della proposta</w:t>
-      </w:r>
-    </w:p>
-    <w:p>
-      <w:pPr>
-        <w:pStyle w:val="Paragrafoelenco"/>
-        <w:numPr>
-          <w:ilvl w:val="0"/>
-          <w:numId w:val="7"/>
-        </w:numPr>
-        <w:rPr>
-          <w:rFonts w:cs="Arial"/>
-          <w:szCs w:val="24"/>
-        </w:rPr>
-      </w:pPr>
-      <w:r>
-        <w:rPr>
-          <w:rFonts w:cs="Arial"/>
-          <w:szCs w:val="24"/>
-        </w:rPr>
-        <w:t>Introduzione</w:t>
-      </w:r>
-    </w:p>
-    <w:p>
-      <w:pPr>
-        <w:pStyle w:val="Paragrafoelenco"/>
-        <w:numPr>
-          <w:ilvl w:val="0"/>
-          <w:numId w:val="7"/>
-        </w:numPr>
-        <w:rPr>
-          <w:rFonts w:cs="Arial"/>
-          <w:szCs w:val="24"/>
-        </w:rPr>
-      </w:pPr>
-      <w:r>
-        <w:rPr>
-          <w:rFonts w:cs="Arial"/>
-          <w:szCs w:val="24"/>
-        </w:rPr>
-        <w:t>Ambito</w:t>
-      </w:r>
-    </w:p>
-    <w:p>
-      <w:pPr>
-        <w:pStyle w:val="Paragrafoelenco"/>
-        <w:numPr>
-          <w:ilvl w:val="0"/>
-          <w:numId w:val="7"/>
-        </w:numPr>
-        <w:rPr>
-          <w:rFonts w:cs="Arial"/>
-          <w:szCs w:val="24"/>
-        </w:rPr>
-      </w:pPr>
-      <w:r>
-        <w:rPr>
-          <w:rFonts w:cs="Arial"/>
-          <w:szCs w:val="24"/>
-        </w:rPr>
-        <w:t>Funzionalità proposte</w:t>
-      </w:r>
-    </w:p>
-    <w:p>
-      <w:pPr>
-        <w:pStyle w:val="Paragrafoelenco"/>
-        <w:numPr>
-          <w:ilvl w:val="0"/>
-          <w:numId w:val="7"/>
-        </w:numPr>
-        <w:rPr>
-          <w:rFonts w:cs="Arial"/>
-          <w:szCs w:val="24"/>
-        </w:rPr>
-      </w:pPr>
-      <w:r>
-        <w:rPr>
-          <w:rFonts w:cs="Arial"/>
-          <w:szCs w:val="24"/>
-        </w:rPr>
-        <w:t>Tempistiche</w:t>
-      </w:r>
-    </w:p>
-    <w:p>
-      <w:pPr>
-        <w:pStyle w:val="Paragrafoelenco"/>
-        <w:numPr>
-          <w:ilvl w:val="0"/>
-          <w:numId w:val="7"/>
-        </w:numPr>
-        <w:rPr>
-          <w:rFonts w:cs="Arial"/>
-          <w:szCs w:val="24"/>
-        </w:rPr>
-      </w:pPr>
-      <w:r>
-        <w:rPr>
-          <w:rFonts w:cs="Arial"/>
-          <w:szCs w:val="24"/>
-        </w:rPr>
-        <w:t>Costi</w:t>
-      </w:r>
-    </w:p>
-    <w:p>
-      <w:pPr>
-        <w:pStyle w:val="Paragrafoelenco"/>
-        <w:numPr>
-          <w:ilvl w:val="0"/>
-          <w:numId w:val="7"/>
-        </w:numPr>
-        <w:rPr>
-          <w:rFonts w:cs="Arial"/>
-          <w:szCs w:val="24"/>
-        </w:rPr>
-      </w:pPr>
-      <w:r>
-        <w:rPr>
-          <w:rFonts w:cs="Arial"/>
-          <w:szCs w:val="24"/>
-        </w:rPr>
-        <w:t>Interventi di manutenzione</w:t>
-      </w:r>
-    </w:p>
-    <w:p>
-      <w:pPr>
-        <w:pStyle w:val="Paragrafoelenco"/>
-        <w:numPr>
-          <w:ilvl w:val="0"/>
-          <w:numId w:val="7"/>
-        </w:numPr>
-        <w:rPr>
-          <w:rFonts w:cs="Arial"/>
-          <w:szCs w:val="24"/>
-        </w:rPr>
-      </w:pPr>
-      <w:r>
-        <w:rPr>
-          <w:rFonts w:cs="Arial"/>
-          <w:szCs w:val="24"/>
-        </w:rPr>
-        <w:t>Accettazione</w:t>
-      </w:r>
-    </w:p>
-    <w:p>
-      <w:pPr>
-        <w:rPr>
-          <w:rFonts w:cs="Arial"/>
-          <w:b/>
-          <w:szCs w:val="24"/>
-        </w:rPr>
-      </w:pPr>
-      <w:r>
-        <w:rPr>
-          <w:rFonts w:cs="Arial"/>
-          <w:b/>
-          <w:szCs w:val="24"/>
-        </w:rPr>
         <w:lastRenderedPageBreak/>
-        <w:t>Nomenclatura dell'oggetto:</w:t>
-      </w:r>
-    </w:p>
-    <w:p>
-      <w:pPr>
-        <w:rPr>
-          <w:rFonts w:cs="Arial"/>
-          <w:szCs w:val="24"/>
-        </w:rPr>
-      </w:pPr>
-      <w:r>
-        <w:rPr>
-          <w:rFonts w:cs="Arial"/>
-          <w:szCs w:val="24"/>
-        </w:rPr>
-        <w:tab/>
-        <w:t>"</w:t>
-      </w:r>
-      <w:r>
-        <w:rPr>
-          <w:rFonts w:cs="Arial"/>
-          <w:szCs w:val="24"/>
-        </w:rPr>
-        <w:t>EasyGDPR_</w:t>
-      </w:r>
-      <w:r>
-        <w:rPr>
-          <w:rFonts w:cs="Arial"/>
-          <w:szCs w:val="24"/>
-        </w:rPr>
-        <w:t>Prop_V" + numero progressivo a una cifra</w:t>
-      </w:r>
-    </w:p>
-    <w:p>
-      <w:pPr>
-        <w:rPr>
-          <w:rFonts w:cs="Arial"/>
-          <w:b/>
-          <w:szCs w:val="24"/>
-        </w:rPr>
-      </w:pPr>
-      <w:r>
-        <w:rPr>
-          <w:rFonts w:cs="Arial"/>
-          <w:b/>
-          <w:szCs w:val="24"/>
-        </w:rPr>
-        <w:t>Formato dell'oggetto:</w:t>
-      </w:r>
-    </w:p>
-    <w:p>
-      <w:pPr>
-        <w:pStyle w:val="Paragrafoelenco"/>
-        <w:numPr>
-          <w:ilvl w:val="0"/>
-          <w:numId w:val="8"/>
-        </w:numPr>
-        <w:rPr>
-          <w:rFonts w:cs="Arial"/>
-          <w:szCs w:val="24"/>
-        </w:rPr>
-      </w:pPr>
-      <w:r>
-        <w:rPr>
-          <w:rFonts w:cs="Arial"/>
-          <w:szCs w:val="24"/>
-        </w:rPr>
-        <w:t>Documento in fase di lavorazione - docx</w:t>
-      </w:r>
-    </w:p>
-    <w:p>
-      <w:pPr>
-        <w:pStyle w:val="Paragrafoelenco"/>
-        <w:numPr>
-          <w:ilvl w:val="0"/>
-          <w:numId w:val="8"/>
-        </w:numPr>
-        <w:rPr>
-          <w:rFonts w:cs="Arial"/>
-          <w:szCs w:val="24"/>
-        </w:rPr>
-      </w:pPr>
-      <w:r>
-        <w:rPr>
-          <w:rFonts w:cs="Arial"/>
-          <w:szCs w:val="24"/>
-        </w:rPr>
-        <w:t>Documento approvato - pdf</w:t>
-      </w:r>
-    </w:p>
-    <w:p>
-      <w:pPr>
-        <w:rPr>
-          <w:rFonts w:cs="Arial"/>
-          <w:b/>
-          <w:szCs w:val="24"/>
-        </w:rPr>
-      </w:pPr>
-      <w:r>
-        <w:rPr>
-          <w:rFonts w:cs="Arial"/>
-          <w:b/>
-          <w:szCs w:val="24"/>
-        </w:rPr>
         <w:t>Posizione nel file system:</w:t>
       </w:r>
     </w:p>
@@ -17167,121 +17349,121 @@
       </w:pPr>
       <w:bookmarkStart w:id="36" w:name="_Toc10658905"/>
       <w:r>
+        <w:t>2.1</w:t>
+      </w:r>
+      <w:r>
+        <w:t>5</w:t>
+      </w:r>
+      <w:r>
+        <w:t xml:space="preserve"> </w:t>
+      </w:r>
+      <w:r>
+        <w:t>Manuale</w:t>
+      </w:r>
+      <w:bookmarkEnd w:id="36"/>
+    </w:p>
+    <w:p>
+      <w:pPr>
+        <w:rPr>
+          <w:rFonts w:cs="Arial"/>
+          <w:b/>
+          <w:szCs w:val="24"/>
+        </w:rPr>
+      </w:pPr>
+    </w:p>
+    <w:p>
+      <w:pPr>
+        <w:rPr>
+          <w:rFonts w:cs="Arial"/>
+          <w:szCs w:val="24"/>
+        </w:rPr>
+      </w:pPr>
+      <w:r>
+        <w:rPr>
+          <w:rFonts w:cs="Arial"/>
+          <w:szCs w:val="24"/>
+        </w:rPr>
+        <w:t xml:space="preserve">Il </w:t>
+      </w:r>
+      <w:r>
+        <w:rPr>
+          <w:rFonts w:cs="Arial"/>
+          <w:szCs w:val="24"/>
+        </w:rPr>
+        <w:t>manuale è costituito da un</w:t>
+      </w:r>
+      <w:r>
+        <w:rPr>
+          <w:rFonts w:cs="Arial"/>
+          <w:szCs w:val="24"/>
+        </w:rPr>
+        <w:t>a prima parte contenente un</w:t>
+      </w:r>
+      <w:r>
+        <w:rPr>
+          <w:rFonts w:cs="Arial"/>
+          <w:szCs w:val="24"/>
+        </w:rPr>
+        <w:t xml:space="preserve"> </w:t>
+      </w:r>
+      <w:r>
+        <w:rPr>
+          <w:rFonts w:cs="Arial"/>
+          <w:szCs w:val="24"/>
+        </w:rPr>
+        <w:t>glossario parole specifiche alla normativa GDPR che appaiono sia nella documentazione del sistema che nel sistema stesso</w:t>
+      </w:r>
+      <w:r>
+        <w:rPr>
+          <w:rFonts w:cs="Arial"/>
+          <w:szCs w:val="24"/>
+        </w:rPr>
+        <w:t>; al glossario seguiranno degli allegati relativi alla normativa GDPR stessa</w:t>
+      </w:r>
+      <w:r>
+        <w:rPr>
+          <w:rFonts w:cs="Arial"/>
+          <w:szCs w:val="24"/>
+        </w:rPr>
+        <w:t xml:space="preserve">. </w:t>
+      </w:r>
+      <w:r>
+        <w:rPr>
+          <w:rFonts w:cs="Arial"/>
+          <w:szCs w:val="24"/>
+        </w:rPr>
+        <w:t>La seconda parte del manuale è invece una vera e propria guida alle funzionalità del sistema.</w:t>
+      </w:r>
+      <w:r>
+        <w:rPr>
+          <w:rFonts w:cs="Arial"/>
+          <w:szCs w:val="24"/>
+        </w:rPr>
+        <w:br/>
+      </w:r>
+      <w:r>
+        <w:rPr>
+          <w:rFonts w:cs="Arial"/>
+          <w:szCs w:val="24"/>
+        </w:rPr>
+        <w:t>Tale item è stato quindi trattato nel seguente modo:</w:t>
+      </w:r>
+    </w:p>
+    <w:p>
+      <w:pPr>
+        <w:rPr>
+          <w:rFonts w:cs="Arial"/>
+          <w:b/>
+          <w:szCs w:val="24"/>
+        </w:rPr>
+      </w:pPr>
+      <w:r>
+        <w:rPr>
+          <w:rFonts w:cs="Arial"/>
+          <w:b/>
+          <w:szCs w:val="24"/>
+        </w:rPr>
         <w:lastRenderedPageBreak/>
-        <w:t>2.1</w:t>
-      </w:r>
-      <w:r>
-        <w:t>5</w:t>
-      </w:r>
-      <w:r>
-        <w:t xml:space="preserve"> </w:t>
-      </w:r>
-      <w:r>
-        <w:t>Manuale</w:t>
-      </w:r>
-      <w:bookmarkEnd w:id="36"/>
-    </w:p>
-    <w:p>
-      <w:pPr>
-        <w:rPr>
-          <w:rFonts w:cs="Arial"/>
-          <w:b/>
-          <w:szCs w:val="24"/>
-        </w:rPr>
-      </w:pPr>
-    </w:p>
-    <w:p>
-      <w:pPr>
-        <w:rPr>
-          <w:rFonts w:cs="Arial"/>
-          <w:szCs w:val="24"/>
-        </w:rPr>
-      </w:pPr>
-      <w:r>
-        <w:rPr>
-          <w:rFonts w:cs="Arial"/>
-          <w:szCs w:val="24"/>
-        </w:rPr>
-        <w:t xml:space="preserve">Il </w:t>
-      </w:r>
-      <w:r>
-        <w:rPr>
-          <w:rFonts w:cs="Arial"/>
-          <w:szCs w:val="24"/>
-        </w:rPr>
-        <w:t>manuale è costituito da un</w:t>
-      </w:r>
-      <w:r>
-        <w:rPr>
-          <w:rFonts w:cs="Arial"/>
-          <w:szCs w:val="24"/>
-        </w:rPr>
-        <w:t>a prima parte contenente un</w:t>
-      </w:r>
-      <w:r>
-        <w:rPr>
-          <w:rFonts w:cs="Arial"/>
-          <w:szCs w:val="24"/>
-        </w:rPr>
-        <w:t xml:space="preserve"> </w:t>
-      </w:r>
-      <w:r>
-        <w:rPr>
-          <w:rFonts w:cs="Arial"/>
-          <w:szCs w:val="24"/>
-        </w:rPr>
-        <w:t>glossario parole specifiche alla normativa GDPR che appaiono sia nella documentazione del sistema che nel sistema stesso</w:t>
-      </w:r>
-      <w:r>
-        <w:rPr>
-          <w:rFonts w:cs="Arial"/>
-          <w:szCs w:val="24"/>
-        </w:rPr>
-        <w:t>; al glossario seguiranno degli allegati relativi alla normativa GDPR stessa</w:t>
-      </w:r>
-      <w:r>
-        <w:rPr>
-          <w:rFonts w:cs="Arial"/>
-          <w:szCs w:val="24"/>
-        </w:rPr>
-        <w:t xml:space="preserve">. </w:t>
-      </w:r>
-      <w:r>
-        <w:rPr>
-          <w:rFonts w:cs="Arial"/>
-          <w:szCs w:val="24"/>
-        </w:rPr>
-        <w:t>La seconda parte del manuale è invece una vera e propria guida alle funzionalità del sistema.</w:t>
-      </w:r>
-      <w:r>
-        <w:rPr>
-          <w:rFonts w:cs="Arial"/>
-          <w:szCs w:val="24"/>
-        </w:rPr>
-        <w:br/>
-      </w:r>
-      <w:r>
-        <w:rPr>
-          <w:rFonts w:cs="Arial"/>
-          <w:szCs w:val="24"/>
-        </w:rPr>
-        <w:t>Tale item è stato quindi trattato nel seguente modo:</w:t>
-      </w:r>
-    </w:p>
-    <w:p>
-      <w:pPr>
-        <w:rPr>
-          <w:rFonts w:cs="Arial"/>
-          <w:b/>
-          <w:szCs w:val="24"/>
-        </w:rPr>
-      </w:pPr>
-      <w:r>
-        <w:rPr>
-          <w:rFonts w:cs="Arial"/>
-          <w:b/>
-          <w:szCs w:val="24"/>
-        </w:rPr>
         <w:t>Item:</w:t>
       </w:r>
     </w:p>
@@ -17960,6 +18142,7 @@
           <w:rFonts w:cs="Arial"/>
           <w:szCs w:val="24"/>
         </w:rPr>
+        <w:lastRenderedPageBreak/>
         <w:tab/>
         <w:t>Documento dell’attività</w:t>
       </w:r>
@@ -18124,14 +18307,13 @@
         <w:tab/>
         <w:t>/Documentazione/Attività sul progetto</w:t>
       </w:r>
-    </w:p>
-    <w:p>
-      <w:pPr>
-        <w:rPr>
-          <w:rFonts w:cs="Arial"/>
-          <w:szCs w:val="24"/>
-        </w:rPr>
-      </w:pPr>
+      <w:r>
+        <w:rPr>
+          <w:rFonts w:cs="Arial"/>
+          <w:szCs w:val="24"/>
+        </w:rPr>
+        <w:br/>
+      </w:r>
     </w:p>
     <w:p>
       <w:pPr>
@@ -18471,6 +18653,7 @@
           <w:rFonts w:cs="Arial"/>
           <w:szCs w:val="24"/>
         </w:rPr>
+        <w:lastRenderedPageBreak/>
         <w:tab/>
         <w:t>Document</w:t>
       </w:r>
@@ -19227,7 +19410,6 @@
           <w:rFonts w:cs="Arial"/>
           <w:szCs w:val="24"/>
         </w:rPr>
-        <w:lastRenderedPageBreak/>
         <w:t>“</w:t>
       </w:r>
       <w:r>
@@ -19848,16 +20030,10 @@
       <w:r>
         <w:rPr>
           <w:rFonts w:cs="Arial"/>
-          <w:szCs w:val="24"/>
-        </w:rPr>
-        <w:t>Introduzione – Scopo del documento</w:t>
-      </w:r>
-      <w:r>
-        <w:rPr>
-          <w:rFonts w:cs="Arial"/>
-          <w:szCs w:val="24"/>
-        </w:rPr>
-        <w:t xml:space="preserve"> e definizione versione del sistema rilasciata e relativa data di rilascio</w:t>
+          <w:color w:val="000000" w:themeColor="text1"/>
+          <w:szCs w:val="24"/>
+        </w:rPr>
+        <w:t>Sommario</w:t>
       </w:r>
     </w:p>
     <w:p>
@@ -19877,22 +20053,14 @@
           <w:rFonts w:cs="Arial"/>
           <w:szCs w:val="24"/>
         </w:rPr>
-        <w:lastRenderedPageBreak/>
-        <w:t>Funzionalità implementate</w:t>
-      </w:r>
-      <w:r>
-        <w:rPr>
-          <w:rFonts w:cs="Arial"/>
-          <w:szCs w:val="24"/>
-        </w:rPr>
-        <w:t xml:space="preserve"> – </w:t>
-      </w:r>
-      <w:r>
-        <w:rPr>
-          <w:rFonts w:cs="Arial"/>
-          <w:szCs w:val="24"/>
-        </w:rPr>
-        <w:t>Elenco delle funzionalità implementate dalla release descritta</w:t>
+        <w:t>Introduzione – Scopo del documento</w:t>
+      </w:r>
+      <w:r>
+        <w:rPr>
+          <w:rFonts w:cs="Arial"/>
+          <w:szCs w:val="24"/>
+        </w:rPr>
+        <w:t xml:space="preserve"> e definizione versione del sistema rilasciata e relativa data di rilascio</w:t>
       </w:r>
     </w:p>
     <w:p>
@@ -19912,14 +20080,35 @@
           <w:rFonts w:cs="Arial"/>
           <w:szCs w:val="24"/>
         </w:rPr>
-        <w:t xml:space="preserve">Requisiti </w:t>
-      </w:r>
-      <w:r>
-        <w:rPr>
-          <w:rFonts w:cs="Arial"/>
-          <w:szCs w:val="24"/>
-        </w:rPr>
-        <w:t>soddisfatti – Elenco dei requisiti implementati dalla release descritta</w:t>
+        <w:t>Funzionalità implementate</w:t>
+      </w:r>
+      <w:r>
+        <w:rPr>
+          <w:rFonts w:cs="Arial"/>
+          <w:szCs w:val="24"/>
+        </w:rPr>
+        <w:t xml:space="preserve"> – </w:t>
+      </w:r>
+      <w:r>
+        <w:rPr>
+          <w:rFonts w:cs="Arial"/>
+          <w:szCs w:val="24"/>
+        </w:rPr>
+        <w:t xml:space="preserve">Elenco delle funzionalità implementate </w:t>
+      </w:r>
+      <w:r>
+        <w:rPr>
+          <w:rFonts w:cs="Arial"/>
+          <w:szCs w:val="24"/>
+        </w:rPr>
+        <w:t>ne</w:t>
+      </w:r>
+      <w:r>
+        <w:rPr>
+          <w:rFonts w:cs="Arial"/>
+          <w:szCs w:val="24"/>
+        </w:rPr>
+        <w:t xml:space="preserve">lla release </w:t>
       </w:r>
     </w:p>
     <w:p>
@@ -19939,6 +20128,33 @@
           <w:rFonts w:cs="Arial"/>
           <w:szCs w:val="24"/>
         </w:rPr>
+        <w:t xml:space="preserve">Requisiti </w:t>
+      </w:r>
+      <w:r>
+        <w:rPr>
+          <w:rFonts w:cs="Arial"/>
+          <w:szCs w:val="24"/>
+        </w:rPr>
+        <w:t>soddisfatti – Elenco dei requisiti implementati dalla release descritta</w:t>
+      </w:r>
+    </w:p>
+    <w:p>
+      <w:pPr>
+        <w:pStyle w:val="Paragrafoelenco"/>
+        <w:numPr>
+          <w:ilvl w:val="0"/>
+          <w:numId w:val="7"/>
+        </w:numPr>
+        <w:rPr>
+          <w:rFonts w:cs="Arial"/>
+          <w:szCs w:val="24"/>
+        </w:rPr>
+      </w:pPr>
+      <w:r>
+        <w:rPr>
+          <w:rFonts w:cs="Arial"/>
+          <w:szCs w:val="24"/>
+        </w:rPr>
         <w:t>Accettazione – Modulo di accettazione del documento da parte del cliente</w:t>
       </w:r>
     </w:p>
@@ -20027,6 +20243,7 @@
           <w:b/>
           <w:szCs w:val="24"/>
         </w:rPr>
+        <w:lastRenderedPageBreak/>
         <w:t>Formato dell'oggetto:</w:t>
       </w:r>
     </w:p>
@@ -20196,7 +20413,6 @@
         <w:docPartUnique/>
       </w:docPartObj>
     </w:sdtPr>
-    <w:sdtEndPr/>
     <w:sdtContent>
       <w:p>
         <w:pPr>
@@ -23027,6 +23243,7 @@
     <w:lsdException w:name="HTML Sample" w:semiHidden="1" w:unhideWhenUsed="1"/>
     <w:lsdException w:name="HTML Typewriter" w:semiHidden="1" w:unhideWhenUsed="1"/>
     <w:lsdException w:name="HTML Variable" w:semiHidden="1" w:unhideWhenUsed="1"/>
+    <w:lsdException w:name="Normal Table" w:semiHidden="1" w:unhideWhenUsed="1"/>
     <w:lsdException w:name="annotation subject" w:semiHidden="1" w:unhideWhenUsed="1"/>
     <w:lsdException w:name="No List" w:semiHidden="1" w:unhideWhenUsed="1"/>
     <w:lsdException w:name="Outline List 1" w:semiHidden="1" w:unhideWhenUsed="1"/>
@@ -23069,8 +23286,11 @@
     <w:lsdException w:name="Table Contemporary" w:semiHidden="1" w:unhideWhenUsed="1"/>
     <w:lsdException w:name="Table Elegant" w:semiHidden="1" w:unhideWhenUsed="1"/>
     <w:lsdException w:name="Table Professional" w:semiHidden="1" w:unhideWhenUsed="1"/>
+    <w:lsdException w:name="Table Subtle 1" w:semiHidden="1" w:unhideWhenUsed="1"/>
     <w:lsdException w:name="Table Subtle 2" w:semiHidden="1" w:unhideWhenUsed="1"/>
     <w:lsdException w:name="Table Web 1" w:semiHidden="1" w:unhideWhenUsed="1"/>
+    <w:lsdException w:name="Table Web 2" w:semiHidden="1" w:unhideWhenUsed="1"/>
+    <w:lsdException w:name="Table Web 3" w:semiHidden="1" w:unhideWhenUsed="1"/>
     <w:lsdException w:name="Balloon Text" w:semiHidden="1" w:unhideWhenUsed="1"/>
     <w:lsdException w:name="Table Grid" w:uiPriority="39"/>
     <w:lsdException w:name="Table Theme" w:semiHidden="1" w:unhideWhenUsed="1"/>
@@ -23966,7 +24186,7 @@
 </file>
 
 <file path=customXml/itemProps1.xml><?xml version="1.0" encoding="utf-8"?>
-<ds:datastoreItem xmlns:ds="http://schemas.openxmlformats.org/officeDocument/2006/customXml" ds:itemID="{87CCB3B6-AD0C-4AE4-9170-411AF71B5981}">
+<ds:datastoreItem xmlns:ds="http://schemas.openxmlformats.org/officeDocument/2006/customXml" ds:itemID="{01176E44-1E0A-4541-980A-2ED96B5C719D}">
   <ds:schemaRefs>
     <ds:schemaRef ds:uri="http://schemas.openxmlformats.org/officeDocument/2006/bibliography"/>
   </ds:schemaRefs>

</xml_diff>